<commit_message>
Jagged array code added
</commit_message>
<xml_diff>
--- a/Java Development Notes.docx
+++ b/Java Development Notes.docx
@@ -194,6 +194,1308 @@
         </w:rPr>
         <w:t>, etc.) but follows the general structure defined by the blueprint (class).</w:t>
       </w:r>
+    </w:p>
+    <w:p>
+      <w:pPr>
+        <w:rPr>
+          <w:b/>
+          <w:bCs/>
+        </w:rPr>
+      </w:pPr>
+    </w:p>
+    <w:p>
+      <w:pPr>
+        <w:rPr>
+          <w:b/>
+          <w:bCs/>
+        </w:rPr>
+      </w:pPr>
+    </w:p>
+    <w:p>
+      <w:pPr>
+        <w:jc w:val="center"/>
+        <w:rPr>
+          <w:b/>
+          <w:bCs/>
+          <w:sz w:val="24"/>
+          <w:szCs w:val="24"/>
+        </w:rPr>
+      </w:pPr>
+      <w:r>
+        <w:rPr>
+          <w:b/>
+          <w:bCs/>
+          <w:sz w:val="24"/>
+          <w:szCs w:val="24"/>
+        </w:rPr>
+        <w:t>Stack And Heap Memory</w:t>
+      </w:r>
+    </w:p>
+    <w:p>
+      <w:pPr>
+        <w:jc w:val="center"/>
+        <w:rPr>
+          <w:b/>
+          <w:bCs/>
+          <w:sz w:val="24"/>
+          <w:szCs w:val="24"/>
+        </w:rPr>
+      </w:pPr>
+    </w:p>
+    <w:p>
+      <w:pPr>
+        <w:rPr>
+          <w:b/>
+          <w:bCs/>
+        </w:rPr>
+      </w:pPr>
+      <w:r>
+        <w:rPr>
+          <w:b/>
+          <w:bCs/>
+        </w:rPr>
+        <w:t>1. Stack Memory:</w:t>
+      </w:r>
+    </w:p>
+    <w:p>
+      <w:pPr>
+        <w:numPr>
+          <w:ilvl w:val="0"/>
+          <w:numId w:val="1"/>
+        </w:numPr>
+        <w:rPr>
+          <w:b/>
+          <w:bCs/>
+        </w:rPr>
+      </w:pPr>
+      <w:r>
+        <w:rPr>
+          <w:b/>
+          <w:bCs/>
+        </w:rPr>
+        <w:t>Stack memory is used for static memory allocation and storing local variables.</w:t>
+      </w:r>
+    </w:p>
+    <w:p>
+      <w:pPr>
+        <w:numPr>
+          <w:ilvl w:val="0"/>
+          <w:numId w:val="1"/>
+        </w:numPr>
+        <w:rPr>
+          <w:b/>
+          <w:bCs/>
+        </w:rPr>
+      </w:pPr>
+      <w:r>
+        <w:rPr>
+          <w:b/>
+          <w:bCs/>
+        </w:rPr>
+        <w:t>It holds primitive data types (int, float, char, etc.) and references to objects (but not the objects themselves).</w:t>
+      </w:r>
+    </w:p>
+    <w:p>
+      <w:pPr>
+        <w:numPr>
+          <w:ilvl w:val="0"/>
+          <w:numId w:val="1"/>
+        </w:numPr>
+        <w:rPr>
+          <w:b/>
+          <w:bCs/>
+        </w:rPr>
+      </w:pPr>
+      <w:r>
+        <w:rPr>
+          <w:b/>
+          <w:bCs/>
+        </w:rPr>
+        <w:t>Each time a method is called, a new block (or frame) is created on the stack for that method. This block contains all the method's local variables.</w:t>
+      </w:r>
+    </w:p>
+    <w:p>
+      <w:pPr>
+        <w:numPr>
+          <w:ilvl w:val="0"/>
+          <w:numId w:val="1"/>
+        </w:numPr>
+        <w:rPr>
+          <w:b/>
+          <w:bCs/>
+        </w:rPr>
+      </w:pPr>
+      <w:r>
+        <w:rPr>
+          <w:b/>
+          <w:bCs/>
+        </w:rPr>
+        <w:t>When the method execution completes, its block is removed from the stack (last in, first out - LIFO structure).</w:t>
+      </w:r>
+    </w:p>
+    <w:p>
+      <w:pPr>
+        <w:rPr>
+          <w:b/>
+          <w:bCs/>
+        </w:rPr>
+      </w:pPr>
+      <w:r>
+        <w:rPr>
+          <w:b/>
+          <w:bCs/>
+        </w:rPr>
+        <w:t>Example of Stack Memory:</w:t>
+      </w:r>
+    </w:p>
+    <w:p>
+      <w:pPr>
+        <w:pBdr>
+          <w:top w:val="single" w:sz="4" w:space="1" w:color="auto"/>
+          <w:left w:val="single" w:sz="4" w:space="4" w:color="auto"/>
+          <w:bottom w:val="single" w:sz="4" w:space="1" w:color="auto"/>
+          <w:right w:val="single" w:sz="4" w:space="4" w:color="auto"/>
+        </w:pBdr>
+        <w:rPr>
+          <w:b/>
+          <w:bCs/>
+        </w:rPr>
+      </w:pPr>
+      <w:r>
+        <w:rPr>
+          <w:b/>
+          <w:bCs/>
+        </w:rPr>
+        <w:t xml:space="preserve">public class </w:t>
+      </w:r>
+      <w:proofErr w:type="spellStart"/>
+      <w:r>
+        <w:rPr>
+          <w:b/>
+          <w:bCs/>
+        </w:rPr>
+        <w:t>StackExample</w:t>
+      </w:r>
+      <w:proofErr w:type="spellEnd"/>
+      <w:r>
+        <w:rPr>
+          <w:b/>
+          <w:bCs/>
+        </w:rPr>
+        <w:t xml:space="preserve"> {</w:t>
+      </w:r>
+    </w:p>
+    <w:p>
+      <w:pPr>
+        <w:pBdr>
+          <w:top w:val="single" w:sz="4" w:space="1" w:color="auto"/>
+          <w:left w:val="single" w:sz="4" w:space="4" w:color="auto"/>
+          <w:bottom w:val="single" w:sz="4" w:space="1" w:color="auto"/>
+          <w:right w:val="single" w:sz="4" w:space="4" w:color="auto"/>
+        </w:pBdr>
+        <w:rPr>
+          <w:b/>
+          <w:bCs/>
+        </w:rPr>
+      </w:pPr>
+      <w:r>
+        <w:rPr>
+          <w:b/>
+          <w:bCs/>
+        </w:rPr>
+        <w:t xml:space="preserve">    public static void </w:t>
+      </w:r>
+      <w:proofErr w:type="gramStart"/>
+      <w:r>
+        <w:rPr>
+          <w:b/>
+          <w:bCs/>
+        </w:rPr>
+        <w:t>main(</w:t>
+      </w:r>
+      <w:proofErr w:type="gramEnd"/>
+      <w:r>
+        <w:rPr>
+          <w:b/>
+          <w:bCs/>
+        </w:rPr>
+        <w:t>String[] args) {</w:t>
+      </w:r>
+    </w:p>
+    <w:p>
+      <w:pPr>
+        <w:pBdr>
+          <w:top w:val="single" w:sz="4" w:space="1" w:color="auto"/>
+          <w:left w:val="single" w:sz="4" w:space="4" w:color="auto"/>
+          <w:bottom w:val="single" w:sz="4" w:space="1" w:color="auto"/>
+          <w:right w:val="single" w:sz="4" w:space="4" w:color="auto"/>
+        </w:pBdr>
+        <w:rPr>
+          <w:b/>
+          <w:bCs/>
+        </w:rPr>
+      </w:pPr>
+      <w:r>
+        <w:rPr>
+          <w:b/>
+          <w:bCs/>
+        </w:rPr>
+        <w:t xml:space="preserve">        int a = </w:t>
+      </w:r>
+      <w:proofErr w:type="gramStart"/>
+      <w:r>
+        <w:rPr>
+          <w:b/>
+          <w:bCs/>
+        </w:rPr>
+        <w:t xml:space="preserve">10;   </w:t>
+      </w:r>
+      <w:proofErr w:type="gramEnd"/>
+      <w:r>
+        <w:rPr>
+          <w:b/>
+          <w:bCs/>
+        </w:rPr>
+        <w:t>// stored in Stack (primitive)</w:t>
+      </w:r>
+    </w:p>
+    <w:p>
+      <w:pPr>
+        <w:pBdr>
+          <w:top w:val="single" w:sz="4" w:space="1" w:color="auto"/>
+          <w:left w:val="single" w:sz="4" w:space="4" w:color="auto"/>
+          <w:bottom w:val="single" w:sz="4" w:space="1" w:color="auto"/>
+          <w:right w:val="single" w:sz="4" w:space="4" w:color="auto"/>
+        </w:pBdr>
+        <w:rPr>
+          <w:b/>
+          <w:bCs/>
+        </w:rPr>
+      </w:pPr>
+      <w:r>
+        <w:rPr>
+          <w:b/>
+          <w:bCs/>
+        </w:rPr>
+        <w:t xml:space="preserve">        int b = </w:t>
+      </w:r>
+      <w:proofErr w:type="gramStart"/>
+      <w:r>
+        <w:rPr>
+          <w:b/>
+          <w:bCs/>
+        </w:rPr>
+        <w:t xml:space="preserve">20;   </w:t>
+      </w:r>
+      <w:proofErr w:type="gramEnd"/>
+      <w:r>
+        <w:rPr>
+          <w:b/>
+          <w:bCs/>
+        </w:rPr>
+        <w:t>// stored in Stack (primitive)</w:t>
+      </w:r>
+    </w:p>
+    <w:p>
+      <w:pPr>
+        <w:pBdr>
+          <w:top w:val="single" w:sz="4" w:space="1" w:color="auto"/>
+          <w:left w:val="single" w:sz="4" w:space="4" w:color="auto"/>
+          <w:bottom w:val="single" w:sz="4" w:space="1" w:color="auto"/>
+          <w:right w:val="single" w:sz="4" w:space="4" w:color="auto"/>
+        </w:pBdr>
+        <w:rPr>
+          <w:b/>
+          <w:bCs/>
+        </w:rPr>
+      </w:pPr>
+      <w:r>
+        <w:rPr>
+          <w:b/>
+          <w:bCs/>
+        </w:rPr>
+        <w:t xml:space="preserve">        </w:t>
+      </w:r>
+      <w:proofErr w:type="gramStart"/>
+      <w:r>
+        <w:rPr>
+          <w:b/>
+          <w:bCs/>
+        </w:rPr>
+        <w:t>add(</w:t>
+      </w:r>
+      <w:proofErr w:type="gramEnd"/>
+      <w:r>
+        <w:rPr>
+          <w:b/>
+          <w:bCs/>
+        </w:rPr>
+        <w:t>a, b);    // method call creates a new stack frame for the method 'add'</w:t>
+      </w:r>
+    </w:p>
+    <w:p>
+      <w:pPr>
+        <w:pBdr>
+          <w:top w:val="single" w:sz="4" w:space="1" w:color="auto"/>
+          <w:left w:val="single" w:sz="4" w:space="4" w:color="auto"/>
+          <w:bottom w:val="single" w:sz="4" w:space="1" w:color="auto"/>
+          <w:right w:val="single" w:sz="4" w:space="4" w:color="auto"/>
+        </w:pBdr>
+        <w:rPr>
+          <w:b/>
+          <w:bCs/>
+        </w:rPr>
+      </w:pPr>
+      <w:r>
+        <w:rPr>
+          <w:b/>
+          <w:bCs/>
+        </w:rPr>
+        <w:lastRenderedPageBreak/>
+        <w:t xml:space="preserve">    }</w:t>
+      </w:r>
+    </w:p>
+    <w:p>
+      <w:pPr>
+        <w:pBdr>
+          <w:top w:val="single" w:sz="4" w:space="1" w:color="auto"/>
+          <w:left w:val="single" w:sz="4" w:space="4" w:color="auto"/>
+          <w:bottom w:val="single" w:sz="4" w:space="1" w:color="auto"/>
+          <w:right w:val="single" w:sz="4" w:space="4" w:color="auto"/>
+        </w:pBdr>
+        <w:rPr>
+          <w:b/>
+          <w:bCs/>
+        </w:rPr>
+      </w:pPr>
+    </w:p>
+    <w:p>
+      <w:pPr>
+        <w:pBdr>
+          <w:top w:val="single" w:sz="4" w:space="1" w:color="auto"/>
+          <w:left w:val="single" w:sz="4" w:space="4" w:color="auto"/>
+          <w:bottom w:val="single" w:sz="4" w:space="1" w:color="auto"/>
+          <w:right w:val="single" w:sz="4" w:space="4" w:color="auto"/>
+        </w:pBdr>
+        <w:rPr>
+          <w:b/>
+          <w:bCs/>
+        </w:rPr>
+      </w:pPr>
+      <w:r>
+        <w:rPr>
+          <w:b/>
+          <w:bCs/>
+        </w:rPr>
+        <w:t xml:space="preserve">    public static void </w:t>
+      </w:r>
+      <w:proofErr w:type="gramStart"/>
+      <w:r>
+        <w:rPr>
+          <w:b/>
+          <w:bCs/>
+        </w:rPr>
+        <w:t>add(</w:t>
+      </w:r>
+      <w:proofErr w:type="gramEnd"/>
+      <w:r>
+        <w:rPr>
+          <w:b/>
+          <w:bCs/>
+        </w:rPr>
+        <w:t>int x, int y) {</w:t>
+      </w:r>
+    </w:p>
+    <w:p>
+      <w:pPr>
+        <w:pBdr>
+          <w:top w:val="single" w:sz="4" w:space="1" w:color="auto"/>
+          <w:left w:val="single" w:sz="4" w:space="4" w:color="auto"/>
+          <w:bottom w:val="single" w:sz="4" w:space="1" w:color="auto"/>
+          <w:right w:val="single" w:sz="4" w:space="4" w:color="auto"/>
+        </w:pBdr>
+        <w:rPr>
+          <w:b/>
+          <w:bCs/>
+        </w:rPr>
+      </w:pPr>
+      <w:r>
+        <w:rPr>
+          <w:b/>
+          <w:bCs/>
+        </w:rPr>
+        <w:t xml:space="preserve">        int sum = x + </w:t>
+      </w:r>
+      <w:proofErr w:type="gramStart"/>
+      <w:r>
+        <w:rPr>
+          <w:b/>
+          <w:bCs/>
+        </w:rPr>
+        <w:t>y;  /</w:t>
+      </w:r>
+      <w:proofErr w:type="gramEnd"/>
+      <w:r>
+        <w:rPr>
+          <w:b/>
+          <w:bCs/>
+        </w:rPr>
+        <w:t>/ x, y, and sum are stored in the stack frame for 'add'</w:t>
+      </w:r>
+    </w:p>
+    <w:p>
+      <w:pPr>
+        <w:pBdr>
+          <w:top w:val="single" w:sz="4" w:space="1" w:color="auto"/>
+          <w:left w:val="single" w:sz="4" w:space="4" w:color="auto"/>
+          <w:bottom w:val="single" w:sz="4" w:space="1" w:color="auto"/>
+          <w:right w:val="single" w:sz="4" w:space="4" w:color="auto"/>
+        </w:pBdr>
+        <w:rPr>
+          <w:b/>
+          <w:bCs/>
+        </w:rPr>
+      </w:pPr>
+      <w:r>
+        <w:rPr>
+          <w:b/>
+          <w:bCs/>
+        </w:rPr>
+        <w:t xml:space="preserve">        </w:t>
+      </w:r>
+      <w:proofErr w:type="spellStart"/>
+      <w:r>
+        <w:rPr>
+          <w:b/>
+          <w:bCs/>
+        </w:rPr>
+        <w:t>System.out.println</w:t>
+      </w:r>
+      <w:proofErr w:type="spellEnd"/>
+      <w:r>
+        <w:rPr>
+          <w:b/>
+          <w:bCs/>
+        </w:rPr>
+        <w:t>(sum);</w:t>
+      </w:r>
+    </w:p>
+    <w:p>
+      <w:pPr>
+        <w:pBdr>
+          <w:top w:val="single" w:sz="4" w:space="1" w:color="auto"/>
+          <w:left w:val="single" w:sz="4" w:space="4" w:color="auto"/>
+          <w:bottom w:val="single" w:sz="4" w:space="1" w:color="auto"/>
+          <w:right w:val="single" w:sz="4" w:space="4" w:color="auto"/>
+        </w:pBdr>
+        <w:rPr>
+          <w:b/>
+          <w:bCs/>
+        </w:rPr>
+      </w:pPr>
+      <w:r>
+        <w:rPr>
+          <w:b/>
+          <w:bCs/>
+        </w:rPr>
+        <w:t xml:space="preserve">    }</w:t>
+      </w:r>
+    </w:p>
+    <w:p>
+      <w:pPr>
+        <w:pBdr>
+          <w:top w:val="single" w:sz="4" w:space="1" w:color="auto"/>
+          <w:left w:val="single" w:sz="4" w:space="4" w:color="auto"/>
+          <w:bottom w:val="single" w:sz="4" w:space="1" w:color="auto"/>
+          <w:right w:val="single" w:sz="4" w:space="4" w:color="auto"/>
+        </w:pBdr>
+        <w:rPr>
+          <w:b/>
+          <w:bCs/>
+        </w:rPr>
+      </w:pPr>
+      <w:r>
+        <w:rPr>
+          <w:b/>
+          <w:bCs/>
+        </w:rPr>
+        <w:t>}</w:t>
+      </w:r>
+    </w:p>
+    <w:p>
+      <w:pPr>
+        <w:rPr>
+          <w:b/>
+          <w:bCs/>
+        </w:rPr>
+      </w:pPr>
+      <w:r>
+        <w:rPr>
+          <w:b/>
+          <w:bCs/>
+        </w:rPr>
+        <w:t>Explanation:</w:t>
+      </w:r>
+    </w:p>
+    <w:p>
+      <w:pPr>
+        <w:numPr>
+          <w:ilvl w:val="0"/>
+          <w:numId w:val="2"/>
+        </w:numPr>
+        <w:rPr>
+          <w:b/>
+          <w:bCs/>
+        </w:rPr>
+      </w:pPr>
+      <w:r>
+        <w:rPr>
+          <w:b/>
+          <w:bCs/>
+        </w:rPr>
+        <w:t xml:space="preserve">Variables a and b are stored in the </w:t>
+      </w:r>
+      <w:proofErr w:type="gramStart"/>
+      <w:r>
+        <w:rPr>
+          <w:b/>
+          <w:bCs/>
+        </w:rPr>
+        <w:t>main(</w:t>
+      </w:r>
+      <w:proofErr w:type="gramEnd"/>
+      <w:r>
+        <w:rPr>
+          <w:b/>
+          <w:bCs/>
+        </w:rPr>
+        <w:t>) method's stack frame.</w:t>
+      </w:r>
+    </w:p>
+    <w:p>
+      <w:pPr>
+        <w:numPr>
+          <w:ilvl w:val="0"/>
+          <w:numId w:val="2"/>
+        </w:numPr>
+        <w:rPr>
+          <w:b/>
+          <w:bCs/>
+        </w:rPr>
+      </w:pPr>
+      <w:r>
+        <w:rPr>
+          <w:b/>
+          <w:bCs/>
+        </w:rPr>
+        <w:t xml:space="preserve">When the </w:t>
+      </w:r>
+      <w:proofErr w:type="gramStart"/>
+      <w:r>
+        <w:rPr>
+          <w:b/>
+          <w:bCs/>
+        </w:rPr>
+        <w:t>add(</w:t>
+      </w:r>
+      <w:proofErr w:type="gramEnd"/>
+      <w:r>
+        <w:rPr>
+          <w:b/>
+          <w:bCs/>
+        </w:rPr>
+        <w:t>) method is called, x, y, and sum are stored in the add() method's stack frame.</w:t>
+      </w:r>
+    </w:p>
+    <w:p>
+      <w:pPr>
+        <w:numPr>
+          <w:ilvl w:val="0"/>
+          <w:numId w:val="2"/>
+        </w:numPr>
+        <w:rPr>
+          <w:b/>
+          <w:bCs/>
+        </w:rPr>
+      </w:pPr>
+      <w:r>
+        <w:rPr>
+          <w:b/>
+          <w:bCs/>
+        </w:rPr>
+        <w:t xml:space="preserve">Once the </w:t>
+      </w:r>
+      <w:proofErr w:type="gramStart"/>
+      <w:r>
+        <w:rPr>
+          <w:b/>
+          <w:bCs/>
+        </w:rPr>
+        <w:t>add(</w:t>
+      </w:r>
+      <w:proofErr w:type="gramEnd"/>
+      <w:r>
+        <w:rPr>
+          <w:b/>
+          <w:bCs/>
+        </w:rPr>
+        <w:t>) method finishes execution, its stack frame is destroyed, and x, y, and sum are removed.</w:t>
+      </w:r>
+    </w:p>
+    <w:p>
+      <w:pPr>
+        <w:rPr>
+          <w:b/>
+          <w:bCs/>
+        </w:rPr>
+      </w:pPr>
+      <w:r>
+        <w:rPr>
+          <w:b/>
+          <w:bCs/>
+        </w:rPr>
+        <w:t>2. Heap Memory:</w:t>
+      </w:r>
+    </w:p>
+    <w:p>
+      <w:pPr>
+        <w:numPr>
+          <w:ilvl w:val="0"/>
+          <w:numId w:val="3"/>
+        </w:numPr>
+        <w:rPr>
+          <w:b/>
+          <w:bCs/>
+        </w:rPr>
+      </w:pPr>
+      <w:r>
+        <w:rPr>
+          <w:b/>
+          <w:bCs/>
+        </w:rPr>
+        <w:t>Heap memory is used for dynamic memory allocation, and it stores all objects created in Java using the new keyword.</w:t>
+      </w:r>
+    </w:p>
+    <w:p>
+      <w:pPr>
+        <w:numPr>
+          <w:ilvl w:val="0"/>
+          <w:numId w:val="3"/>
+        </w:numPr>
+        <w:rPr>
+          <w:b/>
+          <w:bCs/>
+        </w:rPr>
+      </w:pPr>
+      <w:r>
+        <w:rPr>
+          <w:b/>
+          <w:bCs/>
+        </w:rPr>
+        <w:t>It holds the actual objects, and the references to these objects are stored in the stack.</w:t>
+      </w:r>
+    </w:p>
+    <w:p>
+      <w:pPr>
+        <w:numPr>
+          <w:ilvl w:val="0"/>
+          <w:numId w:val="3"/>
+        </w:numPr>
+        <w:rPr>
+          <w:b/>
+          <w:bCs/>
+        </w:rPr>
+      </w:pPr>
+      <w:r>
+        <w:rPr>
+          <w:b/>
+          <w:bCs/>
+        </w:rPr>
+        <w:t>Heap memory is managed by the Java Garbage Collector, which reclaims memory used by objects that are no longer referenced.</w:t>
+      </w:r>
+    </w:p>
+    <w:p>
+      <w:pPr>
+        <w:rPr>
+          <w:b/>
+          <w:bCs/>
+        </w:rPr>
+      </w:pPr>
+      <w:r>
+        <w:rPr>
+          <w:b/>
+          <w:bCs/>
+        </w:rPr>
+        <w:t>Example of Heap Memory:</w:t>
+      </w:r>
+    </w:p>
+    <w:p>
+      <w:pPr>
+        <w:pBdr>
+          <w:top w:val="single" w:sz="4" w:space="1" w:color="auto"/>
+          <w:left w:val="single" w:sz="4" w:space="4" w:color="auto"/>
+          <w:bottom w:val="single" w:sz="4" w:space="1" w:color="auto"/>
+          <w:right w:val="single" w:sz="4" w:space="4" w:color="auto"/>
+        </w:pBdr>
+        <w:rPr>
+          <w:b/>
+          <w:bCs/>
+        </w:rPr>
+      </w:pPr>
+      <w:r>
+        <w:rPr>
+          <w:b/>
+          <w:bCs/>
+        </w:rPr>
+        <w:t xml:space="preserve">public class </w:t>
+      </w:r>
+      <w:proofErr w:type="spellStart"/>
+      <w:r>
+        <w:rPr>
+          <w:b/>
+          <w:bCs/>
+        </w:rPr>
+        <w:t>HeapExample</w:t>
+      </w:r>
+      <w:proofErr w:type="spellEnd"/>
+      <w:r>
+        <w:rPr>
+          <w:b/>
+          <w:bCs/>
+        </w:rPr>
+        <w:t xml:space="preserve"> {</w:t>
+      </w:r>
+    </w:p>
+    <w:p>
+      <w:pPr>
+        <w:pBdr>
+          <w:top w:val="single" w:sz="4" w:space="1" w:color="auto"/>
+          <w:left w:val="single" w:sz="4" w:space="4" w:color="auto"/>
+          <w:bottom w:val="single" w:sz="4" w:space="1" w:color="auto"/>
+          <w:right w:val="single" w:sz="4" w:space="4" w:color="auto"/>
+        </w:pBdr>
+        <w:rPr>
+          <w:b/>
+          <w:bCs/>
+        </w:rPr>
+      </w:pPr>
+      <w:r>
+        <w:rPr>
+          <w:b/>
+          <w:bCs/>
+        </w:rPr>
+        <w:t xml:space="preserve">    public static void </w:t>
+      </w:r>
+      <w:proofErr w:type="gramStart"/>
+      <w:r>
+        <w:rPr>
+          <w:b/>
+          <w:bCs/>
+        </w:rPr>
+        <w:t>main(</w:t>
+      </w:r>
+      <w:proofErr w:type="gramEnd"/>
+      <w:r>
+        <w:rPr>
+          <w:b/>
+          <w:bCs/>
+        </w:rPr>
+        <w:t>String[] args) {</w:t>
+      </w:r>
+    </w:p>
+    <w:p>
+      <w:pPr>
+        <w:pBdr>
+          <w:top w:val="single" w:sz="4" w:space="1" w:color="auto"/>
+          <w:left w:val="single" w:sz="4" w:space="4" w:color="auto"/>
+          <w:bottom w:val="single" w:sz="4" w:space="1" w:color="auto"/>
+          <w:right w:val="single" w:sz="4" w:space="4" w:color="auto"/>
+        </w:pBdr>
+        <w:rPr>
+          <w:b/>
+          <w:bCs/>
+        </w:rPr>
+      </w:pPr>
+      <w:r>
+        <w:rPr>
+          <w:b/>
+          <w:bCs/>
+        </w:rPr>
+        <w:t xml:space="preserve">        // Person object is created in the heap, reference stored in the stack</w:t>
+      </w:r>
+    </w:p>
+    <w:p>
+      <w:pPr>
+        <w:pBdr>
+          <w:top w:val="single" w:sz="4" w:space="1" w:color="auto"/>
+          <w:left w:val="single" w:sz="4" w:space="4" w:color="auto"/>
+          <w:bottom w:val="single" w:sz="4" w:space="1" w:color="auto"/>
+          <w:right w:val="single" w:sz="4" w:space="4" w:color="auto"/>
+        </w:pBdr>
+        <w:rPr>
+          <w:b/>
+          <w:bCs/>
+        </w:rPr>
+      </w:pPr>
+      <w:r>
+        <w:rPr>
+          <w:b/>
+          <w:bCs/>
+        </w:rPr>
+        <w:t xml:space="preserve">        Person person1 = new </w:t>
+      </w:r>
+      <w:proofErr w:type="gramStart"/>
+      <w:r>
+        <w:rPr>
+          <w:b/>
+          <w:bCs/>
+        </w:rPr>
+        <w:t>Person(</w:t>
+      </w:r>
+      <w:proofErr w:type="gramEnd"/>
+      <w:r>
+        <w:rPr>
+          <w:b/>
+          <w:bCs/>
+        </w:rPr>
+        <w:t>"John", 25);</w:t>
+      </w:r>
+    </w:p>
+    <w:p>
+      <w:pPr>
+        <w:pBdr>
+          <w:top w:val="single" w:sz="4" w:space="1" w:color="auto"/>
+          <w:left w:val="single" w:sz="4" w:space="4" w:color="auto"/>
+          <w:bottom w:val="single" w:sz="4" w:space="1" w:color="auto"/>
+          <w:right w:val="single" w:sz="4" w:space="4" w:color="auto"/>
+        </w:pBdr>
+        <w:rPr>
+          <w:b/>
+          <w:bCs/>
+        </w:rPr>
+      </w:pPr>
+      <w:r>
+        <w:rPr>
+          <w:b/>
+          <w:bCs/>
+        </w:rPr>
+        <w:t xml:space="preserve">        Person person2 = new </w:t>
+      </w:r>
+      <w:proofErr w:type="gramStart"/>
+      <w:r>
+        <w:rPr>
+          <w:b/>
+          <w:bCs/>
+        </w:rPr>
+        <w:t>Person(</w:t>
+      </w:r>
+      <w:proofErr w:type="gramEnd"/>
+      <w:r>
+        <w:rPr>
+          <w:b/>
+          <w:bCs/>
+        </w:rPr>
+        <w:t xml:space="preserve">"Alice", 30);  </w:t>
+      </w:r>
+    </w:p>
+    <w:p>
+      <w:pPr>
+        <w:pBdr>
+          <w:top w:val="single" w:sz="4" w:space="1" w:color="auto"/>
+          <w:left w:val="single" w:sz="4" w:space="4" w:color="auto"/>
+          <w:bottom w:val="single" w:sz="4" w:space="1" w:color="auto"/>
+          <w:right w:val="single" w:sz="4" w:space="4" w:color="auto"/>
+        </w:pBdr>
+        <w:rPr>
+          <w:b/>
+          <w:bCs/>
+        </w:rPr>
+      </w:pPr>
+      <w:r>
+        <w:rPr>
+          <w:b/>
+          <w:bCs/>
+        </w:rPr>
+        <w:t xml:space="preserve">    }</w:t>
+      </w:r>
+    </w:p>
+    <w:p>
+      <w:pPr>
+        <w:pBdr>
+          <w:top w:val="single" w:sz="4" w:space="1" w:color="auto"/>
+          <w:left w:val="single" w:sz="4" w:space="4" w:color="auto"/>
+          <w:bottom w:val="single" w:sz="4" w:space="1" w:color="auto"/>
+          <w:right w:val="single" w:sz="4" w:space="4" w:color="auto"/>
+        </w:pBdr>
+        <w:rPr>
+          <w:b/>
+          <w:bCs/>
+        </w:rPr>
+      </w:pPr>
+      <w:r>
+        <w:rPr>
+          <w:b/>
+          <w:bCs/>
+        </w:rPr>
+        <w:t>}</w:t>
+      </w:r>
+    </w:p>
+    <w:p>
+      <w:pPr>
+        <w:pBdr>
+          <w:top w:val="single" w:sz="4" w:space="1" w:color="auto"/>
+          <w:left w:val="single" w:sz="4" w:space="4" w:color="auto"/>
+          <w:bottom w:val="single" w:sz="4" w:space="1" w:color="auto"/>
+          <w:right w:val="single" w:sz="4" w:space="4" w:color="auto"/>
+        </w:pBdr>
+        <w:rPr>
+          <w:b/>
+          <w:bCs/>
+        </w:rPr>
+      </w:pPr>
+    </w:p>
+    <w:p>
+      <w:pPr>
+        <w:pBdr>
+          <w:top w:val="single" w:sz="4" w:space="1" w:color="auto"/>
+          <w:left w:val="single" w:sz="4" w:space="4" w:color="auto"/>
+          <w:bottom w:val="single" w:sz="4" w:space="1" w:color="auto"/>
+          <w:right w:val="single" w:sz="4" w:space="4" w:color="auto"/>
+        </w:pBdr>
+        <w:rPr>
+          <w:b/>
+          <w:bCs/>
+        </w:rPr>
+      </w:pPr>
+      <w:r>
+        <w:rPr>
+          <w:b/>
+          <w:bCs/>
+        </w:rPr>
+        <w:t>class Person {</w:t>
+      </w:r>
+    </w:p>
+    <w:p>
+      <w:pPr>
+        <w:pBdr>
+          <w:top w:val="single" w:sz="4" w:space="1" w:color="auto"/>
+          <w:left w:val="single" w:sz="4" w:space="4" w:color="auto"/>
+          <w:bottom w:val="single" w:sz="4" w:space="1" w:color="auto"/>
+          <w:right w:val="single" w:sz="4" w:space="4" w:color="auto"/>
+        </w:pBdr>
+        <w:rPr>
+          <w:b/>
+          <w:bCs/>
+        </w:rPr>
+      </w:pPr>
+      <w:r>
+        <w:rPr>
+          <w:b/>
+          <w:bCs/>
+        </w:rPr>
+        <w:t xml:space="preserve">    String </w:t>
+      </w:r>
+      <w:proofErr w:type="gramStart"/>
+      <w:r>
+        <w:rPr>
+          <w:b/>
+          <w:bCs/>
+        </w:rPr>
+        <w:t>name;  /</w:t>
+      </w:r>
+      <w:proofErr w:type="gramEnd"/>
+      <w:r>
+        <w:rPr>
+          <w:b/>
+          <w:bCs/>
+        </w:rPr>
+        <w:t>/ stored in heap</w:t>
+      </w:r>
+    </w:p>
+    <w:p>
+      <w:pPr>
+        <w:pBdr>
+          <w:top w:val="single" w:sz="4" w:space="1" w:color="auto"/>
+          <w:left w:val="single" w:sz="4" w:space="4" w:color="auto"/>
+          <w:bottom w:val="single" w:sz="4" w:space="1" w:color="auto"/>
+          <w:right w:val="single" w:sz="4" w:space="4" w:color="auto"/>
+        </w:pBdr>
+        <w:rPr>
+          <w:b/>
+          <w:bCs/>
+        </w:rPr>
+      </w:pPr>
+      <w:r>
+        <w:rPr>
+          <w:b/>
+          <w:bCs/>
+        </w:rPr>
+        <w:t xml:space="preserve">    int </w:t>
+      </w:r>
+      <w:proofErr w:type="gramStart"/>
+      <w:r>
+        <w:rPr>
+          <w:b/>
+          <w:bCs/>
+        </w:rPr>
+        <w:t xml:space="preserve">age;   </w:t>
+      </w:r>
+      <w:proofErr w:type="gramEnd"/>
+      <w:r>
+        <w:rPr>
+          <w:b/>
+          <w:bCs/>
+        </w:rPr>
+        <w:t xml:space="preserve">   // stored in heap</w:t>
+      </w:r>
+    </w:p>
+    <w:p>
+      <w:pPr>
+        <w:pBdr>
+          <w:top w:val="single" w:sz="4" w:space="1" w:color="auto"/>
+          <w:left w:val="single" w:sz="4" w:space="4" w:color="auto"/>
+          <w:bottom w:val="single" w:sz="4" w:space="1" w:color="auto"/>
+          <w:right w:val="single" w:sz="4" w:space="4" w:color="auto"/>
+        </w:pBdr>
+        <w:rPr>
+          <w:b/>
+          <w:bCs/>
+        </w:rPr>
+      </w:pPr>
+    </w:p>
+    <w:p>
+      <w:pPr>
+        <w:pBdr>
+          <w:top w:val="single" w:sz="4" w:space="1" w:color="auto"/>
+          <w:left w:val="single" w:sz="4" w:space="4" w:color="auto"/>
+          <w:bottom w:val="single" w:sz="4" w:space="1" w:color="auto"/>
+          <w:right w:val="single" w:sz="4" w:space="4" w:color="auto"/>
+        </w:pBdr>
+        <w:rPr>
+          <w:b/>
+          <w:bCs/>
+        </w:rPr>
+      </w:pPr>
+      <w:r>
+        <w:rPr>
+          <w:b/>
+          <w:bCs/>
+        </w:rPr>
+        <w:lastRenderedPageBreak/>
+        <w:t xml:space="preserve">    </w:t>
+      </w:r>
+      <w:proofErr w:type="gramStart"/>
+      <w:r>
+        <w:rPr>
+          <w:b/>
+          <w:bCs/>
+        </w:rPr>
+        <w:t>Person(</w:t>
+      </w:r>
+      <w:proofErr w:type="gramEnd"/>
+      <w:r>
+        <w:rPr>
+          <w:b/>
+          <w:bCs/>
+        </w:rPr>
+        <w:t>String name, int age) {</w:t>
+      </w:r>
+    </w:p>
+    <w:p>
+      <w:pPr>
+        <w:pBdr>
+          <w:top w:val="single" w:sz="4" w:space="1" w:color="auto"/>
+          <w:left w:val="single" w:sz="4" w:space="4" w:color="auto"/>
+          <w:bottom w:val="single" w:sz="4" w:space="1" w:color="auto"/>
+          <w:right w:val="single" w:sz="4" w:space="4" w:color="auto"/>
+        </w:pBdr>
+        <w:rPr>
+          <w:b/>
+          <w:bCs/>
+        </w:rPr>
+      </w:pPr>
+      <w:r>
+        <w:rPr>
+          <w:b/>
+          <w:bCs/>
+        </w:rPr>
+        <w:t xml:space="preserve">        this.name = name;</w:t>
+      </w:r>
+    </w:p>
+    <w:p>
+      <w:pPr>
+        <w:pBdr>
+          <w:top w:val="single" w:sz="4" w:space="1" w:color="auto"/>
+          <w:left w:val="single" w:sz="4" w:space="4" w:color="auto"/>
+          <w:bottom w:val="single" w:sz="4" w:space="1" w:color="auto"/>
+          <w:right w:val="single" w:sz="4" w:space="4" w:color="auto"/>
+        </w:pBdr>
+        <w:rPr>
+          <w:b/>
+          <w:bCs/>
+        </w:rPr>
+      </w:pPr>
+      <w:r>
+        <w:rPr>
+          <w:b/>
+          <w:bCs/>
+        </w:rPr>
+        <w:t xml:space="preserve">        </w:t>
+      </w:r>
+      <w:proofErr w:type="spellStart"/>
+      <w:r>
+        <w:rPr>
+          <w:b/>
+          <w:bCs/>
+        </w:rPr>
+        <w:t>this.age</w:t>
+      </w:r>
+      <w:proofErr w:type="spellEnd"/>
+      <w:r>
+        <w:rPr>
+          <w:b/>
+          <w:bCs/>
+        </w:rPr>
+        <w:t xml:space="preserve"> = age;</w:t>
+      </w:r>
+    </w:p>
+    <w:p>
+      <w:pPr>
+        <w:pBdr>
+          <w:top w:val="single" w:sz="4" w:space="1" w:color="auto"/>
+          <w:left w:val="single" w:sz="4" w:space="4" w:color="auto"/>
+          <w:bottom w:val="single" w:sz="4" w:space="1" w:color="auto"/>
+          <w:right w:val="single" w:sz="4" w:space="4" w:color="auto"/>
+        </w:pBdr>
+        <w:rPr>
+          <w:b/>
+          <w:bCs/>
+        </w:rPr>
+      </w:pPr>
+      <w:r>
+        <w:rPr>
+          <w:b/>
+          <w:bCs/>
+        </w:rPr>
+        <w:t xml:space="preserve">    }</w:t>
+      </w:r>
+    </w:p>
+    <w:p>
+      <w:pPr>
+        <w:pBdr>
+          <w:top w:val="single" w:sz="4" w:space="1" w:color="auto"/>
+          <w:left w:val="single" w:sz="4" w:space="4" w:color="auto"/>
+          <w:bottom w:val="single" w:sz="4" w:space="1" w:color="auto"/>
+          <w:right w:val="single" w:sz="4" w:space="4" w:color="auto"/>
+        </w:pBdr>
+        <w:rPr>
+          <w:b/>
+          <w:bCs/>
+        </w:rPr>
+      </w:pPr>
+      <w:r>
+        <w:rPr>
+          <w:b/>
+          <w:bCs/>
+        </w:rPr>
+        <w:t>}</w:t>
+      </w:r>
+    </w:p>
+    <w:p>
+      <w:pPr>
+        <w:rPr>
+          <w:b/>
+          <w:bCs/>
+        </w:rPr>
+      </w:pPr>
+      <w:r>
+        <w:rPr>
+          <w:b/>
+          <w:bCs/>
+        </w:rPr>
+        <w:t>Explanation:</w:t>
+      </w:r>
+    </w:p>
+    <w:p>
+      <w:pPr>
+        <w:numPr>
+          <w:ilvl w:val="0"/>
+          <w:numId w:val="4"/>
+        </w:numPr>
+        <w:rPr>
+          <w:b/>
+          <w:bCs/>
+        </w:rPr>
+      </w:pPr>
+      <w:r>
+        <w:rPr>
+          <w:b/>
+          <w:bCs/>
+        </w:rPr>
+        <w:t>The two Person objects (person1 and person2) are created in the heap memory.</w:t>
+      </w:r>
+    </w:p>
+    <w:p>
+      <w:pPr>
+        <w:numPr>
+          <w:ilvl w:val="0"/>
+          <w:numId w:val="4"/>
+        </w:numPr>
+        <w:rPr>
+          <w:b/>
+          <w:bCs/>
+        </w:rPr>
+      </w:pPr>
+      <w:r>
+        <w:rPr>
+          <w:b/>
+          <w:bCs/>
+        </w:rPr>
+        <w:t xml:space="preserve">However, their references (or pointers) are stored in the stack memory in the </w:t>
+      </w:r>
+      <w:proofErr w:type="gramStart"/>
+      <w:r>
+        <w:rPr>
+          <w:b/>
+          <w:bCs/>
+        </w:rPr>
+        <w:t>main(</w:t>
+      </w:r>
+      <w:proofErr w:type="gramEnd"/>
+      <w:r>
+        <w:rPr>
+          <w:b/>
+          <w:bCs/>
+        </w:rPr>
+        <w:t>) method's stack frame.</w:t>
+      </w:r>
+    </w:p>
+    <w:p>
+      <w:pPr>
+        <w:numPr>
+          <w:ilvl w:val="0"/>
+          <w:numId w:val="4"/>
+        </w:numPr>
+        <w:rPr>
+          <w:b/>
+          <w:bCs/>
+        </w:rPr>
+      </w:pPr>
+      <w:r>
+        <w:rPr>
+          <w:b/>
+          <w:bCs/>
+        </w:rPr>
+        <w:t>The name and age fields of each object are also stored in the heap memory.</w:t>
+      </w:r>
+    </w:p>
+    <w:p>
+      <w:pPr>
+        <w:rPr>
+          <w:b/>
+          <w:bCs/>
+        </w:rPr>
+      </w:pPr>
     </w:p>
     <w:p>
       <w:pPr>
@@ -212,6 +1514,619 @@
     </w:sectPr>
   </w:body>
 </w:document>
+</file>
+
+<file path=word/numbering.xml><?xml version="1.0" encoding="utf-8"?>
+<w:numbering xmlns:wpc="http://schemas.microsoft.com/office/word/2010/wordprocessingCanvas" xmlns:cx="http://schemas.microsoft.com/office/drawing/2014/chartex" xmlns:cx1="http://schemas.microsoft.com/office/drawing/2015/9/8/chartex" xmlns:cx2="http://schemas.microsoft.com/office/drawing/2015/10/21/chartex" xmlns:cx3="http://schemas.microsoft.com/office/drawing/2016/5/9/chartex" xmlns:cx4="http://schemas.microsoft.com/office/drawing/2016/5/10/chartex" xmlns:cx5="http://schemas.microsoft.com/office/drawing/2016/5/11/chartex" xmlns:cx6="http://schemas.microsoft.com/office/drawing/2016/5/12/chartex" xmlns:cx7="http://schemas.microsoft.com/office/drawing/2016/5/13/chartex" xmlns:cx8="http://schemas.microsoft.com/office/drawing/2016/5/14/chartex" xmlns:mc="http://schemas.openxmlformats.org/markup-compatibility/2006" xmlns:aink="http://schemas.microsoft.com/office/drawing/2016/ink" xmlns:am3d="http://schemas.microsoft.com/office/drawing/2017/model3d" xmlns:o="urn:schemas-microsoft-com:office:office" xmlns:oel="http://schemas.microsoft.com/office/2019/extlst" xmlns:r="http://schemas.openxmlformats.org/officeDocument/2006/relationships" xmlns:m="http://schemas.openxmlformats.org/officeDocument/2006/math" xmlns:v="urn:schemas-microsoft-com:vml" xmlns:wp14="http://schemas.microsoft.com/office/word/2010/wordprocessingDrawing" xmlns:wp="http://schemas.openxmlformats.org/drawingml/2006/wordprocessingDrawing" xmlns:w10="urn:schemas-microsoft-com:office:word" xmlns:w="http://schemas.openxmlformats.org/wordprocessingml/2006/main" xmlns:w14="http://schemas.microsoft.com/office/word/2010/wordml" xmlns:w15="http://schemas.microsoft.com/office/word/2012/wordml" xmlns:w16cex="http://schemas.microsoft.com/office/word/2018/wordml/cex" xmlns:w16cid="http://schemas.microsoft.com/office/word/2016/wordml/cid" xmlns:w16="http://schemas.microsoft.com/office/word/2018/wordml" xmlns:w16du="http://schemas.microsoft.com/office/word/2023/wordml/word16du" xmlns:w16sdtdh="http://schemas.microsoft.com/office/word/2020/wordml/sdtdatahash" xmlns:w16se="http://schemas.microsoft.com/office/word/2015/wordml/symex" xmlns:wpg="http://schemas.microsoft.com/office/word/2010/wordprocessingGroup" xmlns:wpi="http://schemas.microsoft.com/office/word/2010/wordprocessingInk" xmlns:wne="http://schemas.microsoft.com/office/word/2006/wordml" xmlns:wps="http://schemas.microsoft.com/office/word/2010/wordprocessingShape" mc:Ignorable="w14 w15 w16se w16cid w16 w16cex w16sdtdh w16du wp14">
+  <w:abstractNum w:abstractNumId="0" w15:restartNumberingAfterBreak="0">
+    <w:nsid w:val="1123217F"/>
+    <w:multiLevelType w:val="multilevel"/>
+    <w:tmpl w:val="62C81D5E"/>
+    <w:lvl w:ilvl="0">
+      <w:start w:val="1"/>
+      <w:numFmt w:val="bullet"/>
+      <w:lvlText w:val=""/>
+      <w:lvlJc w:val="left"/>
+      <w:pPr>
+        <w:tabs>
+          <w:tab w:val="num" w:pos="720"/>
+        </w:tabs>
+        <w:ind w:left="720" w:hanging="360"/>
+      </w:pPr>
+      <w:rPr>
+        <w:rFonts w:ascii="Symbol" w:hAnsi="Symbol" w:hint="default"/>
+        <w:sz w:val="20"/>
+      </w:rPr>
+    </w:lvl>
+    <w:lvl w:ilvl="1" w:tentative="1">
+      <w:start w:val="1"/>
+      <w:numFmt w:val="bullet"/>
+      <w:lvlText w:val="o"/>
+      <w:lvlJc w:val="left"/>
+      <w:pPr>
+        <w:tabs>
+          <w:tab w:val="num" w:pos="1440"/>
+        </w:tabs>
+        <w:ind w:left="1440" w:hanging="360"/>
+      </w:pPr>
+      <w:rPr>
+        <w:rFonts w:ascii="Courier New" w:hAnsi="Courier New" w:hint="default"/>
+        <w:sz w:val="20"/>
+      </w:rPr>
+    </w:lvl>
+    <w:lvl w:ilvl="2" w:tentative="1">
+      <w:start w:val="1"/>
+      <w:numFmt w:val="bullet"/>
+      <w:lvlText w:val=""/>
+      <w:lvlJc w:val="left"/>
+      <w:pPr>
+        <w:tabs>
+          <w:tab w:val="num" w:pos="2160"/>
+        </w:tabs>
+        <w:ind w:left="2160" w:hanging="360"/>
+      </w:pPr>
+      <w:rPr>
+        <w:rFonts w:ascii="Wingdings" w:hAnsi="Wingdings" w:hint="default"/>
+        <w:sz w:val="20"/>
+      </w:rPr>
+    </w:lvl>
+    <w:lvl w:ilvl="3" w:tentative="1">
+      <w:start w:val="1"/>
+      <w:numFmt w:val="bullet"/>
+      <w:lvlText w:val=""/>
+      <w:lvlJc w:val="left"/>
+      <w:pPr>
+        <w:tabs>
+          <w:tab w:val="num" w:pos="2880"/>
+        </w:tabs>
+        <w:ind w:left="2880" w:hanging="360"/>
+      </w:pPr>
+      <w:rPr>
+        <w:rFonts w:ascii="Wingdings" w:hAnsi="Wingdings" w:hint="default"/>
+        <w:sz w:val="20"/>
+      </w:rPr>
+    </w:lvl>
+    <w:lvl w:ilvl="4" w:tentative="1">
+      <w:start w:val="1"/>
+      <w:numFmt w:val="bullet"/>
+      <w:lvlText w:val=""/>
+      <w:lvlJc w:val="left"/>
+      <w:pPr>
+        <w:tabs>
+          <w:tab w:val="num" w:pos="3600"/>
+        </w:tabs>
+        <w:ind w:left="3600" w:hanging="360"/>
+      </w:pPr>
+      <w:rPr>
+        <w:rFonts w:ascii="Wingdings" w:hAnsi="Wingdings" w:hint="default"/>
+        <w:sz w:val="20"/>
+      </w:rPr>
+    </w:lvl>
+    <w:lvl w:ilvl="5" w:tentative="1">
+      <w:start w:val="1"/>
+      <w:numFmt w:val="bullet"/>
+      <w:lvlText w:val=""/>
+      <w:lvlJc w:val="left"/>
+      <w:pPr>
+        <w:tabs>
+          <w:tab w:val="num" w:pos="4320"/>
+        </w:tabs>
+        <w:ind w:left="4320" w:hanging="360"/>
+      </w:pPr>
+      <w:rPr>
+        <w:rFonts w:ascii="Wingdings" w:hAnsi="Wingdings" w:hint="default"/>
+        <w:sz w:val="20"/>
+      </w:rPr>
+    </w:lvl>
+    <w:lvl w:ilvl="6" w:tentative="1">
+      <w:start w:val="1"/>
+      <w:numFmt w:val="bullet"/>
+      <w:lvlText w:val=""/>
+      <w:lvlJc w:val="left"/>
+      <w:pPr>
+        <w:tabs>
+          <w:tab w:val="num" w:pos="5040"/>
+        </w:tabs>
+        <w:ind w:left="5040" w:hanging="360"/>
+      </w:pPr>
+      <w:rPr>
+        <w:rFonts w:ascii="Wingdings" w:hAnsi="Wingdings" w:hint="default"/>
+        <w:sz w:val="20"/>
+      </w:rPr>
+    </w:lvl>
+    <w:lvl w:ilvl="7" w:tentative="1">
+      <w:start w:val="1"/>
+      <w:numFmt w:val="bullet"/>
+      <w:lvlText w:val=""/>
+      <w:lvlJc w:val="left"/>
+      <w:pPr>
+        <w:tabs>
+          <w:tab w:val="num" w:pos="5760"/>
+        </w:tabs>
+        <w:ind w:left="5760" w:hanging="360"/>
+      </w:pPr>
+      <w:rPr>
+        <w:rFonts w:ascii="Wingdings" w:hAnsi="Wingdings" w:hint="default"/>
+        <w:sz w:val="20"/>
+      </w:rPr>
+    </w:lvl>
+    <w:lvl w:ilvl="8" w:tentative="1">
+      <w:start w:val="1"/>
+      <w:numFmt w:val="bullet"/>
+      <w:lvlText w:val=""/>
+      <w:lvlJc w:val="left"/>
+      <w:pPr>
+        <w:tabs>
+          <w:tab w:val="num" w:pos="6480"/>
+        </w:tabs>
+        <w:ind w:left="6480" w:hanging="360"/>
+      </w:pPr>
+      <w:rPr>
+        <w:rFonts w:ascii="Wingdings" w:hAnsi="Wingdings" w:hint="default"/>
+        <w:sz w:val="20"/>
+      </w:rPr>
+    </w:lvl>
+  </w:abstractNum>
+  <w:abstractNum w:abstractNumId="1" w15:restartNumberingAfterBreak="0">
+    <w:nsid w:val="19673E15"/>
+    <w:multiLevelType w:val="multilevel"/>
+    <w:tmpl w:val="E040BD06"/>
+    <w:lvl w:ilvl="0">
+      <w:start w:val="1"/>
+      <w:numFmt w:val="bullet"/>
+      <w:lvlText w:val=""/>
+      <w:lvlJc w:val="left"/>
+      <w:pPr>
+        <w:tabs>
+          <w:tab w:val="num" w:pos="720"/>
+        </w:tabs>
+        <w:ind w:left="720" w:hanging="360"/>
+      </w:pPr>
+      <w:rPr>
+        <w:rFonts w:ascii="Symbol" w:hAnsi="Symbol" w:hint="default"/>
+        <w:sz w:val="20"/>
+      </w:rPr>
+    </w:lvl>
+    <w:lvl w:ilvl="1" w:tentative="1">
+      <w:start w:val="1"/>
+      <w:numFmt w:val="bullet"/>
+      <w:lvlText w:val="o"/>
+      <w:lvlJc w:val="left"/>
+      <w:pPr>
+        <w:tabs>
+          <w:tab w:val="num" w:pos="1440"/>
+        </w:tabs>
+        <w:ind w:left="1440" w:hanging="360"/>
+      </w:pPr>
+      <w:rPr>
+        <w:rFonts w:ascii="Courier New" w:hAnsi="Courier New" w:hint="default"/>
+        <w:sz w:val="20"/>
+      </w:rPr>
+    </w:lvl>
+    <w:lvl w:ilvl="2" w:tentative="1">
+      <w:start w:val="1"/>
+      <w:numFmt w:val="bullet"/>
+      <w:lvlText w:val=""/>
+      <w:lvlJc w:val="left"/>
+      <w:pPr>
+        <w:tabs>
+          <w:tab w:val="num" w:pos="2160"/>
+        </w:tabs>
+        <w:ind w:left="2160" w:hanging="360"/>
+      </w:pPr>
+      <w:rPr>
+        <w:rFonts w:ascii="Wingdings" w:hAnsi="Wingdings" w:hint="default"/>
+        <w:sz w:val="20"/>
+      </w:rPr>
+    </w:lvl>
+    <w:lvl w:ilvl="3" w:tentative="1">
+      <w:start w:val="1"/>
+      <w:numFmt w:val="bullet"/>
+      <w:lvlText w:val=""/>
+      <w:lvlJc w:val="left"/>
+      <w:pPr>
+        <w:tabs>
+          <w:tab w:val="num" w:pos="2880"/>
+        </w:tabs>
+        <w:ind w:left="2880" w:hanging="360"/>
+      </w:pPr>
+      <w:rPr>
+        <w:rFonts w:ascii="Wingdings" w:hAnsi="Wingdings" w:hint="default"/>
+        <w:sz w:val="20"/>
+      </w:rPr>
+    </w:lvl>
+    <w:lvl w:ilvl="4" w:tentative="1">
+      <w:start w:val="1"/>
+      <w:numFmt w:val="bullet"/>
+      <w:lvlText w:val=""/>
+      <w:lvlJc w:val="left"/>
+      <w:pPr>
+        <w:tabs>
+          <w:tab w:val="num" w:pos="3600"/>
+        </w:tabs>
+        <w:ind w:left="3600" w:hanging="360"/>
+      </w:pPr>
+      <w:rPr>
+        <w:rFonts w:ascii="Wingdings" w:hAnsi="Wingdings" w:hint="default"/>
+        <w:sz w:val="20"/>
+      </w:rPr>
+    </w:lvl>
+    <w:lvl w:ilvl="5" w:tentative="1">
+      <w:start w:val="1"/>
+      <w:numFmt w:val="bullet"/>
+      <w:lvlText w:val=""/>
+      <w:lvlJc w:val="left"/>
+      <w:pPr>
+        <w:tabs>
+          <w:tab w:val="num" w:pos="4320"/>
+        </w:tabs>
+        <w:ind w:left="4320" w:hanging="360"/>
+      </w:pPr>
+      <w:rPr>
+        <w:rFonts w:ascii="Wingdings" w:hAnsi="Wingdings" w:hint="default"/>
+        <w:sz w:val="20"/>
+      </w:rPr>
+    </w:lvl>
+    <w:lvl w:ilvl="6" w:tentative="1">
+      <w:start w:val="1"/>
+      <w:numFmt w:val="bullet"/>
+      <w:lvlText w:val=""/>
+      <w:lvlJc w:val="left"/>
+      <w:pPr>
+        <w:tabs>
+          <w:tab w:val="num" w:pos="5040"/>
+        </w:tabs>
+        <w:ind w:left="5040" w:hanging="360"/>
+      </w:pPr>
+      <w:rPr>
+        <w:rFonts w:ascii="Wingdings" w:hAnsi="Wingdings" w:hint="default"/>
+        <w:sz w:val="20"/>
+      </w:rPr>
+    </w:lvl>
+    <w:lvl w:ilvl="7" w:tentative="1">
+      <w:start w:val="1"/>
+      <w:numFmt w:val="bullet"/>
+      <w:lvlText w:val=""/>
+      <w:lvlJc w:val="left"/>
+      <w:pPr>
+        <w:tabs>
+          <w:tab w:val="num" w:pos="5760"/>
+        </w:tabs>
+        <w:ind w:left="5760" w:hanging="360"/>
+      </w:pPr>
+      <w:rPr>
+        <w:rFonts w:ascii="Wingdings" w:hAnsi="Wingdings" w:hint="default"/>
+        <w:sz w:val="20"/>
+      </w:rPr>
+    </w:lvl>
+    <w:lvl w:ilvl="8" w:tentative="1">
+      <w:start w:val="1"/>
+      <w:numFmt w:val="bullet"/>
+      <w:lvlText w:val=""/>
+      <w:lvlJc w:val="left"/>
+      <w:pPr>
+        <w:tabs>
+          <w:tab w:val="num" w:pos="6480"/>
+        </w:tabs>
+        <w:ind w:left="6480" w:hanging="360"/>
+      </w:pPr>
+      <w:rPr>
+        <w:rFonts w:ascii="Wingdings" w:hAnsi="Wingdings" w:hint="default"/>
+        <w:sz w:val="20"/>
+      </w:rPr>
+    </w:lvl>
+  </w:abstractNum>
+  <w:abstractNum w:abstractNumId="2" w15:restartNumberingAfterBreak="0">
+    <w:nsid w:val="2E3B5AE3"/>
+    <w:multiLevelType w:val="multilevel"/>
+    <w:tmpl w:val="F2D8CF1A"/>
+    <w:lvl w:ilvl="0">
+      <w:start w:val="1"/>
+      <w:numFmt w:val="bullet"/>
+      <w:lvlText w:val=""/>
+      <w:lvlJc w:val="left"/>
+      <w:pPr>
+        <w:tabs>
+          <w:tab w:val="num" w:pos="720"/>
+        </w:tabs>
+        <w:ind w:left="720" w:hanging="360"/>
+      </w:pPr>
+      <w:rPr>
+        <w:rFonts w:ascii="Symbol" w:hAnsi="Symbol" w:hint="default"/>
+        <w:sz w:val="20"/>
+      </w:rPr>
+    </w:lvl>
+    <w:lvl w:ilvl="1" w:tentative="1">
+      <w:start w:val="1"/>
+      <w:numFmt w:val="bullet"/>
+      <w:lvlText w:val="o"/>
+      <w:lvlJc w:val="left"/>
+      <w:pPr>
+        <w:tabs>
+          <w:tab w:val="num" w:pos="1440"/>
+        </w:tabs>
+        <w:ind w:left="1440" w:hanging="360"/>
+      </w:pPr>
+      <w:rPr>
+        <w:rFonts w:ascii="Courier New" w:hAnsi="Courier New" w:hint="default"/>
+        <w:sz w:val="20"/>
+      </w:rPr>
+    </w:lvl>
+    <w:lvl w:ilvl="2" w:tentative="1">
+      <w:start w:val="1"/>
+      <w:numFmt w:val="bullet"/>
+      <w:lvlText w:val=""/>
+      <w:lvlJc w:val="left"/>
+      <w:pPr>
+        <w:tabs>
+          <w:tab w:val="num" w:pos="2160"/>
+        </w:tabs>
+        <w:ind w:left="2160" w:hanging="360"/>
+      </w:pPr>
+      <w:rPr>
+        <w:rFonts w:ascii="Wingdings" w:hAnsi="Wingdings" w:hint="default"/>
+        <w:sz w:val="20"/>
+      </w:rPr>
+    </w:lvl>
+    <w:lvl w:ilvl="3" w:tentative="1">
+      <w:start w:val="1"/>
+      <w:numFmt w:val="bullet"/>
+      <w:lvlText w:val=""/>
+      <w:lvlJc w:val="left"/>
+      <w:pPr>
+        <w:tabs>
+          <w:tab w:val="num" w:pos="2880"/>
+        </w:tabs>
+        <w:ind w:left="2880" w:hanging="360"/>
+      </w:pPr>
+      <w:rPr>
+        <w:rFonts w:ascii="Wingdings" w:hAnsi="Wingdings" w:hint="default"/>
+        <w:sz w:val="20"/>
+      </w:rPr>
+    </w:lvl>
+    <w:lvl w:ilvl="4" w:tentative="1">
+      <w:start w:val="1"/>
+      <w:numFmt w:val="bullet"/>
+      <w:lvlText w:val=""/>
+      <w:lvlJc w:val="left"/>
+      <w:pPr>
+        <w:tabs>
+          <w:tab w:val="num" w:pos="3600"/>
+        </w:tabs>
+        <w:ind w:left="3600" w:hanging="360"/>
+      </w:pPr>
+      <w:rPr>
+        <w:rFonts w:ascii="Wingdings" w:hAnsi="Wingdings" w:hint="default"/>
+        <w:sz w:val="20"/>
+      </w:rPr>
+    </w:lvl>
+    <w:lvl w:ilvl="5" w:tentative="1">
+      <w:start w:val="1"/>
+      <w:numFmt w:val="bullet"/>
+      <w:lvlText w:val=""/>
+      <w:lvlJc w:val="left"/>
+      <w:pPr>
+        <w:tabs>
+          <w:tab w:val="num" w:pos="4320"/>
+        </w:tabs>
+        <w:ind w:left="4320" w:hanging="360"/>
+      </w:pPr>
+      <w:rPr>
+        <w:rFonts w:ascii="Wingdings" w:hAnsi="Wingdings" w:hint="default"/>
+        <w:sz w:val="20"/>
+      </w:rPr>
+    </w:lvl>
+    <w:lvl w:ilvl="6" w:tentative="1">
+      <w:start w:val="1"/>
+      <w:numFmt w:val="bullet"/>
+      <w:lvlText w:val=""/>
+      <w:lvlJc w:val="left"/>
+      <w:pPr>
+        <w:tabs>
+          <w:tab w:val="num" w:pos="5040"/>
+        </w:tabs>
+        <w:ind w:left="5040" w:hanging="360"/>
+      </w:pPr>
+      <w:rPr>
+        <w:rFonts w:ascii="Wingdings" w:hAnsi="Wingdings" w:hint="default"/>
+        <w:sz w:val="20"/>
+      </w:rPr>
+    </w:lvl>
+    <w:lvl w:ilvl="7" w:tentative="1">
+      <w:start w:val="1"/>
+      <w:numFmt w:val="bullet"/>
+      <w:lvlText w:val=""/>
+      <w:lvlJc w:val="left"/>
+      <w:pPr>
+        <w:tabs>
+          <w:tab w:val="num" w:pos="5760"/>
+        </w:tabs>
+        <w:ind w:left="5760" w:hanging="360"/>
+      </w:pPr>
+      <w:rPr>
+        <w:rFonts w:ascii="Wingdings" w:hAnsi="Wingdings" w:hint="default"/>
+        <w:sz w:val="20"/>
+      </w:rPr>
+    </w:lvl>
+    <w:lvl w:ilvl="8" w:tentative="1">
+      <w:start w:val="1"/>
+      <w:numFmt w:val="bullet"/>
+      <w:lvlText w:val=""/>
+      <w:lvlJc w:val="left"/>
+      <w:pPr>
+        <w:tabs>
+          <w:tab w:val="num" w:pos="6480"/>
+        </w:tabs>
+        <w:ind w:left="6480" w:hanging="360"/>
+      </w:pPr>
+      <w:rPr>
+        <w:rFonts w:ascii="Wingdings" w:hAnsi="Wingdings" w:hint="default"/>
+        <w:sz w:val="20"/>
+      </w:rPr>
+    </w:lvl>
+  </w:abstractNum>
+  <w:abstractNum w:abstractNumId="3" w15:restartNumberingAfterBreak="0">
+    <w:nsid w:val="3C92676A"/>
+    <w:multiLevelType w:val="multilevel"/>
+    <w:tmpl w:val="472258DC"/>
+    <w:lvl w:ilvl="0">
+      <w:start w:val="1"/>
+      <w:numFmt w:val="bullet"/>
+      <w:lvlText w:val=""/>
+      <w:lvlJc w:val="left"/>
+      <w:pPr>
+        <w:tabs>
+          <w:tab w:val="num" w:pos="720"/>
+        </w:tabs>
+        <w:ind w:left="720" w:hanging="360"/>
+      </w:pPr>
+      <w:rPr>
+        <w:rFonts w:ascii="Symbol" w:hAnsi="Symbol" w:hint="default"/>
+        <w:sz w:val="20"/>
+      </w:rPr>
+    </w:lvl>
+    <w:lvl w:ilvl="1" w:tentative="1">
+      <w:start w:val="1"/>
+      <w:numFmt w:val="bullet"/>
+      <w:lvlText w:val="o"/>
+      <w:lvlJc w:val="left"/>
+      <w:pPr>
+        <w:tabs>
+          <w:tab w:val="num" w:pos="1440"/>
+        </w:tabs>
+        <w:ind w:left="1440" w:hanging="360"/>
+      </w:pPr>
+      <w:rPr>
+        <w:rFonts w:ascii="Courier New" w:hAnsi="Courier New" w:hint="default"/>
+        <w:sz w:val="20"/>
+      </w:rPr>
+    </w:lvl>
+    <w:lvl w:ilvl="2" w:tentative="1">
+      <w:start w:val="1"/>
+      <w:numFmt w:val="bullet"/>
+      <w:lvlText w:val=""/>
+      <w:lvlJc w:val="left"/>
+      <w:pPr>
+        <w:tabs>
+          <w:tab w:val="num" w:pos="2160"/>
+        </w:tabs>
+        <w:ind w:left="2160" w:hanging="360"/>
+      </w:pPr>
+      <w:rPr>
+        <w:rFonts w:ascii="Wingdings" w:hAnsi="Wingdings" w:hint="default"/>
+        <w:sz w:val="20"/>
+      </w:rPr>
+    </w:lvl>
+    <w:lvl w:ilvl="3" w:tentative="1">
+      <w:start w:val="1"/>
+      <w:numFmt w:val="bullet"/>
+      <w:lvlText w:val=""/>
+      <w:lvlJc w:val="left"/>
+      <w:pPr>
+        <w:tabs>
+          <w:tab w:val="num" w:pos="2880"/>
+        </w:tabs>
+        <w:ind w:left="2880" w:hanging="360"/>
+      </w:pPr>
+      <w:rPr>
+        <w:rFonts w:ascii="Wingdings" w:hAnsi="Wingdings" w:hint="default"/>
+        <w:sz w:val="20"/>
+      </w:rPr>
+    </w:lvl>
+    <w:lvl w:ilvl="4" w:tentative="1">
+      <w:start w:val="1"/>
+      <w:numFmt w:val="bullet"/>
+      <w:lvlText w:val=""/>
+      <w:lvlJc w:val="left"/>
+      <w:pPr>
+        <w:tabs>
+          <w:tab w:val="num" w:pos="3600"/>
+        </w:tabs>
+        <w:ind w:left="3600" w:hanging="360"/>
+      </w:pPr>
+      <w:rPr>
+        <w:rFonts w:ascii="Wingdings" w:hAnsi="Wingdings" w:hint="default"/>
+        <w:sz w:val="20"/>
+      </w:rPr>
+    </w:lvl>
+    <w:lvl w:ilvl="5" w:tentative="1">
+      <w:start w:val="1"/>
+      <w:numFmt w:val="bullet"/>
+      <w:lvlText w:val=""/>
+      <w:lvlJc w:val="left"/>
+      <w:pPr>
+        <w:tabs>
+          <w:tab w:val="num" w:pos="4320"/>
+        </w:tabs>
+        <w:ind w:left="4320" w:hanging="360"/>
+      </w:pPr>
+      <w:rPr>
+        <w:rFonts w:ascii="Wingdings" w:hAnsi="Wingdings" w:hint="default"/>
+        <w:sz w:val="20"/>
+      </w:rPr>
+    </w:lvl>
+    <w:lvl w:ilvl="6" w:tentative="1">
+      <w:start w:val="1"/>
+      <w:numFmt w:val="bullet"/>
+      <w:lvlText w:val=""/>
+      <w:lvlJc w:val="left"/>
+      <w:pPr>
+        <w:tabs>
+          <w:tab w:val="num" w:pos="5040"/>
+        </w:tabs>
+        <w:ind w:left="5040" w:hanging="360"/>
+      </w:pPr>
+      <w:rPr>
+        <w:rFonts w:ascii="Wingdings" w:hAnsi="Wingdings" w:hint="default"/>
+        <w:sz w:val="20"/>
+      </w:rPr>
+    </w:lvl>
+    <w:lvl w:ilvl="7" w:tentative="1">
+      <w:start w:val="1"/>
+      <w:numFmt w:val="bullet"/>
+      <w:lvlText w:val=""/>
+      <w:lvlJc w:val="left"/>
+      <w:pPr>
+        <w:tabs>
+          <w:tab w:val="num" w:pos="5760"/>
+        </w:tabs>
+        <w:ind w:left="5760" w:hanging="360"/>
+      </w:pPr>
+      <w:rPr>
+        <w:rFonts w:ascii="Wingdings" w:hAnsi="Wingdings" w:hint="default"/>
+        <w:sz w:val="20"/>
+      </w:rPr>
+    </w:lvl>
+    <w:lvl w:ilvl="8" w:tentative="1">
+      <w:start w:val="1"/>
+      <w:numFmt w:val="bullet"/>
+      <w:lvlText w:val=""/>
+      <w:lvlJc w:val="left"/>
+      <w:pPr>
+        <w:tabs>
+          <w:tab w:val="num" w:pos="6480"/>
+        </w:tabs>
+        <w:ind w:left="6480" w:hanging="360"/>
+      </w:pPr>
+      <w:rPr>
+        <w:rFonts w:ascii="Wingdings" w:hAnsi="Wingdings" w:hint="default"/>
+        <w:sz w:val="20"/>
+      </w:rPr>
+    </w:lvl>
+  </w:abstractNum>
+  <w:num w:numId="1" w16cid:durableId="1982614790">
+    <w:abstractNumId w:val="0"/>
+  </w:num>
+  <w:num w:numId="2" w16cid:durableId="995454239">
+    <w:abstractNumId w:val="3"/>
+  </w:num>
+  <w:num w:numId="3" w16cid:durableId="115950615">
+    <w:abstractNumId w:val="1"/>
+  </w:num>
+  <w:num w:numId="4" w16cid:durableId="1565022541">
+    <w:abstractNumId w:val="2"/>
+  </w:num>
+</w:numbering>
 </file>
 
 <file path=word/styles.xml><?xml version="1.0" encoding="utf-8"?>

</xml_diff>

<commit_message>
Add the project that create using the MVC for add two number added
</commit_message>
<xml_diff>
--- a/Java Development Notes.docx
+++ b/Java Development Notes.docx
@@ -20677,7 +20677,7 @@
           <w:noProof/>
         </w:rPr>
         <w:drawing>
-          <wp:inline distT="0" distB="0" distL="0" distR="0" wp14:anchorId="599E739D" wp14:editId="10AF837D">
+          <wp:inline distT="0" distB="0" distL="0" distR="0" wp14:anchorId="599E739D" wp14:editId="0E3A9F49">
             <wp:extent cx="5731510" cy="3181350"/>
             <wp:effectExtent l="0" t="0" r="2540" b="0"/>
             <wp:docPr id="334270278" name="Picture 3"/>
@@ -42152,7 +42152,2719 @@
       </w:r>
     </w:p>
     <w:p/>
+    <w:p>
+      <w:pPr>
+        <w:jc w:val="center"/>
+        <w:rPr>
+          <w:b/>
+          <w:bCs/>
+          <w:sz w:val="24"/>
+          <w:szCs w:val="24"/>
+        </w:rPr>
+      </w:pPr>
+      <w:r>
+        <w:rPr>
+          <w:b/>
+          <w:bCs/>
+          <w:sz w:val="24"/>
+          <w:szCs w:val="24"/>
+        </w:rPr>
+        <w:t>Running Tomcat</w:t>
+      </w:r>
+    </w:p>
     <w:p/>
+    <w:p>
+      <w:pPr>
+        <w:rPr>
+          <w:b/>
+          <w:bCs/>
+        </w:rPr>
+      </w:pPr>
+      <w:r>
+        <w:rPr>
+          <w:b/>
+          <w:bCs/>
+        </w:rPr>
+        <w:t>App.java</w:t>
+      </w:r>
+    </w:p>
+    <w:p>
+      <w:pPr>
+        <w:pBdr>
+          <w:top w:val="single" w:sz="4" w:space="1" w:color="auto"/>
+          <w:left w:val="single" w:sz="4" w:space="4" w:color="auto"/>
+          <w:bottom w:val="single" w:sz="4" w:space="1" w:color="auto"/>
+          <w:right w:val="single" w:sz="4" w:space="4" w:color="auto"/>
+        </w:pBdr>
+      </w:pPr>
+      <w:r>
+        <w:t xml:space="preserve">package </w:t>
+      </w:r>
+      <w:proofErr w:type="spellStart"/>
+      <w:r>
+        <w:t>org.example</w:t>
+      </w:r>
+      <w:proofErr w:type="spellEnd"/>
+      <w:r>
+        <w:t>; // Declares the package the class belongs to</w:t>
+      </w:r>
+    </w:p>
+    <w:p>
+      <w:pPr>
+        <w:pBdr>
+          <w:top w:val="single" w:sz="4" w:space="1" w:color="auto"/>
+          <w:left w:val="single" w:sz="4" w:space="4" w:color="auto"/>
+          <w:bottom w:val="single" w:sz="4" w:space="1" w:color="auto"/>
+          <w:right w:val="single" w:sz="4" w:space="4" w:color="auto"/>
+        </w:pBdr>
+      </w:pPr>
+      <w:r>
+        <w:t xml:space="preserve">import </w:t>
+      </w:r>
+      <w:proofErr w:type="spellStart"/>
+      <w:r>
+        <w:t>org.apache.catalina.LifecycleException</w:t>
+      </w:r>
+      <w:proofErr w:type="spellEnd"/>
+      <w:r>
+        <w:t>; // Imports the exception class for handling Tomcat lifecycle exceptions</w:t>
+      </w:r>
+    </w:p>
+    <w:p>
+      <w:pPr>
+        <w:pBdr>
+          <w:top w:val="single" w:sz="4" w:space="1" w:color="auto"/>
+          <w:left w:val="single" w:sz="4" w:space="4" w:color="auto"/>
+          <w:bottom w:val="single" w:sz="4" w:space="1" w:color="auto"/>
+          <w:right w:val="single" w:sz="4" w:space="4" w:color="auto"/>
+        </w:pBdr>
+      </w:pPr>
+      <w:r>
+        <w:t xml:space="preserve">import </w:t>
+      </w:r>
+      <w:proofErr w:type="spellStart"/>
+      <w:r>
+        <w:t>org.apache.catalina.startup.Tomcat</w:t>
+      </w:r>
+      <w:proofErr w:type="spellEnd"/>
+      <w:r>
+        <w:t>;    // Imports the Tomcat class to embed and start the server</w:t>
+      </w:r>
+    </w:p>
+    <w:p>
+      <w:pPr>
+        <w:pBdr>
+          <w:top w:val="single" w:sz="4" w:space="1" w:color="auto"/>
+          <w:left w:val="single" w:sz="4" w:space="4" w:color="auto"/>
+          <w:bottom w:val="single" w:sz="4" w:space="1" w:color="auto"/>
+          <w:right w:val="single" w:sz="4" w:space="4" w:color="auto"/>
+        </w:pBdr>
+      </w:pPr>
+      <w:r>
+        <w:t>/**</w:t>
+      </w:r>
+    </w:p>
+    <w:p>
+      <w:pPr>
+        <w:pBdr>
+          <w:top w:val="single" w:sz="4" w:space="1" w:color="auto"/>
+          <w:left w:val="single" w:sz="4" w:space="4" w:color="auto"/>
+          <w:bottom w:val="single" w:sz="4" w:space="1" w:color="auto"/>
+          <w:right w:val="single" w:sz="4" w:space="4" w:color="auto"/>
+        </w:pBdr>
+      </w:pPr>
+      <w:r>
+        <w:t xml:space="preserve"> * The App class demonstrates a simple "Hello World" application </w:t>
+      </w:r>
+    </w:p>
+    <w:p>
+      <w:pPr>
+        <w:pBdr>
+          <w:top w:val="single" w:sz="4" w:space="1" w:color="auto"/>
+          <w:left w:val="single" w:sz="4" w:space="4" w:color="auto"/>
+          <w:bottom w:val="single" w:sz="4" w:space="1" w:color="auto"/>
+          <w:right w:val="single" w:sz="4" w:space="4" w:color="auto"/>
+        </w:pBdr>
+      </w:pPr>
+      <w:r>
+        <w:t xml:space="preserve"> * with an embedded Tomcat server.</w:t>
+      </w:r>
+    </w:p>
+    <w:p>
+      <w:pPr>
+        <w:pBdr>
+          <w:top w:val="single" w:sz="4" w:space="1" w:color="auto"/>
+          <w:left w:val="single" w:sz="4" w:space="4" w:color="auto"/>
+          <w:bottom w:val="single" w:sz="4" w:space="1" w:color="auto"/>
+          <w:right w:val="single" w:sz="4" w:space="4" w:color="auto"/>
+        </w:pBdr>
+      </w:pPr>
+      <w:r>
+        <w:t xml:space="preserve"> */</w:t>
+      </w:r>
+    </w:p>
+    <w:p>
+      <w:pPr>
+        <w:pBdr>
+          <w:top w:val="single" w:sz="4" w:space="1" w:color="auto"/>
+          <w:left w:val="single" w:sz="4" w:space="4" w:color="auto"/>
+          <w:bottom w:val="single" w:sz="4" w:space="1" w:color="auto"/>
+          <w:right w:val="single" w:sz="4" w:space="4" w:color="auto"/>
+        </w:pBdr>
+      </w:pPr>
+      <w:r>
+        <w:t xml:space="preserve">public class App </w:t>
+      </w:r>
+    </w:p>
+    <w:p>
+      <w:pPr>
+        <w:pBdr>
+          <w:top w:val="single" w:sz="4" w:space="1" w:color="auto"/>
+          <w:left w:val="single" w:sz="4" w:space="4" w:color="auto"/>
+          <w:bottom w:val="single" w:sz="4" w:space="1" w:color="auto"/>
+          <w:right w:val="single" w:sz="4" w:space="4" w:color="auto"/>
+        </w:pBdr>
+      </w:pPr>
+      <w:r>
+        <w:t>{</w:t>
+      </w:r>
+    </w:p>
+    <w:p>
+      <w:pPr>
+        <w:pBdr>
+          <w:top w:val="single" w:sz="4" w:space="1" w:color="auto"/>
+          <w:left w:val="single" w:sz="4" w:space="4" w:color="auto"/>
+          <w:bottom w:val="single" w:sz="4" w:space="1" w:color="auto"/>
+          <w:right w:val="single" w:sz="4" w:space="4" w:color="auto"/>
+        </w:pBdr>
+      </w:pPr>
+      <w:r>
+        <w:t xml:space="preserve">    // The main method serves as the entry point of the application</w:t>
+      </w:r>
+    </w:p>
+    <w:p>
+      <w:pPr>
+        <w:pBdr>
+          <w:top w:val="single" w:sz="4" w:space="1" w:color="auto"/>
+          <w:left w:val="single" w:sz="4" w:space="4" w:color="auto"/>
+          <w:bottom w:val="single" w:sz="4" w:space="1" w:color="auto"/>
+          <w:right w:val="single" w:sz="4" w:space="4" w:color="auto"/>
+        </w:pBdr>
+      </w:pPr>
+      <w:r>
+        <w:t xml:space="preserve">    public static void main( String[] args )</w:t>
+      </w:r>
+    </w:p>
+    <w:p>
+      <w:pPr>
+        <w:pBdr>
+          <w:top w:val="single" w:sz="4" w:space="1" w:color="auto"/>
+          <w:left w:val="single" w:sz="4" w:space="4" w:color="auto"/>
+          <w:bottom w:val="single" w:sz="4" w:space="1" w:color="auto"/>
+          <w:right w:val="single" w:sz="4" w:space="4" w:color="auto"/>
+        </w:pBdr>
+      </w:pPr>
+      <w:r>
+        <w:t xml:space="preserve">    {</w:t>
+      </w:r>
+    </w:p>
+    <w:p>
+      <w:pPr>
+        <w:pBdr>
+          <w:top w:val="single" w:sz="4" w:space="1" w:color="auto"/>
+          <w:left w:val="single" w:sz="4" w:space="4" w:color="auto"/>
+          <w:bottom w:val="single" w:sz="4" w:space="1" w:color="auto"/>
+          <w:right w:val="single" w:sz="4" w:space="4" w:color="auto"/>
+        </w:pBdr>
+      </w:pPr>
+      <w:r>
+        <w:t xml:space="preserve">        // Prints "Hello World!" to the console</w:t>
+      </w:r>
+    </w:p>
+    <w:p>
+      <w:pPr>
+        <w:pBdr>
+          <w:top w:val="single" w:sz="4" w:space="1" w:color="auto"/>
+          <w:left w:val="single" w:sz="4" w:space="4" w:color="auto"/>
+          <w:bottom w:val="single" w:sz="4" w:space="1" w:color="auto"/>
+          <w:right w:val="single" w:sz="4" w:space="4" w:color="auto"/>
+        </w:pBdr>
+      </w:pPr>
+      <w:r>
+        <w:t xml:space="preserve">        </w:t>
+      </w:r>
+      <w:proofErr w:type="spellStart"/>
+      <w:r>
+        <w:t>System.out.println</w:t>
+      </w:r>
+      <w:proofErr w:type="spellEnd"/>
+      <w:r>
+        <w:t>( "Hello World!" );</w:t>
+      </w:r>
+    </w:p>
+    <w:p>
+      <w:pPr>
+        <w:pBdr>
+          <w:top w:val="single" w:sz="4" w:space="1" w:color="auto"/>
+          <w:left w:val="single" w:sz="4" w:space="4" w:color="auto"/>
+          <w:bottom w:val="single" w:sz="4" w:space="1" w:color="auto"/>
+          <w:right w:val="single" w:sz="4" w:space="4" w:color="auto"/>
+        </w:pBdr>
+      </w:pPr>
+      <w:r>
+        <w:t xml:space="preserve">        // Creates a new instance of the Tomcat server</w:t>
+      </w:r>
+    </w:p>
+    <w:p>
+      <w:pPr>
+        <w:pBdr>
+          <w:top w:val="single" w:sz="4" w:space="1" w:color="auto"/>
+          <w:left w:val="single" w:sz="4" w:space="4" w:color="auto"/>
+          <w:bottom w:val="single" w:sz="4" w:space="1" w:color="auto"/>
+          <w:right w:val="single" w:sz="4" w:space="4" w:color="auto"/>
+        </w:pBdr>
+      </w:pPr>
+      <w:r>
+        <w:t xml:space="preserve">        Tomcat </w:t>
+      </w:r>
+      <w:proofErr w:type="spellStart"/>
+      <w:r>
+        <w:t>tomcat</w:t>
+      </w:r>
+      <w:proofErr w:type="spellEnd"/>
+      <w:r>
+        <w:t xml:space="preserve"> = new Tomcat()</w:t>
+      </w:r>
+      <w:r>
+        <w:t>;</w:t>
+      </w:r>
+    </w:p>
+    <w:p>
+      <w:pPr>
+        <w:pBdr>
+          <w:top w:val="single" w:sz="4" w:space="1" w:color="auto"/>
+          <w:left w:val="single" w:sz="4" w:space="4" w:color="auto"/>
+          <w:bottom w:val="single" w:sz="4" w:space="1" w:color="auto"/>
+          <w:right w:val="single" w:sz="4" w:space="4" w:color="auto"/>
+        </w:pBdr>
+      </w:pPr>
+      <w:r>
+        <w:t xml:space="preserve">        try {</w:t>
+      </w:r>
+    </w:p>
+    <w:p>
+      <w:pPr>
+        <w:pBdr>
+          <w:top w:val="single" w:sz="4" w:space="1" w:color="auto"/>
+          <w:left w:val="single" w:sz="4" w:space="4" w:color="auto"/>
+          <w:bottom w:val="single" w:sz="4" w:space="1" w:color="auto"/>
+          <w:right w:val="single" w:sz="4" w:space="4" w:color="auto"/>
+        </w:pBdr>
+      </w:pPr>
+      <w:r>
+        <w:t xml:space="preserve">            // Starts the Tomcat server</w:t>
+      </w:r>
+    </w:p>
+    <w:p>
+      <w:pPr>
+        <w:pBdr>
+          <w:top w:val="single" w:sz="4" w:space="1" w:color="auto"/>
+          <w:left w:val="single" w:sz="4" w:space="4" w:color="auto"/>
+          <w:bottom w:val="single" w:sz="4" w:space="1" w:color="auto"/>
+          <w:right w:val="single" w:sz="4" w:space="4" w:color="auto"/>
+        </w:pBdr>
+      </w:pPr>
+      <w:r>
+        <w:t xml:space="preserve">            </w:t>
+      </w:r>
+      <w:proofErr w:type="spellStart"/>
+      <w:r>
+        <w:t>tomcat.start</w:t>
+      </w:r>
+      <w:proofErr w:type="spellEnd"/>
+      <w:r>
+        <w:t>();</w:t>
+      </w:r>
+    </w:p>
+    <w:p>
+      <w:pPr>
+        <w:pBdr>
+          <w:top w:val="single" w:sz="4" w:space="1" w:color="auto"/>
+          <w:left w:val="single" w:sz="4" w:space="4" w:color="auto"/>
+          <w:bottom w:val="single" w:sz="4" w:space="1" w:color="auto"/>
+          <w:right w:val="single" w:sz="4" w:space="4" w:color="auto"/>
+        </w:pBdr>
+      </w:pPr>
+      <w:r>
+        <w:t xml:space="preserve">            // Keeps the Tomcat server running by awaiting connections</w:t>
+      </w:r>
+    </w:p>
+    <w:p>
+      <w:pPr>
+        <w:pBdr>
+          <w:top w:val="single" w:sz="4" w:space="1" w:color="auto"/>
+          <w:left w:val="single" w:sz="4" w:space="4" w:color="auto"/>
+          <w:bottom w:val="single" w:sz="4" w:space="1" w:color="auto"/>
+          <w:right w:val="single" w:sz="4" w:space="4" w:color="auto"/>
+        </w:pBdr>
+      </w:pPr>
+      <w:r>
+        <w:t xml:space="preserve">            </w:t>
+      </w:r>
+      <w:proofErr w:type="spellStart"/>
+      <w:r>
+        <w:t>tomcat.getServer</w:t>
+      </w:r>
+      <w:proofErr w:type="spellEnd"/>
+      <w:r>
+        <w:t>().await();</w:t>
+      </w:r>
+    </w:p>
+    <w:p>
+      <w:pPr>
+        <w:pBdr>
+          <w:top w:val="single" w:sz="4" w:space="1" w:color="auto"/>
+          <w:left w:val="single" w:sz="4" w:space="4" w:color="auto"/>
+          <w:bottom w:val="single" w:sz="4" w:space="1" w:color="auto"/>
+          <w:right w:val="single" w:sz="4" w:space="4" w:color="auto"/>
+        </w:pBdr>
+      </w:pPr>
+      <w:r>
+        <w:t xml:space="preserve">        } catch (</w:t>
+      </w:r>
+      <w:proofErr w:type="spellStart"/>
+      <w:r>
+        <w:t>LifecycleException</w:t>
+      </w:r>
+      <w:proofErr w:type="spellEnd"/>
+      <w:r>
+        <w:t xml:space="preserve"> e) {</w:t>
+      </w:r>
+    </w:p>
+    <w:p>
+      <w:pPr>
+        <w:pBdr>
+          <w:top w:val="single" w:sz="4" w:space="1" w:color="auto"/>
+          <w:left w:val="single" w:sz="4" w:space="4" w:color="auto"/>
+          <w:bottom w:val="single" w:sz="4" w:space="1" w:color="auto"/>
+          <w:right w:val="single" w:sz="4" w:space="4" w:color="auto"/>
+        </w:pBdr>
+      </w:pPr>
+      <w:r>
+        <w:lastRenderedPageBreak/>
+        <w:t xml:space="preserve">            // If an exception occurs during Tomcat's lifecycle, throw a </w:t>
+      </w:r>
+      <w:proofErr w:type="spellStart"/>
+      <w:r>
+        <w:t>RuntimeException</w:t>
+      </w:r>
+      <w:proofErr w:type="spellEnd"/>
+    </w:p>
+    <w:p>
+      <w:pPr>
+        <w:pBdr>
+          <w:top w:val="single" w:sz="4" w:space="1" w:color="auto"/>
+          <w:left w:val="single" w:sz="4" w:space="4" w:color="auto"/>
+          <w:bottom w:val="single" w:sz="4" w:space="1" w:color="auto"/>
+          <w:right w:val="single" w:sz="4" w:space="4" w:color="auto"/>
+        </w:pBdr>
+      </w:pPr>
+      <w:r>
+        <w:t xml:space="preserve">            throw new </w:t>
+      </w:r>
+      <w:proofErr w:type="spellStart"/>
+      <w:r>
+        <w:t>RuntimeException</w:t>
+      </w:r>
+      <w:proofErr w:type="spellEnd"/>
+      <w:r>
+        <w:t>(e);</w:t>
+      </w:r>
+    </w:p>
+    <w:p>
+      <w:pPr>
+        <w:pBdr>
+          <w:top w:val="single" w:sz="4" w:space="1" w:color="auto"/>
+          <w:left w:val="single" w:sz="4" w:space="4" w:color="auto"/>
+          <w:bottom w:val="single" w:sz="4" w:space="1" w:color="auto"/>
+          <w:right w:val="single" w:sz="4" w:space="4" w:color="auto"/>
+        </w:pBdr>
+      </w:pPr>
+      <w:r>
+        <w:t>}}}</w:t>
+      </w:r>
+    </w:p>
+    <w:p>
+      <w:pPr>
+        <w:rPr>
+          <w:b/>
+          <w:bCs/>
+        </w:rPr>
+      </w:pPr>
+      <w:r>
+        <w:rPr>
+          <w:b/>
+          <w:bCs/>
+        </w:rPr>
+        <w:t>HelloServlet.java</w:t>
+      </w:r>
+    </w:p>
+    <w:p>
+      <w:pPr>
+        <w:pBdr>
+          <w:top w:val="single" w:sz="4" w:space="1" w:color="auto"/>
+          <w:left w:val="single" w:sz="4" w:space="4" w:color="auto"/>
+          <w:bottom w:val="single" w:sz="4" w:space="1" w:color="auto"/>
+          <w:right w:val="single" w:sz="4" w:space="4" w:color="auto"/>
+        </w:pBdr>
+      </w:pPr>
+      <w:r>
+        <w:t xml:space="preserve">package </w:t>
+      </w:r>
+      <w:proofErr w:type="spellStart"/>
+      <w:r>
+        <w:t>org.example</w:t>
+      </w:r>
+      <w:proofErr w:type="spellEnd"/>
+      <w:r>
+        <w:t>; // Declares the package the class belongs to</w:t>
+      </w:r>
+    </w:p>
+    <w:p>
+      <w:pPr>
+        <w:pBdr>
+          <w:top w:val="single" w:sz="4" w:space="1" w:color="auto"/>
+          <w:left w:val="single" w:sz="4" w:space="4" w:color="auto"/>
+          <w:bottom w:val="single" w:sz="4" w:space="1" w:color="auto"/>
+          <w:right w:val="single" w:sz="4" w:space="4" w:color="auto"/>
+        </w:pBdr>
+      </w:pPr>
+    </w:p>
+    <w:p>
+      <w:pPr>
+        <w:pBdr>
+          <w:top w:val="single" w:sz="4" w:space="1" w:color="auto"/>
+          <w:left w:val="single" w:sz="4" w:space="4" w:color="auto"/>
+          <w:bottom w:val="single" w:sz="4" w:space="1" w:color="auto"/>
+          <w:right w:val="single" w:sz="4" w:space="4" w:color="auto"/>
+        </w:pBdr>
+      </w:pPr>
+      <w:r>
+        <w:t xml:space="preserve">import </w:t>
+      </w:r>
+      <w:proofErr w:type="spellStart"/>
+      <w:r>
+        <w:t>javax.servlet.http.HttpServlet</w:t>
+      </w:r>
+      <w:proofErr w:type="spellEnd"/>
+      <w:r>
+        <w:t xml:space="preserve">;         // Imports the </w:t>
+      </w:r>
+      <w:proofErr w:type="spellStart"/>
+      <w:r>
+        <w:t>HttpServlet</w:t>
+      </w:r>
+      <w:proofErr w:type="spellEnd"/>
+      <w:r>
+        <w:t xml:space="preserve"> class to create a servlet</w:t>
+      </w:r>
+    </w:p>
+    <w:p>
+      <w:pPr>
+        <w:pBdr>
+          <w:top w:val="single" w:sz="4" w:space="1" w:color="auto"/>
+          <w:left w:val="single" w:sz="4" w:space="4" w:color="auto"/>
+          <w:bottom w:val="single" w:sz="4" w:space="1" w:color="auto"/>
+          <w:right w:val="single" w:sz="4" w:space="4" w:color="auto"/>
+        </w:pBdr>
+      </w:pPr>
+      <w:r>
+        <w:t xml:space="preserve">import </w:t>
+      </w:r>
+      <w:proofErr w:type="spellStart"/>
+      <w:r>
+        <w:t>javax.servlet.http.HttpServletRequest</w:t>
+      </w:r>
+      <w:proofErr w:type="spellEnd"/>
+      <w:r>
+        <w:t xml:space="preserve">;  // Imports the </w:t>
+      </w:r>
+      <w:proofErr w:type="spellStart"/>
+      <w:r>
+        <w:t>HttpServletRequest</w:t>
+      </w:r>
+      <w:proofErr w:type="spellEnd"/>
+      <w:r>
+        <w:t xml:space="preserve"> class to handle client requests</w:t>
+      </w:r>
+    </w:p>
+    <w:p>
+      <w:pPr>
+        <w:pBdr>
+          <w:top w:val="single" w:sz="4" w:space="1" w:color="auto"/>
+          <w:left w:val="single" w:sz="4" w:space="4" w:color="auto"/>
+          <w:bottom w:val="single" w:sz="4" w:space="1" w:color="auto"/>
+          <w:right w:val="single" w:sz="4" w:space="4" w:color="auto"/>
+        </w:pBdr>
+      </w:pPr>
+      <w:r>
+        <w:t xml:space="preserve">import </w:t>
+      </w:r>
+      <w:proofErr w:type="spellStart"/>
+      <w:r>
+        <w:t>javax.servlet.http.HttpServletResponse</w:t>
+      </w:r>
+      <w:proofErr w:type="spellEnd"/>
+      <w:r>
+        <w:t xml:space="preserve">; // Imports the </w:t>
+      </w:r>
+      <w:proofErr w:type="spellStart"/>
+      <w:r>
+        <w:t>HttpServletResponse</w:t>
+      </w:r>
+      <w:proofErr w:type="spellEnd"/>
+      <w:r>
+        <w:t xml:space="preserve"> class to handle server responses</w:t>
+      </w:r>
+    </w:p>
+    <w:p>
+      <w:pPr>
+        <w:pBdr>
+          <w:top w:val="single" w:sz="4" w:space="1" w:color="auto"/>
+          <w:left w:val="single" w:sz="4" w:space="4" w:color="auto"/>
+          <w:bottom w:val="single" w:sz="4" w:space="1" w:color="auto"/>
+          <w:right w:val="single" w:sz="4" w:space="4" w:color="auto"/>
+        </w:pBdr>
+      </w:pPr>
+      <w:r>
+        <w:t>/**</w:t>
+      </w:r>
+    </w:p>
+    <w:p>
+      <w:pPr>
+        <w:pBdr>
+          <w:top w:val="single" w:sz="4" w:space="1" w:color="auto"/>
+          <w:left w:val="single" w:sz="4" w:space="4" w:color="auto"/>
+          <w:bottom w:val="single" w:sz="4" w:space="1" w:color="auto"/>
+          <w:right w:val="single" w:sz="4" w:space="4" w:color="auto"/>
+        </w:pBdr>
+      </w:pPr>
+      <w:r>
+        <w:t xml:space="preserve"> * The </w:t>
+      </w:r>
+      <w:proofErr w:type="spellStart"/>
+      <w:r>
+        <w:t>HelloServlet</w:t>
+      </w:r>
+      <w:proofErr w:type="spellEnd"/>
+      <w:r>
+        <w:t xml:space="preserve"> class extends </w:t>
+      </w:r>
+      <w:proofErr w:type="spellStart"/>
+      <w:r>
+        <w:t>HttpServlet</w:t>
+      </w:r>
+      <w:proofErr w:type="spellEnd"/>
+      <w:r>
+        <w:t xml:space="preserve"> and overrides the service method</w:t>
+      </w:r>
+    </w:p>
+    <w:p>
+      <w:pPr>
+        <w:pBdr>
+          <w:top w:val="single" w:sz="4" w:space="1" w:color="auto"/>
+          <w:left w:val="single" w:sz="4" w:space="4" w:color="auto"/>
+          <w:bottom w:val="single" w:sz="4" w:space="1" w:color="auto"/>
+          <w:right w:val="single" w:sz="4" w:space="4" w:color="auto"/>
+        </w:pBdr>
+      </w:pPr>
+      <w:r>
+        <w:t xml:space="preserve"> * to handle HTTP requests and provide a response.</w:t>
+      </w:r>
+    </w:p>
+    <w:p>
+      <w:pPr>
+        <w:pBdr>
+          <w:top w:val="single" w:sz="4" w:space="1" w:color="auto"/>
+          <w:left w:val="single" w:sz="4" w:space="4" w:color="auto"/>
+          <w:bottom w:val="single" w:sz="4" w:space="1" w:color="auto"/>
+          <w:right w:val="single" w:sz="4" w:space="4" w:color="auto"/>
+        </w:pBdr>
+      </w:pPr>
+      <w:r>
+        <w:t xml:space="preserve"> */</w:t>
+      </w:r>
+    </w:p>
+    <w:p>
+      <w:pPr>
+        <w:pBdr>
+          <w:top w:val="single" w:sz="4" w:space="1" w:color="auto"/>
+          <w:left w:val="single" w:sz="4" w:space="4" w:color="auto"/>
+          <w:bottom w:val="single" w:sz="4" w:space="1" w:color="auto"/>
+          <w:right w:val="single" w:sz="4" w:space="4" w:color="auto"/>
+        </w:pBdr>
+      </w:pPr>
+      <w:r>
+        <w:t xml:space="preserve">public class </w:t>
+      </w:r>
+      <w:proofErr w:type="spellStart"/>
+      <w:r>
+        <w:t>HelloServlet</w:t>
+      </w:r>
+      <w:proofErr w:type="spellEnd"/>
+      <w:r>
+        <w:t xml:space="preserve"> extends </w:t>
+      </w:r>
+      <w:proofErr w:type="spellStart"/>
+      <w:r>
+        <w:t>HttpServlet</w:t>
+      </w:r>
+      <w:proofErr w:type="spellEnd"/>
+      <w:r>
+        <w:t xml:space="preserve"> {</w:t>
+      </w:r>
+    </w:p>
+    <w:p>
+      <w:pPr>
+        <w:pBdr>
+          <w:top w:val="single" w:sz="4" w:space="1" w:color="auto"/>
+          <w:left w:val="single" w:sz="4" w:space="4" w:color="auto"/>
+          <w:bottom w:val="single" w:sz="4" w:space="1" w:color="auto"/>
+          <w:right w:val="single" w:sz="4" w:space="4" w:color="auto"/>
+        </w:pBdr>
+      </w:pPr>
+      <w:r>
+        <w:t xml:space="preserve">    // Overrides the service method to handle incoming HTTP requests</w:t>
+      </w:r>
+    </w:p>
+    <w:p>
+      <w:pPr>
+        <w:pBdr>
+          <w:top w:val="single" w:sz="4" w:space="1" w:color="auto"/>
+          <w:left w:val="single" w:sz="4" w:space="4" w:color="auto"/>
+          <w:bottom w:val="single" w:sz="4" w:space="1" w:color="auto"/>
+          <w:right w:val="single" w:sz="4" w:space="4" w:color="auto"/>
+        </w:pBdr>
+      </w:pPr>
+      <w:r>
+        <w:t xml:space="preserve">    @Override</w:t>
+      </w:r>
+    </w:p>
+    <w:p>
+      <w:pPr>
+        <w:pBdr>
+          <w:top w:val="single" w:sz="4" w:space="1" w:color="auto"/>
+          <w:left w:val="single" w:sz="4" w:space="4" w:color="auto"/>
+          <w:bottom w:val="single" w:sz="4" w:space="1" w:color="auto"/>
+          <w:right w:val="single" w:sz="4" w:space="4" w:color="auto"/>
+        </w:pBdr>
+      </w:pPr>
+      <w:r>
+        <w:t xml:space="preserve">    public void service(</w:t>
+      </w:r>
+      <w:proofErr w:type="spellStart"/>
+      <w:r>
+        <w:t>HttpServletRequest</w:t>
+      </w:r>
+      <w:proofErr w:type="spellEnd"/>
+      <w:r>
+        <w:t xml:space="preserve"> </w:t>
+      </w:r>
+      <w:proofErr w:type="spellStart"/>
+      <w:r>
+        <w:t>req</w:t>
+      </w:r>
+      <w:proofErr w:type="spellEnd"/>
+      <w:r>
+        <w:t xml:space="preserve">, </w:t>
+      </w:r>
+      <w:proofErr w:type="spellStart"/>
+      <w:r>
+        <w:t>HttpServletResponse</w:t>
+      </w:r>
+      <w:proofErr w:type="spellEnd"/>
+      <w:r>
+        <w:t xml:space="preserve"> res) {</w:t>
+      </w:r>
+    </w:p>
+    <w:p>
+      <w:pPr>
+        <w:pBdr>
+          <w:top w:val="single" w:sz="4" w:space="1" w:color="auto"/>
+          <w:left w:val="single" w:sz="4" w:space="4" w:color="auto"/>
+          <w:bottom w:val="single" w:sz="4" w:space="1" w:color="auto"/>
+          <w:right w:val="single" w:sz="4" w:space="4" w:color="auto"/>
+        </w:pBdr>
+      </w:pPr>
+      <w:r>
+        <w:t xml:space="preserve">        // Prints a message to the console when the service method is called</w:t>
+      </w:r>
+    </w:p>
+    <w:p>
+      <w:pPr>
+        <w:pBdr>
+          <w:top w:val="single" w:sz="4" w:space="1" w:color="auto"/>
+          <w:left w:val="single" w:sz="4" w:space="4" w:color="auto"/>
+          <w:bottom w:val="single" w:sz="4" w:space="1" w:color="auto"/>
+          <w:right w:val="single" w:sz="4" w:space="4" w:color="auto"/>
+        </w:pBdr>
+      </w:pPr>
+      <w:r>
+        <w:t xml:space="preserve">        </w:t>
+      </w:r>
+      <w:proofErr w:type="spellStart"/>
+      <w:r>
+        <w:t>System.out.println</w:t>
+      </w:r>
+      <w:proofErr w:type="spellEnd"/>
+      <w:r>
+        <w:t>("In service");</w:t>
+      </w:r>
+    </w:p>
+    <w:p>
+      <w:pPr>
+        <w:pBdr>
+          <w:top w:val="single" w:sz="4" w:space="1" w:color="auto"/>
+          <w:left w:val="single" w:sz="4" w:space="4" w:color="auto"/>
+          <w:bottom w:val="single" w:sz="4" w:space="1" w:color="auto"/>
+          <w:right w:val="single" w:sz="4" w:space="4" w:color="auto"/>
+        </w:pBdr>
+      </w:pPr>
+      <w:r>
+        <w:t xml:space="preserve">    }</w:t>
+      </w:r>
+    </w:p>
+    <w:p>
+      <w:pPr>
+        <w:pBdr>
+          <w:top w:val="single" w:sz="4" w:space="1" w:color="auto"/>
+          <w:left w:val="single" w:sz="4" w:space="4" w:color="auto"/>
+          <w:bottom w:val="single" w:sz="4" w:space="1" w:color="auto"/>
+          <w:right w:val="single" w:sz="4" w:space="4" w:color="auto"/>
+        </w:pBdr>
+      </w:pPr>
+      <w:r>
+        <w:t>}</w:t>
+      </w:r>
+    </w:p>
+    <w:p/>
+    <w:p>
+      <w:pPr>
+        <w:ind w:firstLine="720"/>
+        <w:jc w:val="center"/>
+        <w:rPr>
+          <w:b/>
+          <w:bCs/>
+        </w:rPr>
+      </w:pPr>
+      <w:r>
+        <w:rPr>
+          <w:b/>
+          <w:bCs/>
+        </w:rPr>
+        <w:t>Mapping Servlet to print data on web page</w:t>
+      </w:r>
+    </w:p>
+    <w:p>
+      <w:pPr>
+        <w:ind w:firstLine="720"/>
+        <w:rPr>
+          <w:b/>
+          <w:bCs/>
+        </w:rPr>
+      </w:pPr>
+      <w:r>
+        <w:rPr>
+          <w:b/>
+          <w:bCs/>
+        </w:rPr>
+        <w:t>Key Concepts of Servlet Mapping in Embedded Tomcat</w:t>
+      </w:r>
+    </w:p>
+    <w:p>
+      <w:pPr>
+        <w:numPr>
+          <w:ilvl w:val="0"/>
+          <w:numId w:val="110"/>
+        </w:numPr>
+      </w:pPr>
+      <w:r>
+        <w:rPr>
+          <w:b/>
+          <w:bCs/>
+        </w:rPr>
+        <w:t>Servlet</w:t>
+      </w:r>
+      <w:r>
+        <w:t>: A Java class that processes HTTP requests and generates responses.</w:t>
+      </w:r>
+    </w:p>
+    <w:p>
+      <w:pPr>
+        <w:numPr>
+          <w:ilvl w:val="0"/>
+          <w:numId w:val="110"/>
+        </w:numPr>
+      </w:pPr>
+      <w:r>
+        <w:rPr>
+          <w:b/>
+          <w:bCs/>
+        </w:rPr>
+        <w:t>Servlet Mapping</w:t>
+      </w:r>
+      <w:r>
+        <w:t>: This is the mechanism by which we associate a URL (or URL pattern) with a specific servlet. In the context of an embedded Tomcat server, servlet mapping is done programmatically.</w:t>
+      </w:r>
+    </w:p>
+    <w:p>
+      <w:pPr>
+        <w:numPr>
+          <w:ilvl w:val="0"/>
+          <w:numId w:val="110"/>
+        </w:numPr>
+      </w:pPr>
+      <w:r>
+        <w:rPr>
+          <w:b/>
+          <w:bCs/>
+        </w:rPr>
+        <w:t>Embedded Tomcat</w:t>
+      </w:r>
+      <w:r>
+        <w:t>: The Tomcat server is started and configured within the Java application itself, rather than deploying it as a standalone server.</w:t>
+      </w:r>
+    </w:p>
+    <w:p>
+      <w:pPr>
+        <w:ind w:firstLine="720"/>
+        <w:rPr>
+          <w:b/>
+          <w:bCs/>
+        </w:rPr>
+      </w:pPr>
+      <w:r>
+        <w:rPr>
+          <w:b/>
+          <w:bCs/>
+        </w:rPr>
+        <w:t>Programmatically Mapping Servlets in Embedded Tomcat</w:t>
+      </w:r>
+    </w:p>
+    <w:p>
+      <w:pPr>
+        <w:ind w:firstLine="720"/>
+      </w:pPr>
+      <w:r>
+        <w:lastRenderedPageBreak/>
+        <w:t xml:space="preserve">In an embedded Tomcat setup, you define servlets and their URL mappings programmatically, typically using the </w:t>
+      </w:r>
+      <w:proofErr w:type="spellStart"/>
+      <w:r>
+        <w:t>Tomcat.addServlet</w:t>
+      </w:r>
+      <w:proofErr w:type="spellEnd"/>
+      <w:r>
+        <w:t xml:space="preserve">() method and </w:t>
+      </w:r>
+      <w:proofErr w:type="spellStart"/>
+      <w:r>
+        <w:t>context.addServletMappingDecoded</w:t>
+      </w:r>
+      <w:proofErr w:type="spellEnd"/>
+      <w:r>
+        <w:t>() method.</w:t>
+      </w:r>
+    </w:p>
+    <w:p>
+      <w:pPr>
+        <w:ind w:firstLine="720"/>
+        <w:rPr>
+          <w:b/>
+          <w:bCs/>
+        </w:rPr>
+      </w:pPr>
+      <w:r>
+        <w:rPr>
+          <w:b/>
+          <w:bCs/>
+        </w:rPr>
+        <w:t>Example of Servlet Mapping in Embedded Tomcat</w:t>
+      </w:r>
+    </w:p>
+    <w:p>
+      <w:pPr>
+        <w:ind w:firstLine="720"/>
+      </w:pPr>
+      <w:r>
+        <w:t>Let's walk through an example of how to set up an embedded Tomcat server and map a servlet to a specific URL:</w:t>
+      </w:r>
+    </w:p>
+    <w:p>
+      <w:pPr>
+        <w:ind w:firstLine="720"/>
+        <w:rPr>
+          <w:b/>
+          <w:bCs/>
+        </w:rPr>
+      </w:pPr>
+      <w:r>
+        <w:rPr>
+          <w:b/>
+          <w:bCs/>
+        </w:rPr>
+        <w:t>1. Adding Dependencies</w:t>
+      </w:r>
+    </w:p>
+    <w:p>
+      <w:pPr>
+        <w:ind w:firstLine="720"/>
+      </w:pPr>
+      <w:r>
+        <w:t>First, include the embedded Tomcat dependencies in your pom.xml (for Maven projects):</w:t>
+      </w:r>
+    </w:p>
+    <w:p>
+      <w:pPr>
+        <w:pBdr>
+          <w:top w:val="single" w:sz="4" w:space="1" w:color="auto"/>
+          <w:left w:val="single" w:sz="4" w:space="4" w:color="auto"/>
+          <w:bottom w:val="single" w:sz="4" w:space="1" w:color="auto"/>
+          <w:right w:val="single" w:sz="4" w:space="4" w:color="auto"/>
+        </w:pBdr>
+        <w:ind w:firstLine="720"/>
+      </w:pPr>
+      <w:r>
+        <w:t>&lt;dependencies&gt;</w:t>
+      </w:r>
+    </w:p>
+    <w:p>
+      <w:pPr>
+        <w:pBdr>
+          <w:top w:val="single" w:sz="4" w:space="1" w:color="auto"/>
+          <w:left w:val="single" w:sz="4" w:space="4" w:color="auto"/>
+          <w:bottom w:val="single" w:sz="4" w:space="1" w:color="auto"/>
+          <w:right w:val="single" w:sz="4" w:space="4" w:color="auto"/>
+        </w:pBdr>
+        <w:ind w:firstLine="720"/>
+      </w:pPr>
+      <w:r>
+        <w:t xml:space="preserve">    &lt;!-- Embed Tomcat Core --&gt;</w:t>
+      </w:r>
+    </w:p>
+    <w:p>
+      <w:pPr>
+        <w:pBdr>
+          <w:top w:val="single" w:sz="4" w:space="1" w:color="auto"/>
+          <w:left w:val="single" w:sz="4" w:space="4" w:color="auto"/>
+          <w:bottom w:val="single" w:sz="4" w:space="1" w:color="auto"/>
+          <w:right w:val="single" w:sz="4" w:space="4" w:color="auto"/>
+        </w:pBdr>
+        <w:ind w:firstLine="720"/>
+      </w:pPr>
+      <w:r>
+        <w:t xml:space="preserve">    &lt;dependency&gt;</w:t>
+      </w:r>
+    </w:p>
+    <w:p>
+      <w:pPr>
+        <w:pBdr>
+          <w:top w:val="single" w:sz="4" w:space="1" w:color="auto"/>
+          <w:left w:val="single" w:sz="4" w:space="4" w:color="auto"/>
+          <w:bottom w:val="single" w:sz="4" w:space="1" w:color="auto"/>
+          <w:right w:val="single" w:sz="4" w:space="4" w:color="auto"/>
+        </w:pBdr>
+        <w:ind w:firstLine="720"/>
+      </w:pPr>
+      <w:r>
+        <w:t xml:space="preserve">        &lt;</w:t>
+      </w:r>
+      <w:proofErr w:type="spellStart"/>
+      <w:r>
+        <w:t>groupId</w:t>
+      </w:r>
+      <w:proofErr w:type="spellEnd"/>
+      <w:r>
+        <w:t>&gt;</w:t>
+      </w:r>
+      <w:proofErr w:type="spellStart"/>
+      <w:r>
+        <w:t>org.apache.tomcat.embed</w:t>
+      </w:r>
+      <w:proofErr w:type="spellEnd"/>
+      <w:r>
+        <w:t>&lt;/</w:t>
+      </w:r>
+      <w:proofErr w:type="spellStart"/>
+      <w:r>
+        <w:t>groupId</w:t>
+      </w:r>
+      <w:proofErr w:type="spellEnd"/>
+      <w:r>
+        <w:t>&gt;</w:t>
+      </w:r>
+    </w:p>
+    <w:p>
+      <w:pPr>
+        <w:pBdr>
+          <w:top w:val="single" w:sz="4" w:space="1" w:color="auto"/>
+          <w:left w:val="single" w:sz="4" w:space="4" w:color="auto"/>
+          <w:bottom w:val="single" w:sz="4" w:space="1" w:color="auto"/>
+          <w:right w:val="single" w:sz="4" w:space="4" w:color="auto"/>
+        </w:pBdr>
+        <w:ind w:firstLine="720"/>
+      </w:pPr>
+      <w:r>
+        <w:t xml:space="preserve">        &lt;</w:t>
+      </w:r>
+      <w:proofErr w:type="spellStart"/>
+      <w:r>
+        <w:t>artifactId</w:t>
+      </w:r>
+      <w:proofErr w:type="spellEnd"/>
+      <w:r>
+        <w:t>&gt;tomcat-embed-core&lt;/</w:t>
+      </w:r>
+      <w:proofErr w:type="spellStart"/>
+      <w:r>
+        <w:t>artifactId</w:t>
+      </w:r>
+      <w:proofErr w:type="spellEnd"/>
+      <w:r>
+        <w:t>&gt;</w:t>
+      </w:r>
+    </w:p>
+    <w:p>
+      <w:pPr>
+        <w:pBdr>
+          <w:top w:val="single" w:sz="4" w:space="1" w:color="auto"/>
+          <w:left w:val="single" w:sz="4" w:space="4" w:color="auto"/>
+          <w:bottom w:val="single" w:sz="4" w:space="1" w:color="auto"/>
+          <w:right w:val="single" w:sz="4" w:space="4" w:color="auto"/>
+        </w:pBdr>
+        <w:ind w:firstLine="720"/>
+      </w:pPr>
+      <w:r>
+        <w:t xml:space="preserve">        &lt;version&gt;10.1.0&lt;/version&gt;</w:t>
+      </w:r>
+    </w:p>
+    <w:p>
+      <w:pPr>
+        <w:pBdr>
+          <w:top w:val="single" w:sz="4" w:space="1" w:color="auto"/>
+          <w:left w:val="single" w:sz="4" w:space="4" w:color="auto"/>
+          <w:bottom w:val="single" w:sz="4" w:space="1" w:color="auto"/>
+          <w:right w:val="single" w:sz="4" w:space="4" w:color="auto"/>
+        </w:pBdr>
+        <w:ind w:firstLine="720"/>
+      </w:pPr>
+      <w:r>
+        <w:t xml:space="preserve">    &lt;/dependency&gt;</w:t>
+      </w:r>
+    </w:p>
+    <w:p>
+      <w:pPr>
+        <w:pBdr>
+          <w:top w:val="single" w:sz="4" w:space="1" w:color="auto"/>
+          <w:left w:val="single" w:sz="4" w:space="4" w:color="auto"/>
+          <w:bottom w:val="single" w:sz="4" w:space="1" w:color="auto"/>
+          <w:right w:val="single" w:sz="4" w:space="4" w:color="auto"/>
+        </w:pBdr>
+        <w:ind w:firstLine="720"/>
+      </w:pPr>
+    </w:p>
+    <w:p>
+      <w:pPr>
+        <w:pBdr>
+          <w:top w:val="single" w:sz="4" w:space="1" w:color="auto"/>
+          <w:left w:val="single" w:sz="4" w:space="4" w:color="auto"/>
+          <w:bottom w:val="single" w:sz="4" w:space="1" w:color="auto"/>
+          <w:right w:val="single" w:sz="4" w:space="4" w:color="auto"/>
+        </w:pBdr>
+        <w:ind w:firstLine="720"/>
+      </w:pPr>
+      <w:r>
+        <w:t xml:space="preserve">    &lt;!-- Optional Servlet API for handling servlets --&gt;</w:t>
+      </w:r>
+    </w:p>
+    <w:p>
+      <w:pPr>
+        <w:pBdr>
+          <w:top w:val="single" w:sz="4" w:space="1" w:color="auto"/>
+          <w:left w:val="single" w:sz="4" w:space="4" w:color="auto"/>
+          <w:bottom w:val="single" w:sz="4" w:space="1" w:color="auto"/>
+          <w:right w:val="single" w:sz="4" w:space="4" w:color="auto"/>
+        </w:pBdr>
+        <w:ind w:firstLine="720"/>
+      </w:pPr>
+      <w:r>
+        <w:t xml:space="preserve">    &lt;dependency&gt;</w:t>
+      </w:r>
+    </w:p>
+    <w:p>
+      <w:pPr>
+        <w:pBdr>
+          <w:top w:val="single" w:sz="4" w:space="1" w:color="auto"/>
+          <w:left w:val="single" w:sz="4" w:space="4" w:color="auto"/>
+          <w:bottom w:val="single" w:sz="4" w:space="1" w:color="auto"/>
+          <w:right w:val="single" w:sz="4" w:space="4" w:color="auto"/>
+        </w:pBdr>
+        <w:ind w:firstLine="720"/>
+      </w:pPr>
+      <w:r>
+        <w:t xml:space="preserve">        &lt;</w:t>
+      </w:r>
+      <w:proofErr w:type="spellStart"/>
+      <w:r>
+        <w:t>groupId</w:t>
+      </w:r>
+      <w:proofErr w:type="spellEnd"/>
+      <w:r>
+        <w:t>&gt;</w:t>
+      </w:r>
+      <w:proofErr w:type="spellStart"/>
+      <w:r>
+        <w:t>javax.servlet</w:t>
+      </w:r>
+      <w:proofErr w:type="spellEnd"/>
+      <w:r>
+        <w:t>&lt;/</w:t>
+      </w:r>
+      <w:proofErr w:type="spellStart"/>
+      <w:r>
+        <w:t>groupId</w:t>
+      </w:r>
+      <w:proofErr w:type="spellEnd"/>
+      <w:r>
+        <w:t>&gt;</w:t>
+      </w:r>
+    </w:p>
+    <w:p>
+      <w:pPr>
+        <w:pBdr>
+          <w:top w:val="single" w:sz="4" w:space="1" w:color="auto"/>
+          <w:left w:val="single" w:sz="4" w:space="4" w:color="auto"/>
+          <w:bottom w:val="single" w:sz="4" w:space="1" w:color="auto"/>
+          <w:right w:val="single" w:sz="4" w:space="4" w:color="auto"/>
+        </w:pBdr>
+        <w:ind w:firstLine="720"/>
+      </w:pPr>
+      <w:r>
+        <w:t xml:space="preserve">        &lt;</w:t>
+      </w:r>
+      <w:proofErr w:type="spellStart"/>
+      <w:r>
+        <w:t>artifactId</w:t>
+      </w:r>
+      <w:proofErr w:type="spellEnd"/>
+      <w:r>
+        <w:t>&gt;</w:t>
+      </w:r>
+      <w:proofErr w:type="spellStart"/>
+      <w:r>
+        <w:t>javax.servlet-api</w:t>
+      </w:r>
+      <w:proofErr w:type="spellEnd"/>
+      <w:r>
+        <w:t>&lt;/</w:t>
+      </w:r>
+      <w:proofErr w:type="spellStart"/>
+      <w:r>
+        <w:t>artifactId</w:t>
+      </w:r>
+      <w:proofErr w:type="spellEnd"/>
+      <w:r>
+        <w:t>&gt;</w:t>
+      </w:r>
+    </w:p>
+    <w:p>
+      <w:pPr>
+        <w:pBdr>
+          <w:top w:val="single" w:sz="4" w:space="1" w:color="auto"/>
+          <w:left w:val="single" w:sz="4" w:space="4" w:color="auto"/>
+          <w:bottom w:val="single" w:sz="4" w:space="1" w:color="auto"/>
+          <w:right w:val="single" w:sz="4" w:space="4" w:color="auto"/>
+        </w:pBdr>
+        <w:ind w:firstLine="720"/>
+      </w:pPr>
+      <w:r>
+        <w:t xml:space="preserve">        &lt;version&gt;4.0.1&lt;/version&gt;</w:t>
+      </w:r>
+    </w:p>
+    <w:p>
+      <w:pPr>
+        <w:pBdr>
+          <w:top w:val="single" w:sz="4" w:space="1" w:color="auto"/>
+          <w:left w:val="single" w:sz="4" w:space="4" w:color="auto"/>
+          <w:bottom w:val="single" w:sz="4" w:space="1" w:color="auto"/>
+          <w:right w:val="single" w:sz="4" w:space="4" w:color="auto"/>
+        </w:pBdr>
+        <w:ind w:firstLine="720"/>
+      </w:pPr>
+      <w:r>
+        <w:t xml:space="preserve">        &lt;scope&gt;provided&lt;/scope&gt;</w:t>
+      </w:r>
+    </w:p>
+    <w:p>
+      <w:pPr>
+        <w:pBdr>
+          <w:top w:val="single" w:sz="4" w:space="1" w:color="auto"/>
+          <w:left w:val="single" w:sz="4" w:space="4" w:color="auto"/>
+          <w:bottom w:val="single" w:sz="4" w:space="1" w:color="auto"/>
+          <w:right w:val="single" w:sz="4" w:space="4" w:color="auto"/>
+        </w:pBdr>
+        <w:ind w:firstLine="720"/>
+      </w:pPr>
+      <w:r>
+        <w:t xml:space="preserve">    &lt;/dependency&gt;</w:t>
+      </w:r>
+    </w:p>
+    <w:p>
+      <w:pPr>
+        <w:pBdr>
+          <w:top w:val="single" w:sz="4" w:space="1" w:color="auto"/>
+          <w:left w:val="single" w:sz="4" w:space="4" w:color="auto"/>
+          <w:bottom w:val="single" w:sz="4" w:space="1" w:color="auto"/>
+          <w:right w:val="single" w:sz="4" w:space="4" w:color="auto"/>
+        </w:pBdr>
+        <w:ind w:firstLine="720"/>
+      </w:pPr>
+      <w:r>
+        <w:t>&lt;/dependencies&gt;</w:t>
+      </w:r>
+    </w:p>
+    <w:p>
+      <w:pPr>
+        <w:ind w:firstLine="720"/>
+        <w:rPr>
+          <w:b/>
+          <w:bCs/>
+        </w:rPr>
+      </w:pPr>
+      <w:r>
+        <w:rPr>
+          <w:b/>
+          <w:bCs/>
+        </w:rPr>
+        <w:t>2. Creating the Servlet</w:t>
+      </w:r>
+    </w:p>
+    <w:p>
+      <w:pPr>
+        <w:ind w:firstLine="720"/>
+      </w:pPr>
+      <w:r>
+        <w:t xml:space="preserve">Next, create a simple servlet that will process incoming HTTP requests. Here's an example of a basic </w:t>
+      </w:r>
+      <w:proofErr w:type="spellStart"/>
+      <w:r>
+        <w:t>HelloServlet</w:t>
+      </w:r>
+      <w:proofErr w:type="spellEnd"/>
+      <w:r>
+        <w:t xml:space="preserve"> that responds with "Hello, World!":</w:t>
+      </w:r>
+    </w:p>
+    <w:p>
+      <w:pPr>
+        <w:pBdr>
+          <w:top w:val="single" w:sz="4" w:space="1" w:color="auto"/>
+          <w:left w:val="single" w:sz="4" w:space="4" w:color="auto"/>
+          <w:bottom w:val="single" w:sz="4" w:space="1" w:color="auto"/>
+          <w:right w:val="single" w:sz="4" w:space="4" w:color="auto"/>
+        </w:pBdr>
+        <w:ind w:firstLine="720"/>
+      </w:pPr>
+      <w:r>
+        <w:t xml:space="preserve">package </w:t>
+      </w:r>
+      <w:proofErr w:type="spellStart"/>
+      <w:r>
+        <w:t>org.example</w:t>
+      </w:r>
+      <w:proofErr w:type="spellEnd"/>
+      <w:r>
+        <w:t>;</w:t>
+      </w:r>
+    </w:p>
+    <w:p>
+      <w:pPr>
+        <w:pBdr>
+          <w:top w:val="single" w:sz="4" w:space="1" w:color="auto"/>
+          <w:left w:val="single" w:sz="4" w:space="4" w:color="auto"/>
+          <w:bottom w:val="single" w:sz="4" w:space="1" w:color="auto"/>
+          <w:right w:val="single" w:sz="4" w:space="4" w:color="auto"/>
+        </w:pBdr>
+        <w:ind w:firstLine="720"/>
+      </w:pPr>
+    </w:p>
+    <w:p>
+      <w:pPr>
+        <w:pBdr>
+          <w:top w:val="single" w:sz="4" w:space="1" w:color="auto"/>
+          <w:left w:val="single" w:sz="4" w:space="4" w:color="auto"/>
+          <w:bottom w:val="single" w:sz="4" w:space="1" w:color="auto"/>
+          <w:right w:val="single" w:sz="4" w:space="4" w:color="auto"/>
+        </w:pBdr>
+        <w:ind w:firstLine="720"/>
+      </w:pPr>
+      <w:r>
+        <w:t xml:space="preserve">import </w:t>
+      </w:r>
+      <w:proofErr w:type="spellStart"/>
+      <w:r>
+        <w:t>javax.servlet.http.HttpServlet</w:t>
+      </w:r>
+      <w:proofErr w:type="spellEnd"/>
+      <w:r>
+        <w:t>;</w:t>
+      </w:r>
+    </w:p>
+    <w:p>
+      <w:pPr>
+        <w:pBdr>
+          <w:top w:val="single" w:sz="4" w:space="1" w:color="auto"/>
+          <w:left w:val="single" w:sz="4" w:space="4" w:color="auto"/>
+          <w:bottom w:val="single" w:sz="4" w:space="1" w:color="auto"/>
+          <w:right w:val="single" w:sz="4" w:space="4" w:color="auto"/>
+        </w:pBdr>
+        <w:ind w:firstLine="720"/>
+      </w:pPr>
+      <w:r>
+        <w:t xml:space="preserve">import </w:t>
+      </w:r>
+      <w:proofErr w:type="spellStart"/>
+      <w:r>
+        <w:t>javax.servlet.http.HttpServletRequest</w:t>
+      </w:r>
+      <w:proofErr w:type="spellEnd"/>
+      <w:r>
+        <w:t>;</w:t>
+      </w:r>
+    </w:p>
+    <w:p>
+      <w:pPr>
+        <w:pBdr>
+          <w:top w:val="single" w:sz="4" w:space="1" w:color="auto"/>
+          <w:left w:val="single" w:sz="4" w:space="4" w:color="auto"/>
+          <w:bottom w:val="single" w:sz="4" w:space="1" w:color="auto"/>
+          <w:right w:val="single" w:sz="4" w:space="4" w:color="auto"/>
+        </w:pBdr>
+        <w:ind w:firstLine="720"/>
+      </w:pPr>
+      <w:r>
+        <w:t xml:space="preserve">import </w:t>
+      </w:r>
+      <w:proofErr w:type="spellStart"/>
+      <w:r>
+        <w:t>javax.servlet.http.HttpServletResponse</w:t>
+      </w:r>
+      <w:proofErr w:type="spellEnd"/>
+      <w:r>
+        <w:t>;</w:t>
+      </w:r>
+    </w:p>
+    <w:p>
+      <w:pPr>
+        <w:pBdr>
+          <w:top w:val="single" w:sz="4" w:space="1" w:color="auto"/>
+          <w:left w:val="single" w:sz="4" w:space="4" w:color="auto"/>
+          <w:bottom w:val="single" w:sz="4" w:space="1" w:color="auto"/>
+          <w:right w:val="single" w:sz="4" w:space="4" w:color="auto"/>
+        </w:pBdr>
+        <w:ind w:firstLine="720"/>
+      </w:pPr>
+      <w:r>
+        <w:lastRenderedPageBreak/>
+        <w:t xml:space="preserve">import </w:t>
+      </w:r>
+      <w:proofErr w:type="spellStart"/>
+      <w:r>
+        <w:t>java.io.IOException</w:t>
+      </w:r>
+      <w:proofErr w:type="spellEnd"/>
+      <w:r>
+        <w:t>;</w:t>
+      </w:r>
+    </w:p>
+    <w:p>
+      <w:pPr>
+        <w:pBdr>
+          <w:top w:val="single" w:sz="4" w:space="1" w:color="auto"/>
+          <w:left w:val="single" w:sz="4" w:space="4" w:color="auto"/>
+          <w:bottom w:val="single" w:sz="4" w:space="1" w:color="auto"/>
+          <w:right w:val="single" w:sz="4" w:space="4" w:color="auto"/>
+        </w:pBdr>
+        <w:ind w:firstLine="720"/>
+      </w:pPr>
+    </w:p>
+    <w:p>
+      <w:pPr>
+        <w:pBdr>
+          <w:top w:val="single" w:sz="4" w:space="1" w:color="auto"/>
+          <w:left w:val="single" w:sz="4" w:space="4" w:color="auto"/>
+          <w:bottom w:val="single" w:sz="4" w:space="1" w:color="auto"/>
+          <w:right w:val="single" w:sz="4" w:space="4" w:color="auto"/>
+        </w:pBdr>
+        <w:ind w:firstLine="720"/>
+      </w:pPr>
+      <w:r>
+        <w:t xml:space="preserve">public class </w:t>
+      </w:r>
+      <w:proofErr w:type="spellStart"/>
+      <w:r>
+        <w:t>HelloServlet</w:t>
+      </w:r>
+      <w:proofErr w:type="spellEnd"/>
+      <w:r>
+        <w:t xml:space="preserve"> extends </w:t>
+      </w:r>
+      <w:proofErr w:type="spellStart"/>
+      <w:r>
+        <w:t>HttpServlet</w:t>
+      </w:r>
+      <w:proofErr w:type="spellEnd"/>
+      <w:r>
+        <w:t xml:space="preserve"> {</w:t>
+      </w:r>
+    </w:p>
+    <w:p>
+      <w:pPr>
+        <w:pBdr>
+          <w:top w:val="single" w:sz="4" w:space="1" w:color="auto"/>
+          <w:left w:val="single" w:sz="4" w:space="4" w:color="auto"/>
+          <w:bottom w:val="single" w:sz="4" w:space="1" w:color="auto"/>
+          <w:right w:val="single" w:sz="4" w:space="4" w:color="auto"/>
+        </w:pBdr>
+        <w:ind w:firstLine="720"/>
+      </w:pPr>
+    </w:p>
+    <w:p>
+      <w:pPr>
+        <w:pBdr>
+          <w:top w:val="single" w:sz="4" w:space="1" w:color="auto"/>
+          <w:left w:val="single" w:sz="4" w:space="4" w:color="auto"/>
+          <w:bottom w:val="single" w:sz="4" w:space="1" w:color="auto"/>
+          <w:right w:val="single" w:sz="4" w:space="4" w:color="auto"/>
+        </w:pBdr>
+        <w:ind w:firstLine="720"/>
+      </w:pPr>
+      <w:r>
+        <w:t xml:space="preserve">    @Override</w:t>
+      </w:r>
+    </w:p>
+    <w:p>
+      <w:pPr>
+        <w:pBdr>
+          <w:top w:val="single" w:sz="4" w:space="1" w:color="auto"/>
+          <w:left w:val="single" w:sz="4" w:space="4" w:color="auto"/>
+          <w:bottom w:val="single" w:sz="4" w:space="1" w:color="auto"/>
+          <w:right w:val="single" w:sz="4" w:space="4" w:color="auto"/>
+        </w:pBdr>
+        <w:ind w:firstLine="720"/>
+      </w:pPr>
+      <w:r>
+        <w:t xml:space="preserve">    protected void </w:t>
+      </w:r>
+      <w:proofErr w:type="spellStart"/>
+      <w:r>
+        <w:t>doGet</w:t>
+      </w:r>
+      <w:proofErr w:type="spellEnd"/>
+      <w:r>
+        <w:t>(</w:t>
+      </w:r>
+      <w:proofErr w:type="spellStart"/>
+      <w:r>
+        <w:t>HttpServletRequest</w:t>
+      </w:r>
+      <w:proofErr w:type="spellEnd"/>
+      <w:r>
+        <w:t xml:space="preserve"> </w:t>
+      </w:r>
+      <w:proofErr w:type="spellStart"/>
+      <w:r>
+        <w:t>req</w:t>
+      </w:r>
+      <w:proofErr w:type="spellEnd"/>
+      <w:r>
+        <w:t xml:space="preserve">, </w:t>
+      </w:r>
+      <w:proofErr w:type="spellStart"/>
+      <w:r>
+        <w:t>HttpServletResponse</w:t>
+      </w:r>
+      <w:proofErr w:type="spellEnd"/>
+      <w:r>
+        <w:t xml:space="preserve"> </w:t>
+      </w:r>
+      <w:proofErr w:type="spellStart"/>
+      <w:r>
+        <w:t>resp</w:t>
+      </w:r>
+      <w:proofErr w:type="spellEnd"/>
+      <w:r>
+        <w:t xml:space="preserve">) throws </w:t>
+      </w:r>
+      <w:proofErr w:type="spellStart"/>
+      <w:r>
+        <w:t>IOException</w:t>
+      </w:r>
+      <w:proofErr w:type="spellEnd"/>
+      <w:r>
+        <w:t xml:space="preserve"> {</w:t>
+      </w:r>
+    </w:p>
+    <w:p>
+      <w:pPr>
+        <w:pBdr>
+          <w:top w:val="single" w:sz="4" w:space="1" w:color="auto"/>
+          <w:left w:val="single" w:sz="4" w:space="4" w:color="auto"/>
+          <w:bottom w:val="single" w:sz="4" w:space="1" w:color="auto"/>
+          <w:right w:val="single" w:sz="4" w:space="4" w:color="auto"/>
+        </w:pBdr>
+        <w:ind w:firstLine="720"/>
+      </w:pPr>
+      <w:r>
+        <w:t xml:space="preserve">        </w:t>
+      </w:r>
+      <w:proofErr w:type="spellStart"/>
+      <w:r>
+        <w:t>resp.setContentType</w:t>
+      </w:r>
+      <w:proofErr w:type="spellEnd"/>
+      <w:r>
+        <w:t>("text/html");</w:t>
+      </w:r>
+    </w:p>
+    <w:p>
+      <w:pPr>
+        <w:pBdr>
+          <w:top w:val="single" w:sz="4" w:space="1" w:color="auto"/>
+          <w:left w:val="single" w:sz="4" w:space="4" w:color="auto"/>
+          <w:bottom w:val="single" w:sz="4" w:space="1" w:color="auto"/>
+          <w:right w:val="single" w:sz="4" w:space="4" w:color="auto"/>
+        </w:pBdr>
+        <w:ind w:firstLine="720"/>
+      </w:pPr>
+      <w:r>
+        <w:t xml:space="preserve">        </w:t>
+      </w:r>
+      <w:proofErr w:type="spellStart"/>
+      <w:r>
+        <w:t>resp.getWriter</w:t>
+      </w:r>
+      <w:proofErr w:type="spellEnd"/>
+      <w:r>
+        <w:t>().</w:t>
+      </w:r>
+      <w:proofErr w:type="spellStart"/>
+      <w:r>
+        <w:t>println</w:t>
+      </w:r>
+      <w:proofErr w:type="spellEnd"/>
+      <w:r>
+        <w:t>("&lt;h1&gt;Hello, World!&lt;/h1&gt;");</w:t>
+      </w:r>
+    </w:p>
+    <w:p>
+      <w:pPr>
+        <w:pBdr>
+          <w:top w:val="single" w:sz="4" w:space="1" w:color="auto"/>
+          <w:left w:val="single" w:sz="4" w:space="4" w:color="auto"/>
+          <w:bottom w:val="single" w:sz="4" w:space="1" w:color="auto"/>
+          <w:right w:val="single" w:sz="4" w:space="4" w:color="auto"/>
+        </w:pBdr>
+        <w:ind w:firstLine="720"/>
+      </w:pPr>
+      <w:r>
+        <w:t xml:space="preserve">    }</w:t>
+      </w:r>
+    </w:p>
+    <w:p>
+      <w:pPr>
+        <w:pBdr>
+          <w:top w:val="single" w:sz="4" w:space="1" w:color="auto"/>
+          <w:left w:val="single" w:sz="4" w:space="4" w:color="auto"/>
+          <w:bottom w:val="single" w:sz="4" w:space="1" w:color="auto"/>
+          <w:right w:val="single" w:sz="4" w:space="4" w:color="auto"/>
+        </w:pBdr>
+        <w:ind w:firstLine="720"/>
+      </w:pPr>
+      <w:r>
+        <w:t>}</w:t>
+      </w:r>
+    </w:p>
+    <w:p>
+      <w:pPr>
+        <w:ind w:firstLine="720"/>
+        <w:rPr>
+          <w:b/>
+          <w:bCs/>
+        </w:rPr>
+      </w:pPr>
+      <w:r>
+        <w:rPr>
+          <w:b/>
+          <w:bCs/>
+        </w:rPr>
+        <w:t>3. Setting Up Embedded Tomcat and Servlet Mapping</w:t>
+      </w:r>
+    </w:p>
+    <w:p>
+      <w:pPr>
+        <w:ind w:firstLine="720"/>
+      </w:pPr>
+      <w:r>
+        <w:t>Now, programmatically configure the embedded Tomcat server and map the servlet to a URL pattern.</w:t>
+      </w:r>
+    </w:p>
+    <w:p>
+      <w:pPr>
+        <w:pBdr>
+          <w:top w:val="single" w:sz="4" w:space="1" w:color="auto"/>
+          <w:left w:val="single" w:sz="4" w:space="4" w:color="auto"/>
+          <w:bottom w:val="single" w:sz="4" w:space="1" w:color="auto"/>
+          <w:right w:val="single" w:sz="4" w:space="4" w:color="auto"/>
+        </w:pBdr>
+        <w:ind w:firstLine="720"/>
+      </w:pPr>
+      <w:r>
+        <w:t xml:space="preserve">package </w:t>
+      </w:r>
+      <w:proofErr w:type="spellStart"/>
+      <w:r>
+        <w:t>org.example</w:t>
+      </w:r>
+      <w:proofErr w:type="spellEnd"/>
+      <w:r>
+        <w:t>;</w:t>
+      </w:r>
+    </w:p>
+    <w:p>
+      <w:pPr>
+        <w:pBdr>
+          <w:top w:val="single" w:sz="4" w:space="1" w:color="auto"/>
+          <w:left w:val="single" w:sz="4" w:space="4" w:color="auto"/>
+          <w:bottom w:val="single" w:sz="4" w:space="1" w:color="auto"/>
+          <w:right w:val="single" w:sz="4" w:space="4" w:color="auto"/>
+        </w:pBdr>
+        <w:ind w:firstLine="720"/>
+      </w:pPr>
+    </w:p>
+    <w:p>
+      <w:pPr>
+        <w:pBdr>
+          <w:top w:val="single" w:sz="4" w:space="1" w:color="auto"/>
+          <w:left w:val="single" w:sz="4" w:space="4" w:color="auto"/>
+          <w:bottom w:val="single" w:sz="4" w:space="1" w:color="auto"/>
+          <w:right w:val="single" w:sz="4" w:space="4" w:color="auto"/>
+        </w:pBdr>
+        <w:ind w:firstLine="720"/>
+      </w:pPr>
+      <w:r>
+        <w:t xml:space="preserve">import </w:t>
+      </w:r>
+      <w:proofErr w:type="spellStart"/>
+      <w:r>
+        <w:t>org.apache.catalina.Context</w:t>
+      </w:r>
+      <w:proofErr w:type="spellEnd"/>
+      <w:r>
+        <w:t>;</w:t>
+      </w:r>
+    </w:p>
+    <w:p>
+      <w:pPr>
+        <w:pBdr>
+          <w:top w:val="single" w:sz="4" w:space="1" w:color="auto"/>
+          <w:left w:val="single" w:sz="4" w:space="4" w:color="auto"/>
+          <w:bottom w:val="single" w:sz="4" w:space="1" w:color="auto"/>
+          <w:right w:val="single" w:sz="4" w:space="4" w:color="auto"/>
+        </w:pBdr>
+        <w:ind w:firstLine="720"/>
+      </w:pPr>
+      <w:r>
+        <w:t xml:space="preserve">import </w:t>
+      </w:r>
+      <w:proofErr w:type="spellStart"/>
+      <w:r>
+        <w:t>org.apache.catalina.startup.Tomcat</w:t>
+      </w:r>
+      <w:proofErr w:type="spellEnd"/>
+      <w:r>
+        <w:t>;</w:t>
+      </w:r>
+    </w:p>
+    <w:p>
+      <w:pPr>
+        <w:pBdr>
+          <w:top w:val="single" w:sz="4" w:space="1" w:color="auto"/>
+          <w:left w:val="single" w:sz="4" w:space="4" w:color="auto"/>
+          <w:bottom w:val="single" w:sz="4" w:space="1" w:color="auto"/>
+          <w:right w:val="single" w:sz="4" w:space="4" w:color="auto"/>
+        </w:pBdr>
+        <w:ind w:firstLine="720"/>
+      </w:pPr>
+    </w:p>
+    <w:p>
+      <w:pPr>
+        <w:pBdr>
+          <w:top w:val="single" w:sz="4" w:space="1" w:color="auto"/>
+          <w:left w:val="single" w:sz="4" w:space="4" w:color="auto"/>
+          <w:bottom w:val="single" w:sz="4" w:space="1" w:color="auto"/>
+          <w:right w:val="single" w:sz="4" w:space="4" w:color="auto"/>
+        </w:pBdr>
+        <w:ind w:firstLine="720"/>
+      </w:pPr>
+      <w:r>
+        <w:t>public class App {</w:t>
+      </w:r>
+    </w:p>
+    <w:p>
+      <w:pPr>
+        <w:pBdr>
+          <w:top w:val="single" w:sz="4" w:space="1" w:color="auto"/>
+          <w:left w:val="single" w:sz="4" w:space="4" w:color="auto"/>
+          <w:bottom w:val="single" w:sz="4" w:space="1" w:color="auto"/>
+          <w:right w:val="single" w:sz="4" w:space="4" w:color="auto"/>
+        </w:pBdr>
+        <w:ind w:firstLine="720"/>
+      </w:pPr>
+      <w:r>
+        <w:t xml:space="preserve">    public static void main(String[] args) throws Exception {</w:t>
+      </w:r>
+    </w:p>
+    <w:p>
+      <w:pPr>
+        <w:pBdr>
+          <w:top w:val="single" w:sz="4" w:space="1" w:color="auto"/>
+          <w:left w:val="single" w:sz="4" w:space="4" w:color="auto"/>
+          <w:bottom w:val="single" w:sz="4" w:space="1" w:color="auto"/>
+          <w:right w:val="single" w:sz="4" w:space="4" w:color="auto"/>
+        </w:pBdr>
+        <w:ind w:firstLine="720"/>
+      </w:pPr>
+      <w:r>
+        <w:t xml:space="preserve">        // Create an instance of Tomcat</w:t>
+      </w:r>
+    </w:p>
+    <w:p>
+      <w:pPr>
+        <w:pBdr>
+          <w:top w:val="single" w:sz="4" w:space="1" w:color="auto"/>
+          <w:left w:val="single" w:sz="4" w:space="4" w:color="auto"/>
+          <w:bottom w:val="single" w:sz="4" w:space="1" w:color="auto"/>
+          <w:right w:val="single" w:sz="4" w:space="4" w:color="auto"/>
+        </w:pBdr>
+        <w:ind w:firstLine="720"/>
+      </w:pPr>
+      <w:r>
+        <w:t xml:space="preserve">        Tomcat </w:t>
+      </w:r>
+      <w:proofErr w:type="spellStart"/>
+      <w:r>
+        <w:t>tomcat</w:t>
+      </w:r>
+      <w:proofErr w:type="spellEnd"/>
+      <w:r>
+        <w:t xml:space="preserve"> = new Tomcat();</w:t>
+      </w:r>
+    </w:p>
+    <w:p>
+      <w:pPr>
+        <w:pBdr>
+          <w:top w:val="single" w:sz="4" w:space="1" w:color="auto"/>
+          <w:left w:val="single" w:sz="4" w:space="4" w:color="auto"/>
+          <w:bottom w:val="single" w:sz="4" w:space="1" w:color="auto"/>
+          <w:right w:val="single" w:sz="4" w:space="4" w:color="auto"/>
+        </w:pBdr>
+        <w:ind w:firstLine="720"/>
+      </w:pPr>
+      <w:r>
+        <w:t xml:space="preserve">        </w:t>
+      </w:r>
+    </w:p>
+    <w:p>
+      <w:pPr>
+        <w:pBdr>
+          <w:top w:val="single" w:sz="4" w:space="1" w:color="auto"/>
+          <w:left w:val="single" w:sz="4" w:space="4" w:color="auto"/>
+          <w:bottom w:val="single" w:sz="4" w:space="1" w:color="auto"/>
+          <w:right w:val="single" w:sz="4" w:space="4" w:color="auto"/>
+        </w:pBdr>
+        <w:ind w:firstLine="720"/>
+      </w:pPr>
+      <w:r>
+        <w:t xml:space="preserve">        // Set the port for the embedded server (default is 8080)</w:t>
+      </w:r>
+    </w:p>
+    <w:p>
+      <w:pPr>
+        <w:pBdr>
+          <w:top w:val="single" w:sz="4" w:space="1" w:color="auto"/>
+          <w:left w:val="single" w:sz="4" w:space="4" w:color="auto"/>
+          <w:bottom w:val="single" w:sz="4" w:space="1" w:color="auto"/>
+          <w:right w:val="single" w:sz="4" w:space="4" w:color="auto"/>
+        </w:pBdr>
+        <w:ind w:firstLine="720"/>
+      </w:pPr>
+      <w:r>
+        <w:t xml:space="preserve">        </w:t>
+      </w:r>
+      <w:proofErr w:type="spellStart"/>
+      <w:r>
+        <w:t>tomcat.setPort</w:t>
+      </w:r>
+      <w:proofErr w:type="spellEnd"/>
+      <w:r>
+        <w:t>(8080);</w:t>
+      </w:r>
+    </w:p>
+    <w:p>
+      <w:pPr>
+        <w:pBdr>
+          <w:top w:val="single" w:sz="4" w:space="1" w:color="auto"/>
+          <w:left w:val="single" w:sz="4" w:space="4" w:color="auto"/>
+          <w:bottom w:val="single" w:sz="4" w:space="1" w:color="auto"/>
+          <w:right w:val="single" w:sz="4" w:space="4" w:color="auto"/>
+        </w:pBdr>
+        <w:ind w:firstLine="720"/>
+      </w:pPr>
+    </w:p>
+    <w:p>
+      <w:pPr>
+        <w:pBdr>
+          <w:top w:val="single" w:sz="4" w:space="1" w:color="auto"/>
+          <w:left w:val="single" w:sz="4" w:space="4" w:color="auto"/>
+          <w:bottom w:val="single" w:sz="4" w:space="1" w:color="auto"/>
+          <w:right w:val="single" w:sz="4" w:space="4" w:color="auto"/>
+        </w:pBdr>
+        <w:ind w:firstLine="720"/>
+      </w:pPr>
+      <w:r>
+        <w:t xml:space="preserve">        // Create a context (root context in this case)</w:t>
+      </w:r>
+    </w:p>
+    <w:p>
+      <w:pPr>
+        <w:pBdr>
+          <w:top w:val="single" w:sz="4" w:space="1" w:color="auto"/>
+          <w:left w:val="single" w:sz="4" w:space="4" w:color="auto"/>
+          <w:bottom w:val="single" w:sz="4" w:space="1" w:color="auto"/>
+          <w:right w:val="single" w:sz="4" w:space="4" w:color="auto"/>
+        </w:pBdr>
+        <w:ind w:firstLine="720"/>
+      </w:pPr>
+      <w:r>
+        <w:t xml:space="preserve">        Context </w:t>
+      </w:r>
+      <w:proofErr w:type="spellStart"/>
+      <w:r>
+        <w:t>context</w:t>
+      </w:r>
+      <w:proofErr w:type="spellEnd"/>
+      <w:r>
+        <w:t xml:space="preserve"> = </w:t>
+      </w:r>
+      <w:proofErr w:type="spellStart"/>
+      <w:r>
+        <w:t>tomcat.addContext</w:t>
+      </w:r>
+      <w:proofErr w:type="spellEnd"/>
+      <w:r>
+        <w:t>("", null);</w:t>
+      </w:r>
+    </w:p>
+    <w:p>
+      <w:pPr>
+        <w:pBdr>
+          <w:top w:val="single" w:sz="4" w:space="1" w:color="auto"/>
+          <w:left w:val="single" w:sz="4" w:space="4" w:color="auto"/>
+          <w:bottom w:val="single" w:sz="4" w:space="1" w:color="auto"/>
+          <w:right w:val="single" w:sz="4" w:space="4" w:color="auto"/>
+        </w:pBdr>
+        <w:ind w:firstLine="720"/>
+      </w:pPr>
+    </w:p>
+    <w:p>
+      <w:pPr>
+        <w:pBdr>
+          <w:top w:val="single" w:sz="4" w:space="1" w:color="auto"/>
+          <w:left w:val="single" w:sz="4" w:space="4" w:color="auto"/>
+          <w:bottom w:val="single" w:sz="4" w:space="1" w:color="auto"/>
+          <w:right w:val="single" w:sz="4" w:space="4" w:color="auto"/>
+        </w:pBdr>
+        <w:ind w:firstLine="720"/>
+      </w:pPr>
+      <w:r>
+        <w:t xml:space="preserve">        // Add the </w:t>
+      </w:r>
+      <w:proofErr w:type="spellStart"/>
+      <w:r>
+        <w:t>HelloServlet</w:t>
+      </w:r>
+      <w:proofErr w:type="spellEnd"/>
+      <w:r>
+        <w:t xml:space="preserve"> and map it to a specific URL pattern</w:t>
+      </w:r>
+    </w:p>
+    <w:p>
+      <w:pPr>
+        <w:pBdr>
+          <w:top w:val="single" w:sz="4" w:space="1" w:color="auto"/>
+          <w:left w:val="single" w:sz="4" w:space="4" w:color="auto"/>
+          <w:bottom w:val="single" w:sz="4" w:space="1" w:color="auto"/>
+          <w:right w:val="single" w:sz="4" w:space="4" w:color="auto"/>
+        </w:pBdr>
+        <w:ind w:firstLine="720"/>
+      </w:pPr>
+      <w:r>
+        <w:t xml:space="preserve">        </w:t>
+      </w:r>
+      <w:proofErr w:type="spellStart"/>
+      <w:r>
+        <w:t>Tomcat.addServlet</w:t>
+      </w:r>
+      <w:proofErr w:type="spellEnd"/>
+      <w:r>
+        <w:t>(context, "</w:t>
+      </w:r>
+      <w:proofErr w:type="spellStart"/>
+      <w:r>
+        <w:t>helloServlet</w:t>
+      </w:r>
+      <w:proofErr w:type="spellEnd"/>
+      <w:r>
+        <w:t xml:space="preserve">", new </w:t>
+      </w:r>
+      <w:proofErr w:type="spellStart"/>
+      <w:r>
+        <w:t>HelloServlet</w:t>
+      </w:r>
+      <w:proofErr w:type="spellEnd"/>
+      <w:r>
+        <w:t>());</w:t>
+      </w:r>
+    </w:p>
+    <w:p>
+      <w:pPr>
+        <w:pBdr>
+          <w:top w:val="single" w:sz="4" w:space="1" w:color="auto"/>
+          <w:left w:val="single" w:sz="4" w:space="4" w:color="auto"/>
+          <w:bottom w:val="single" w:sz="4" w:space="1" w:color="auto"/>
+          <w:right w:val="single" w:sz="4" w:space="4" w:color="auto"/>
+        </w:pBdr>
+        <w:ind w:firstLine="720"/>
+      </w:pPr>
+      <w:r>
+        <w:lastRenderedPageBreak/>
+        <w:t xml:space="preserve">        </w:t>
+      </w:r>
+    </w:p>
+    <w:p>
+      <w:pPr>
+        <w:pBdr>
+          <w:top w:val="single" w:sz="4" w:space="1" w:color="auto"/>
+          <w:left w:val="single" w:sz="4" w:space="4" w:color="auto"/>
+          <w:bottom w:val="single" w:sz="4" w:space="1" w:color="auto"/>
+          <w:right w:val="single" w:sz="4" w:space="4" w:color="auto"/>
+        </w:pBdr>
+        <w:ind w:firstLine="720"/>
+      </w:pPr>
+      <w:r>
+        <w:t xml:space="preserve">        // Map the servlet to the "/hello" URL</w:t>
+      </w:r>
+    </w:p>
+    <w:p>
+      <w:pPr>
+        <w:pBdr>
+          <w:top w:val="single" w:sz="4" w:space="1" w:color="auto"/>
+          <w:left w:val="single" w:sz="4" w:space="4" w:color="auto"/>
+          <w:bottom w:val="single" w:sz="4" w:space="1" w:color="auto"/>
+          <w:right w:val="single" w:sz="4" w:space="4" w:color="auto"/>
+        </w:pBdr>
+        <w:ind w:firstLine="720"/>
+      </w:pPr>
+      <w:r>
+        <w:t xml:space="preserve">        </w:t>
+      </w:r>
+      <w:proofErr w:type="spellStart"/>
+      <w:r>
+        <w:t>context.addServletMappingDecoded</w:t>
+      </w:r>
+      <w:proofErr w:type="spellEnd"/>
+      <w:r>
+        <w:t>("/hello", "</w:t>
+      </w:r>
+      <w:proofErr w:type="spellStart"/>
+      <w:r>
+        <w:t>helloServlet</w:t>
+      </w:r>
+      <w:proofErr w:type="spellEnd"/>
+      <w:r>
+        <w:t>");</w:t>
+      </w:r>
+    </w:p>
+    <w:p>
+      <w:pPr>
+        <w:pBdr>
+          <w:top w:val="single" w:sz="4" w:space="1" w:color="auto"/>
+          <w:left w:val="single" w:sz="4" w:space="4" w:color="auto"/>
+          <w:bottom w:val="single" w:sz="4" w:space="1" w:color="auto"/>
+          <w:right w:val="single" w:sz="4" w:space="4" w:color="auto"/>
+        </w:pBdr>
+        <w:ind w:firstLine="720"/>
+      </w:pPr>
+    </w:p>
+    <w:p>
+      <w:pPr>
+        <w:pBdr>
+          <w:top w:val="single" w:sz="4" w:space="1" w:color="auto"/>
+          <w:left w:val="single" w:sz="4" w:space="4" w:color="auto"/>
+          <w:bottom w:val="single" w:sz="4" w:space="1" w:color="auto"/>
+          <w:right w:val="single" w:sz="4" w:space="4" w:color="auto"/>
+        </w:pBdr>
+        <w:ind w:firstLine="720"/>
+      </w:pPr>
+      <w:r>
+        <w:t xml:space="preserve">        // Start the Tomcat server</w:t>
+      </w:r>
+    </w:p>
+    <w:p>
+      <w:pPr>
+        <w:pBdr>
+          <w:top w:val="single" w:sz="4" w:space="1" w:color="auto"/>
+          <w:left w:val="single" w:sz="4" w:space="4" w:color="auto"/>
+          <w:bottom w:val="single" w:sz="4" w:space="1" w:color="auto"/>
+          <w:right w:val="single" w:sz="4" w:space="4" w:color="auto"/>
+        </w:pBdr>
+        <w:ind w:firstLine="720"/>
+      </w:pPr>
+      <w:r>
+        <w:t xml:space="preserve">        </w:t>
+      </w:r>
+      <w:proofErr w:type="spellStart"/>
+      <w:r>
+        <w:t>tomcat.start</w:t>
+      </w:r>
+      <w:proofErr w:type="spellEnd"/>
+      <w:r>
+        <w:t>();</w:t>
+      </w:r>
+    </w:p>
+    <w:p>
+      <w:pPr>
+        <w:pBdr>
+          <w:top w:val="single" w:sz="4" w:space="1" w:color="auto"/>
+          <w:left w:val="single" w:sz="4" w:space="4" w:color="auto"/>
+          <w:bottom w:val="single" w:sz="4" w:space="1" w:color="auto"/>
+          <w:right w:val="single" w:sz="4" w:space="4" w:color="auto"/>
+        </w:pBdr>
+        <w:ind w:firstLine="720"/>
+      </w:pPr>
+    </w:p>
+    <w:p>
+      <w:pPr>
+        <w:pBdr>
+          <w:top w:val="single" w:sz="4" w:space="1" w:color="auto"/>
+          <w:left w:val="single" w:sz="4" w:space="4" w:color="auto"/>
+          <w:bottom w:val="single" w:sz="4" w:space="1" w:color="auto"/>
+          <w:right w:val="single" w:sz="4" w:space="4" w:color="auto"/>
+        </w:pBdr>
+        <w:ind w:firstLine="720"/>
+      </w:pPr>
+      <w:r>
+        <w:t xml:space="preserve">        // Keep the server running, waiting for requests</w:t>
+      </w:r>
+    </w:p>
+    <w:p>
+      <w:pPr>
+        <w:pBdr>
+          <w:top w:val="single" w:sz="4" w:space="1" w:color="auto"/>
+          <w:left w:val="single" w:sz="4" w:space="4" w:color="auto"/>
+          <w:bottom w:val="single" w:sz="4" w:space="1" w:color="auto"/>
+          <w:right w:val="single" w:sz="4" w:space="4" w:color="auto"/>
+        </w:pBdr>
+        <w:ind w:firstLine="720"/>
+      </w:pPr>
+      <w:r>
+        <w:t xml:space="preserve">        </w:t>
+      </w:r>
+      <w:proofErr w:type="spellStart"/>
+      <w:r>
+        <w:t>tomcat.getServer</w:t>
+      </w:r>
+      <w:proofErr w:type="spellEnd"/>
+      <w:r>
+        <w:t>().await();</w:t>
+      </w:r>
+    </w:p>
+    <w:p>
+      <w:pPr>
+        <w:pBdr>
+          <w:top w:val="single" w:sz="4" w:space="1" w:color="auto"/>
+          <w:left w:val="single" w:sz="4" w:space="4" w:color="auto"/>
+          <w:bottom w:val="single" w:sz="4" w:space="1" w:color="auto"/>
+          <w:right w:val="single" w:sz="4" w:space="4" w:color="auto"/>
+        </w:pBdr>
+        <w:ind w:firstLine="720"/>
+      </w:pPr>
+      <w:r>
+        <w:t xml:space="preserve">    }</w:t>
+      </w:r>
+    </w:p>
+    <w:p>
+      <w:pPr>
+        <w:pBdr>
+          <w:top w:val="single" w:sz="4" w:space="1" w:color="auto"/>
+          <w:left w:val="single" w:sz="4" w:space="4" w:color="auto"/>
+          <w:bottom w:val="single" w:sz="4" w:space="1" w:color="auto"/>
+          <w:right w:val="single" w:sz="4" w:space="4" w:color="auto"/>
+        </w:pBdr>
+        <w:ind w:firstLine="720"/>
+      </w:pPr>
+      <w:r>
+        <w:t>}</w:t>
+      </w:r>
+    </w:p>
+    <w:p>
+      <w:pPr>
+        <w:ind w:firstLine="720"/>
+      </w:pPr>
+    </w:p>
+    <w:p>
+      <w:pPr>
+        <w:ind w:firstLine="720"/>
+      </w:pPr>
+    </w:p>
+    <w:p>
+      <w:pPr>
+        <w:ind w:firstLine="720"/>
+      </w:pPr>
+    </w:p>
+    <w:p>
+      <w:pPr>
+        <w:ind w:firstLine="720"/>
+      </w:pPr>
+    </w:p>
+    <w:p>
+      <w:pPr>
+        <w:ind w:firstLine="720"/>
+      </w:pPr>
+    </w:p>
+    <w:p>
+      <w:pPr>
+        <w:ind w:firstLine="720"/>
+      </w:pPr>
+    </w:p>
+    <w:p>
+      <w:pPr>
+        <w:ind w:firstLine="720"/>
+      </w:pPr>
+    </w:p>
+    <w:p>
+      <w:pPr>
+        <w:ind w:firstLine="720"/>
+      </w:pPr>
+    </w:p>
+    <w:p>
+      <w:pPr>
+        <w:ind w:firstLine="720"/>
+        <w:jc w:val="center"/>
+        <w:rPr>
+          <w:b/>
+          <w:bCs/>
+        </w:rPr>
+      </w:pPr>
+      <w:r>
+        <w:rPr>
+          <w:b/>
+          <w:bCs/>
+        </w:rPr>
+        <w:t xml:space="preserve">MVC </w:t>
+      </w:r>
+    </w:p>
+    <w:p>
+      <w:pPr>
+        <w:ind w:firstLine="720"/>
+        <w:jc w:val="center"/>
+        <w:rPr>
+          <w:b/>
+          <w:bCs/>
+        </w:rPr>
+      </w:pPr>
+    </w:p>
+    <w:p>
+      <w:pPr>
+        <w:ind w:firstLine="720"/>
+        <w:jc w:val="center"/>
+        <w:rPr>
+          <w:b/>
+          <w:bCs/>
+        </w:rPr>
+      </w:pPr>
+      <w:r>
+        <w:rPr>
+          <w:b/>
+          <w:bCs/>
+        </w:rPr>
+        <w:drawing>
+          <wp:anchor distT="0" distB="0" distL="114300" distR="114300" simplePos="0" relativeHeight="251662336" behindDoc="0" locked="0" layoutInCell="1" allowOverlap="1" wp14:anchorId="383587CE" wp14:editId="0504F828">
+            <wp:simplePos x="0" y="0"/>
+            <wp:positionH relativeFrom="margin">
+              <wp:posOffset>55880</wp:posOffset>
+            </wp:positionH>
+            <wp:positionV relativeFrom="paragraph">
+              <wp:posOffset>224790</wp:posOffset>
+            </wp:positionV>
+            <wp:extent cx="5731510" cy="3170555"/>
+            <wp:effectExtent l="0" t="0" r="2540" b="0"/>
+            <wp:wrapNone/>
+            <wp:docPr id="794362695" name="Picture 4"/>
+            <wp:cNvGraphicFramePr>
+              <a:graphicFrameLocks xmlns:a="http://schemas.openxmlformats.org/drawingml/2006/main" noChangeAspect="1"/>
+            </wp:cNvGraphicFramePr>
+            <a:graphic xmlns:a="http://schemas.openxmlformats.org/drawingml/2006/main">
+              <a:graphicData uri="http://schemas.openxmlformats.org/drawingml/2006/picture">
+                <pic:pic xmlns:pic="http://schemas.openxmlformats.org/drawingml/2006/picture">
+                  <pic:nvPicPr>
+                    <pic:cNvPr id="0" name="Picture 19"/>
+                    <pic:cNvPicPr>
+                      <a:picLocks noChangeAspect="1" noChangeArrowheads="1"/>
+                    </pic:cNvPicPr>
+                  </pic:nvPicPr>
+                  <pic:blipFill>
+                    <a:blip r:embed="rId14">
+                      <a:extLst>
+                        <a:ext uri="{28A0092B-C50C-407E-A947-70E740481C1C}">
+                          <a14:useLocalDpi xmlns:a14="http://schemas.microsoft.com/office/drawing/2010/main" val="0"/>
+                        </a:ext>
+                      </a:extLst>
+                    </a:blip>
+                    <a:srcRect/>
+                    <a:stretch>
+                      <a:fillRect/>
+                    </a:stretch>
+                  </pic:blipFill>
+                  <pic:spPr bwMode="auto">
+                    <a:xfrm>
+                      <a:off x="0" y="0"/>
+                      <a:ext cx="5731510" cy="3170555"/>
+                    </a:xfrm>
+                    <a:prstGeom prst="rect">
+                      <a:avLst/>
+                    </a:prstGeom>
+                    <a:noFill/>
+                    <a:ln>
+                      <a:noFill/>
+                    </a:ln>
+                  </pic:spPr>
+                </pic:pic>
+              </a:graphicData>
+            </a:graphic>
+            <wp14:sizeRelH relativeFrom="page">
+              <wp14:pctWidth>0</wp14:pctWidth>
+            </wp14:sizeRelH>
+            <wp14:sizeRelV relativeFrom="page">
+              <wp14:pctHeight>0</wp14:pctHeight>
+            </wp14:sizeRelV>
+          </wp:anchor>
+        </w:drawing>
+      </w:r>
+    </w:p>
+    <w:p>
+      <w:pPr>
+        <w:ind w:firstLine="720"/>
+      </w:pPr>
+    </w:p>
+    <w:p>
+      <w:pPr>
+        <w:ind w:firstLine="720"/>
+      </w:pPr>
+    </w:p>
+    <w:p>
+      <w:pPr>
+        <w:ind w:firstLine="720"/>
+      </w:pPr>
+    </w:p>
+    <w:p>
+      <w:pPr>
+        <w:ind w:firstLine="720"/>
+      </w:pPr>
+    </w:p>
+    <w:p>
+      <w:pPr>
+        <w:ind w:firstLine="720"/>
+      </w:pPr>
+    </w:p>
+    <w:p>
+      <w:pPr>
+        <w:ind w:firstLine="720"/>
+      </w:pPr>
+    </w:p>
+    <w:p>
+      <w:pPr>
+        <w:ind w:firstLine="720"/>
+      </w:pPr>
+    </w:p>
+    <w:p>
+      <w:pPr>
+        <w:ind w:firstLine="720"/>
+      </w:pPr>
+    </w:p>
+    <w:p>
+      <w:pPr>
+        <w:ind w:firstLine="720"/>
+      </w:pPr>
+    </w:p>
+    <w:p>
+      <w:pPr>
+        <w:ind w:firstLine="720"/>
+        <w:rPr>
+          <w:b/>
+          <w:bCs/>
+        </w:rPr>
+      </w:pPr>
+      <w:r>
+        <w:rPr>
+          <w:b/>
+          <w:bCs/>
+        </w:rPr>
+        <w:lastRenderedPageBreak/>
+        <w:t>Introduction to MVC (Model-View-Controller)</w:t>
+      </w:r>
+    </w:p>
+    <w:p>
+      <w:pPr>
+        <w:ind w:firstLine="720"/>
+      </w:pPr>
+      <w:r>
+        <w:t xml:space="preserve">MVC, which stands for </w:t>
+      </w:r>
+      <w:r>
+        <w:rPr>
+          <w:b/>
+          <w:bCs/>
+        </w:rPr>
+        <w:t>Model-View-Controller</w:t>
+      </w:r>
+      <w:r>
+        <w:t xml:space="preserve">, is a </w:t>
+      </w:r>
+      <w:r>
+        <w:rPr>
+          <w:b/>
+          <w:bCs/>
+        </w:rPr>
+        <w:t>design pattern</w:t>
+      </w:r>
+      <w:r>
+        <w:t xml:space="preserve"> used in software development to separate an application into three main logical components. This separation helps in organizing code, improving maintainability, and promoting scalability in applications, especially in web development.</w:t>
+      </w:r>
+    </w:p>
+    <w:p>
+      <w:pPr>
+        <w:ind w:firstLine="720"/>
+        <w:rPr>
+          <w:b/>
+          <w:bCs/>
+        </w:rPr>
+      </w:pPr>
+      <w:r>
+        <w:rPr>
+          <w:b/>
+          <w:bCs/>
+        </w:rPr>
+        <w:t>Components of MVC:</w:t>
+      </w:r>
+    </w:p>
+    <w:p>
+      <w:pPr>
+        <w:numPr>
+          <w:ilvl w:val="0"/>
+          <w:numId w:val="111"/>
+        </w:numPr>
+      </w:pPr>
+      <w:r>
+        <w:rPr>
+          <w:b/>
+          <w:bCs/>
+        </w:rPr>
+        <w:t>Model</w:t>
+      </w:r>
+      <w:r>
+        <w:t>:</w:t>
+      </w:r>
+    </w:p>
+    <w:p>
+      <w:pPr>
+        <w:numPr>
+          <w:ilvl w:val="1"/>
+          <w:numId w:val="111"/>
+        </w:numPr>
+      </w:pPr>
+      <w:r>
+        <w:t xml:space="preserve">The </w:t>
+      </w:r>
+      <w:r>
+        <w:rPr>
+          <w:b/>
+          <w:bCs/>
+        </w:rPr>
+        <w:t>Model</w:t>
+      </w:r>
+      <w:r>
+        <w:t xml:space="preserve"> represents the </w:t>
+      </w:r>
+      <w:r>
+        <w:rPr>
+          <w:b/>
+          <w:bCs/>
+        </w:rPr>
+        <w:t>data</w:t>
+      </w:r>
+      <w:r>
+        <w:t xml:space="preserve"> and the </w:t>
+      </w:r>
+      <w:r>
+        <w:rPr>
+          <w:b/>
+          <w:bCs/>
+        </w:rPr>
+        <w:t>business logic</w:t>
+      </w:r>
+      <w:r>
+        <w:t xml:space="preserve"> of the application.</w:t>
+      </w:r>
+    </w:p>
+    <w:p>
+      <w:pPr>
+        <w:numPr>
+          <w:ilvl w:val="1"/>
+          <w:numId w:val="111"/>
+        </w:numPr>
+      </w:pPr>
+      <w:r>
+        <w:t>It directly manages the data, logic, and rules of the application, such as interacting with the database or processing input data.</w:t>
+      </w:r>
+    </w:p>
+    <w:p>
+      <w:pPr>
+        <w:numPr>
+          <w:ilvl w:val="1"/>
+          <w:numId w:val="111"/>
+        </w:numPr>
+      </w:pPr>
+      <w:r>
+        <w:t>The model is independent of the user interface. It only contains logic to retrieve and manipulate data.</w:t>
+      </w:r>
+    </w:p>
+    <w:p>
+      <w:pPr>
+        <w:numPr>
+          <w:ilvl w:val="1"/>
+          <w:numId w:val="111"/>
+        </w:numPr>
+      </w:pPr>
+      <w:r>
+        <w:rPr>
+          <w:b/>
+          <w:bCs/>
+        </w:rPr>
+        <w:t>Example</w:t>
+      </w:r>
+      <w:r>
+        <w:t>: In an e-commerce application, the model could be a class that represents a product, fetches product details from a database, or processes business rules for pricing.</w:t>
+      </w:r>
+    </w:p>
+    <w:p>
+      <w:pPr>
+        <w:numPr>
+          <w:ilvl w:val="0"/>
+          <w:numId w:val="111"/>
+        </w:numPr>
+      </w:pPr>
+      <w:r>
+        <w:rPr>
+          <w:b/>
+          <w:bCs/>
+        </w:rPr>
+        <w:t>View</w:t>
+      </w:r>
+      <w:r>
+        <w:t>:</w:t>
+      </w:r>
+    </w:p>
+    <w:p>
+      <w:pPr>
+        <w:numPr>
+          <w:ilvl w:val="1"/>
+          <w:numId w:val="111"/>
+        </w:numPr>
+      </w:pPr>
+      <w:r>
+        <w:t xml:space="preserve">The </w:t>
+      </w:r>
+      <w:r>
+        <w:rPr>
+          <w:b/>
+          <w:bCs/>
+        </w:rPr>
+        <w:t>View</w:t>
+      </w:r>
+      <w:r>
+        <w:t xml:space="preserve"> is responsible for </w:t>
+      </w:r>
+      <w:r>
+        <w:rPr>
+          <w:b/>
+          <w:bCs/>
+        </w:rPr>
+        <w:t>displaying the data</w:t>
+      </w:r>
+      <w:r>
+        <w:t xml:space="preserve"> to the user. It is the part of the application that the user interacts with.</w:t>
+      </w:r>
+    </w:p>
+    <w:p>
+      <w:pPr>
+        <w:numPr>
+          <w:ilvl w:val="1"/>
+          <w:numId w:val="111"/>
+        </w:numPr>
+      </w:pPr>
+      <w:r>
+        <w:t>The view creates the user interface (UI) and renders the data it receives from the model.</w:t>
+      </w:r>
+    </w:p>
+    <w:p>
+      <w:pPr>
+        <w:numPr>
+          <w:ilvl w:val="1"/>
+          <w:numId w:val="111"/>
+        </w:numPr>
+      </w:pPr>
+      <w:r>
+        <w:t>Views do not contain business logic. Their sole purpose is to present information in a user-friendly way.</w:t>
+      </w:r>
+    </w:p>
+    <w:p>
+      <w:pPr>
+        <w:numPr>
+          <w:ilvl w:val="1"/>
+          <w:numId w:val="111"/>
+        </w:numPr>
+      </w:pPr>
+      <w:r>
+        <w:rPr>
+          <w:b/>
+          <w:bCs/>
+        </w:rPr>
+        <w:t>Example</w:t>
+      </w:r>
+      <w:r>
+        <w:t>: In an e-commerce app, the view could be a web page that displays a list of products with images, prices, and descriptions.</w:t>
+      </w:r>
+    </w:p>
+    <w:p>
+      <w:pPr>
+        <w:numPr>
+          <w:ilvl w:val="0"/>
+          <w:numId w:val="111"/>
+        </w:numPr>
+      </w:pPr>
+      <w:r>
+        <w:rPr>
+          <w:b/>
+          <w:bCs/>
+        </w:rPr>
+        <w:t>Controller</w:t>
+      </w:r>
+      <w:r>
+        <w:t>:</w:t>
+      </w:r>
+    </w:p>
+    <w:p>
+      <w:pPr>
+        <w:numPr>
+          <w:ilvl w:val="1"/>
+          <w:numId w:val="111"/>
+        </w:numPr>
+      </w:pPr>
+      <w:r>
+        <w:t xml:space="preserve">The </w:t>
+      </w:r>
+      <w:r>
+        <w:rPr>
+          <w:b/>
+          <w:bCs/>
+        </w:rPr>
+        <w:t>Controller</w:t>
+      </w:r>
+      <w:r>
+        <w:t xml:space="preserve"> acts as an </w:t>
+      </w:r>
+      <w:r>
+        <w:rPr>
+          <w:b/>
+          <w:bCs/>
+        </w:rPr>
+        <w:t>intermediary</w:t>
+      </w:r>
+      <w:r>
+        <w:t xml:space="preserve"> between the Model and the View. It processes incoming requests, interacts with the model, and returns the appropriate response.</w:t>
+      </w:r>
+    </w:p>
+    <w:p>
+      <w:pPr>
+        <w:numPr>
+          <w:ilvl w:val="1"/>
+          <w:numId w:val="111"/>
+        </w:numPr>
+      </w:pPr>
+      <w:r>
+        <w:t>The controller receives input from the user (via the view), processes it (possibly interacting with the model), and determines the appropriate view to display.</w:t>
+      </w:r>
+    </w:p>
+    <w:p>
+      <w:pPr>
+        <w:numPr>
+          <w:ilvl w:val="1"/>
+          <w:numId w:val="111"/>
+        </w:numPr>
+      </w:pPr>
+      <w:r>
+        <w:rPr>
+          <w:b/>
+          <w:bCs/>
+        </w:rPr>
+        <w:t>Example</w:t>
+      </w:r>
+      <w:r>
+        <w:t>: In an e-commerce app, the controller could handle user actions like adding a product to the cart or processing a payment.</w:t>
+      </w:r>
+    </w:p>
+    <w:p>
+      <w:pPr>
+        <w:ind w:firstLine="720"/>
+      </w:pPr>
+    </w:p>
+    <w:p>
+      <w:pPr>
+        <w:ind w:firstLine="720"/>
+      </w:pPr>
+    </w:p>
+    <w:p>
+      <w:pPr>
+        <w:ind w:firstLine="720"/>
+      </w:pPr>
+    </w:p>
+    <w:p>
+      <w:pPr>
+        <w:ind w:firstLine="720"/>
+      </w:pPr>
+    </w:p>
     <w:sectPr>
       <w:pgSz w:w="11906" w:h="16838"/>
       <w:pgMar w:top="1440" w:right="1440" w:bottom="1440" w:left="1440" w:header="708" w:footer="708" w:gutter="0"/>
@@ -49568,6 +52280,123 @@
     </w:lvl>
   </w:abstractNum>
   <w:abstractNum w:abstractNumId="51" w15:restartNumberingAfterBreak="0">
+    <w:nsid w:val="33F6195F"/>
+    <w:multiLevelType w:val="multilevel"/>
+    <w:tmpl w:val="2B6C475A"/>
+    <w:lvl w:ilvl="0">
+      <w:start w:val="1"/>
+      <w:numFmt w:val="decimal"/>
+      <w:lvlText w:val="%1."/>
+      <w:lvlJc w:val="left"/>
+      <w:pPr>
+        <w:tabs>
+          <w:tab w:val="num" w:pos="720"/>
+        </w:tabs>
+        <w:ind w:left="720" w:hanging="360"/>
+      </w:pPr>
+    </w:lvl>
+    <w:lvl w:ilvl="1">
+      <w:start w:val="1"/>
+      <w:numFmt w:val="bullet"/>
+      <w:lvlText w:val="o"/>
+      <w:lvlJc w:val="left"/>
+      <w:pPr>
+        <w:tabs>
+          <w:tab w:val="num" w:pos="1440"/>
+        </w:tabs>
+        <w:ind w:left="1440" w:hanging="360"/>
+      </w:pPr>
+      <w:rPr>
+        <w:rFonts w:ascii="Courier New" w:hAnsi="Courier New" w:hint="default"/>
+        <w:sz w:val="20"/>
+      </w:rPr>
+    </w:lvl>
+    <w:lvl w:ilvl="2" w:tentative="1">
+      <w:start w:val="1"/>
+      <w:numFmt w:val="decimal"/>
+      <w:lvlText w:val="%3."/>
+      <w:lvlJc w:val="left"/>
+      <w:pPr>
+        <w:tabs>
+          <w:tab w:val="num" w:pos="2160"/>
+        </w:tabs>
+        <w:ind w:left="2160" w:hanging="360"/>
+      </w:pPr>
+    </w:lvl>
+    <w:lvl w:ilvl="3" w:tentative="1">
+      <w:start w:val="1"/>
+      <w:numFmt w:val="decimal"/>
+      <w:lvlText w:val="%4."/>
+      <w:lvlJc w:val="left"/>
+      <w:pPr>
+        <w:tabs>
+          <w:tab w:val="num" w:pos="2880"/>
+        </w:tabs>
+        <w:ind w:left="2880" w:hanging="360"/>
+      </w:pPr>
+    </w:lvl>
+    <w:lvl w:ilvl="4" w:tentative="1">
+      <w:start w:val="1"/>
+      <w:numFmt w:val="decimal"/>
+      <w:lvlText w:val="%5."/>
+      <w:lvlJc w:val="left"/>
+      <w:pPr>
+        <w:tabs>
+          <w:tab w:val="num" w:pos="3600"/>
+        </w:tabs>
+        <w:ind w:left="3600" w:hanging="360"/>
+      </w:pPr>
+    </w:lvl>
+    <w:lvl w:ilvl="5" w:tentative="1">
+      <w:start w:val="1"/>
+      <w:numFmt w:val="decimal"/>
+      <w:lvlText w:val="%6."/>
+      <w:lvlJc w:val="left"/>
+      <w:pPr>
+        <w:tabs>
+          <w:tab w:val="num" w:pos="4320"/>
+        </w:tabs>
+        <w:ind w:left="4320" w:hanging="360"/>
+      </w:pPr>
+    </w:lvl>
+    <w:lvl w:ilvl="6" w:tentative="1">
+      <w:start w:val="1"/>
+      <w:numFmt w:val="decimal"/>
+      <w:lvlText w:val="%7."/>
+      <w:lvlJc w:val="left"/>
+      <w:pPr>
+        <w:tabs>
+          <w:tab w:val="num" w:pos="5040"/>
+        </w:tabs>
+        <w:ind w:left="5040" w:hanging="360"/>
+      </w:pPr>
+    </w:lvl>
+    <w:lvl w:ilvl="7" w:tentative="1">
+      <w:start w:val="1"/>
+      <w:numFmt w:val="decimal"/>
+      <w:lvlText w:val="%8."/>
+      <w:lvlJc w:val="left"/>
+      <w:pPr>
+        <w:tabs>
+          <w:tab w:val="num" w:pos="5760"/>
+        </w:tabs>
+        <w:ind w:left="5760" w:hanging="360"/>
+      </w:pPr>
+    </w:lvl>
+    <w:lvl w:ilvl="8" w:tentative="1">
+      <w:start w:val="1"/>
+      <w:numFmt w:val="decimal"/>
+      <w:lvlText w:val="%9."/>
+      <w:lvlJc w:val="left"/>
+      <w:pPr>
+        <w:tabs>
+          <w:tab w:val="num" w:pos="6480"/>
+        </w:tabs>
+        <w:ind w:left="6480" w:hanging="360"/>
+      </w:pPr>
+    </w:lvl>
+  </w:abstractNum>
+  <w:abstractNum w:abstractNumId="52" w15:restartNumberingAfterBreak="0">
     <w:nsid w:val="34D04AA6"/>
     <w:multiLevelType w:val="multilevel"/>
     <w:tmpl w:val="2B164D00"/>
@@ -49716,7 +52545,7 @@
       </w:rPr>
     </w:lvl>
   </w:abstractNum>
-  <w:abstractNum w:abstractNumId="52" w15:restartNumberingAfterBreak="0">
+  <w:abstractNum w:abstractNumId="53" w15:restartNumberingAfterBreak="0">
     <w:nsid w:val="35663DF1"/>
     <w:multiLevelType w:val="multilevel"/>
     <w:tmpl w:val="1C1A4FF8"/>
@@ -49865,7 +52694,7 @@
       </w:rPr>
     </w:lvl>
   </w:abstractNum>
-  <w:abstractNum w:abstractNumId="53" w15:restartNumberingAfterBreak="0">
+  <w:abstractNum w:abstractNumId="54" w15:restartNumberingAfterBreak="0">
     <w:nsid w:val="385C5CC4"/>
     <w:multiLevelType w:val="multilevel"/>
     <w:tmpl w:val="3752B6DC"/>
@@ -50014,7 +52843,7 @@
       </w:rPr>
     </w:lvl>
   </w:abstractNum>
-  <w:abstractNum w:abstractNumId="54" w15:restartNumberingAfterBreak="0">
+  <w:abstractNum w:abstractNumId="55" w15:restartNumberingAfterBreak="0">
     <w:nsid w:val="38A017F6"/>
     <w:multiLevelType w:val="multilevel"/>
     <w:tmpl w:val="DD42EC42"/>
@@ -50159,7 +52988,7 @@
       </w:rPr>
     </w:lvl>
   </w:abstractNum>
-  <w:abstractNum w:abstractNumId="55" w15:restartNumberingAfterBreak="0">
+  <w:abstractNum w:abstractNumId="56" w15:restartNumberingAfterBreak="0">
     <w:nsid w:val="38CC391E"/>
     <w:multiLevelType w:val="multilevel"/>
     <w:tmpl w:val="D23E4EB2"/>
@@ -50308,7 +53137,7 @@
       </w:rPr>
     </w:lvl>
   </w:abstractNum>
-  <w:abstractNum w:abstractNumId="56" w15:restartNumberingAfterBreak="0">
+  <w:abstractNum w:abstractNumId="57" w15:restartNumberingAfterBreak="0">
     <w:nsid w:val="3A4F25DD"/>
     <w:multiLevelType w:val="multilevel"/>
     <w:tmpl w:val="B79A39AC"/>
@@ -50457,7 +53286,7 @@
       </w:rPr>
     </w:lvl>
   </w:abstractNum>
-  <w:abstractNum w:abstractNumId="57" w15:restartNumberingAfterBreak="0">
+  <w:abstractNum w:abstractNumId="58" w15:restartNumberingAfterBreak="0">
     <w:nsid w:val="3C92676A"/>
     <w:multiLevelType w:val="multilevel"/>
     <w:tmpl w:val="472258DC"/>
@@ -50606,7 +53435,7 @@
       </w:rPr>
     </w:lvl>
   </w:abstractNum>
-  <w:abstractNum w:abstractNumId="58" w15:restartNumberingAfterBreak="0">
+  <w:abstractNum w:abstractNumId="59" w15:restartNumberingAfterBreak="0">
     <w:nsid w:val="3CAD0054"/>
     <w:multiLevelType w:val="multilevel"/>
     <w:tmpl w:val="AC468596"/>
@@ -50755,7 +53584,7 @@
       </w:rPr>
     </w:lvl>
   </w:abstractNum>
-  <w:abstractNum w:abstractNumId="59" w15:restartNumberingAfterBreak="0">
+  <w:abstractNum w:abstractNumId="60" w15:restartNumberingAfterBreak="0">
     <w:nsid w:val="3F987CE6"/>
     <w:multiLevelType w:val="multilevel"/>
     <w:tmpl w:val="CB38D78E"/>
@@ -50904,7 +53733,7 @@
       </w:rPr>
     </w:lvl>
   </w:abstractNum>
-  <w:abstractNum w:abstractNumId="60" w15:restartNumberingAfterBreak="0">
+  <w:abstractNum w:abstractNumId="61" w15:restartNumberingAfterBreak="0">
     <w:nsid w:val="3FAF6459"/>
     <w:multiLevelType w:val="multilevel"/>
     <w:tmpl w:val="DA6E3782"/>
@@ -51053,7 +53882,7 @@
       </w:rPr>
     </w:lvl>
   </w:abstractNum>
-  <w:abstractNum w:abstractNumId="61" w15:restartNumberingAfterBreak="0">
+  <w:abstractNum w:abstractNumId="62" w15:restartNumberingAfterBreak="0">
     <w:nsid w:val="40873D00"/>
     <w:multiLevelType w:val="multilevel"/>
     <w:tmpl w:val="E32E06DA"/>
@@ -51202,7 +54031,7 @@
       </w:rPr>
     </w:lvl>
   </w:abstractNum>
-  <w:abstractNum w:abstractNumId="62" w15:restartNumberingAfterBreak="0">
+  <w:abstractNum w:abstractNumId="63" w15:restartNumberingAfterBreak="0">
     <w:nsid w:val="40CD488B"/>
     <w:multiLevelType w:val="multilevel"/>
     <w:tmpl w:val="770478AC"/>
@@ -51351,7 +54180,7 @@
       </w:rPr>
     </w:lvl>
   </w:abstractNum>
-  <w:abstractNum w:abstractNumId="63" w15:restartNumberingAfterBreak="0">
+  <w:abstractNum w:abstractNumId="64" w15:restartNumberingAfterBreak="0">
     <w:nsid w:val="411911BB"/>
     <w:multiLevelType w:val="multilevel"/>
     <w:tmpl w:val="E8FCA242"/>
@@ -51500,7 +54329,7 @@
       </w:rPr>
     </w:lvl>
   </w:abstractNum>
-  <w:abstractNum w:abstractNumId="64" w15:restartNumberingAfterBreak="0">
+  <w:abstractNum w:abstractNumId="65" w15:restartNumberingAfterBreak="0">
     <w:nsid w:val="415A4F6A"/>
     <w:multiLevelType w:val="multilevel"/>
     <w:tmpl w:val="D8C23798"/>
@@ -51649,7 +54478,7 @@
       </w:rPr>
     </w:lvl>
   </w:abstractNum>
-  <w:abstractNum w:abstractNumId="65" w15:restartNumberingAfterBreak="0">
+  <w:abstractNum w:abstractNumId="66" w15:restartNumberingAfterBreak="0">
     <w:nsid w:val="43E454AA"/>
     <w:multiLevelType w:val="multilevel"/>
     <w:tmpl w:val="70281F76"/>
@@ -51798,7 +54627,7 @@
       </w:rPr>
     </w:lvl>
   </w:abstractNum>
-  <w:abstractNum w:abstractNumId="66" w15:restartNumberingAfterBreak="0">
+  <w:abstractNum w:abstractNumId="67" w15:restartNumberingAfterBreak="0">
     <w:nsid w:val="4A7356E3"/>
     <w:multiLevelType w:val="multilevel"/>
     <w:tmpl w:val="0540AA92"/>
@@ -51911,7 +54740,7 @@
       </w:pPr>
     </w:lvl>
   </w:abstractNum>
-  <w:abstractNum w:abstractNumId="67" w15:restartNumberingAfterBreak="0">
+  <w:abstractNum w:abstractNumId="68" w15:restartNumberingAfterBreak="0">
     <w:nsid w:val="4AC81418"/>
     <w:multiLevelType w:val="multilevel"/>
     <w:tmpl w:val="29AAD148"/>
@@ -52060,7 +54889,7 @@
       </w:rPr>
     </w:lvl>
   </w:abstractNum>
-  <w:abstractNum w:abstractNumId="68" w15:restartNumberingAfterBreak="0">
+  <w:abstractNum w:abstractNumId="69" w15:restartNumberingAfterBreak="0">
     <w:nsid w:val="4BD200AD"/>
     <w:multiLevelType w:val="multilevel"/>
     <w:tmpl w:val="2FCC3266"/>
@@ -52209,7 +55038,7 @@
       </w:rPr>
     </w:lvl>
   </w:abstractNum>
-  <w:abstractNum w:abstractNumId="69" w15:restartNumberingAfterBreak="0">
+  <w:abstractNum w:abstractNumId="70" w15:restartNumberingAfterBreak="0">
     <w:nsid w:val="4D8B1959"/>
     <w:multiLevelType w:val="multilevel"/>
     <w:tmpl w:val="6590DBC0"/>
@@ -52358,7 +55187,7 @@
       </w:rPr>
     </w:lvl>
   </w:abstractNum>
-  <w:abstractNum w:abstractNumId="70" w15:restartNumberingAfterBreak="0">
+  <w:abstractNum w:abstractNumId="71" w15:restartNumberingAfterBreak="0">
     <w:nsid w:val="4F7E4B62"/>
     <w:multiLevelType w:val="multilevel"/>
     <w:tmpl w:val="78106BF6"/>
@@ -52507,7 +55336,7 @@
       </w:rPr>
     </w:lvl>
   </w:abstractNum>
-  <w:abstractNum w:abstractNumId="71" w15:restartNumberingAfterBreak="0">
+  <w:abstractNum w:abstractNumId="72" w15:restartNumberingAfterBreak="0">
     <w:nsid w:val="50840E9E"/>
     <w:multiLevelType w:val="multilevel"/>
     <w:tmpl w:val="DF287D28"/>
@@ -52656,7 +55485,7 @@
       </w:rPr>
     </w:lvl>
   </w:abstractNum>
-  <w:abstractNum w:abstractNumId="72" w15:restartNumberingAfterBreak="0">
+  <w:abstractNum w:abstractNumId="73" w15:restartNumberingAfterBreak="0">
     <w:nsid w:val="509F21CC"/>
     <w:multiLevelType w:val="multilevel"/>
     <w:tmpl w:val="AD5AE974"/>
@@ -52805,7 +55634,7 @@
       </w:rPr>
     </w:lvl>
   </w:abstractNum>
-  <w:abstractNum w:abstractNumId="73" w15:restartNumberingAfterBreak="0">
+  <w:abstractNum w:abstractNumId="74" w15:restartNumberingAfterBreak="0">
     <w:nsid w:val="50FF7D33"/>
     <w:multiLevelType w:val="multilevel"/>
     <w:tmpl w:val="BD32C68C"/>
@@ -52954,7 +55783,7 @@
       </w:rPr>
     </w:lvl>
   </w:abstractNum>
-  <w:abstractNum w:abstractNumId="74" w15:restartNumberingAfterBreak="0">
+  <w:abstractNum w:abstractNumId="75" w15:restartNumberingAfterBreak="0">
     <w:nsid w:val="51A3156B"/>
     <w:multiLevelType w:val="multilevel"/>
     <w:tmpl w:val="B2760478"/>
@@ -53067,7 +55896,7 @@
       </w:pPr>
     </w:lvl>
   </w:abstractNum>
-  <w:abstractNum w:abstractNumId="75" w15:restartNumberingAfterBreak="0">
+  <w:abstractNum w:abstractNumId="76" w15:restartNumberingAfterBreak="0">
     <w:nsid w:val="51F572E6"/>
     <w:multiLevelType w:val="multilevel"/>
     <w:tmpl w:val="45FC2F28"/>
@@ -53180,7 +56009,7 @@
       </w:pPr>
     </w:lvl>
   </w:abstractNum>
-  <w:abstractNum w:abstractNumId="76" w15:restartNumberingAfterBreak="0">
+  <w:abstractNum w:abstractNumId="77" w15:restartNumberingAfterBreak="0">
     <w:nsid w:val="53B8075D"/>
     <w:multiLevelType w:val="multilevel"/>
     <w:tmpl w:val="50D0B812"/>
@@ -53329,7 +56158,7 @@
       </w:rPr>
     </w:lvl>
   </w:abstractNum>
-  <w:abstractNum w:abstractNumId="77" w15:restartNumberingAfterBreak="0">
+  <w:abstractNum w:abstractNumId="78" w15:restartNumberingAfterBreak="0">
     <w:nsid w:val="54186BCA"/>
     <w:multiLevelType w:val="multilevel"/>
     <w:tmpl w:val="DA129F78"/>
@@ -53478,7 +56307,7 @@
       </w:rPr>
     </w:lvl>
   </w:abstractNum>
-  <w:abstractNum w:abstractNumId="78" w15:restartNumberingAfterBreak="0">
+  <w:abstractNum w:abstractNumId="79" w15:restartNumberingAfterBreak="0">
     <w:nsid w:val="55585D21"/>
     <w:multiLevelType w:val="multilevel"/>
     <w:tmpl w:val="FAC86A90"/>
@@ -53627,7 +56456,7 @@
       </w:rPr>
     </w:lvl>
   </w:abstractNum>
-  <w:abstractNum w:abstractNumId="79" w15:restartNumberingAfterBreak="0">
+  <w:abstractNum w:abstractNumId="80" w15:restartNumberingAfterBreak="0">
     <w:nsid w:val="5B8B2BCE"/>
     <w:multiLevelType w:val="multilevel"/>
     <w:tmpl w:val="6B9E003E"/>
@@ -53776,7 +56605,7 @@
       </w:rPr>
     </w:lvl>
   </w:abstractNum>
-  <w:abstractNum w:abstractNumId="80" w15:restartNumberingAfterBreak="0">
+  <w:abstractNum w:abstractNumId="81" w15:restartNumberingAfterBreak="0">
     <w:nsid w:val="5C5C7054"/>
     <w:multiLevelType w:val="multilevel"/>
     <w:tmpl w:val="1442AE52"/>
@@ -53925,7 +56754,7 @@
       </w:rPr>
     </w:lvl>
   </w:abstractNum>
-  <w:abstractNum w:abstractNumId="81" w15:restartNumberingAfterBreak="0">
+  <w:abstractNum w:abstractNumId="82" w15:restartNumberingAfterBreak="0">
     <w:nsid w:val="5CF73E8E"/>
     <w:multiLevelType w:val="multilevel"/>
     <w:tmpl w:val="FE9E9CA2"/>
@@ -54074,7 +56903,7 @@
       </w:rPr>
     </w:lvl>
   </w:abstractNum>
-  <w:abstractNum w:abstractNumId="82" w15:restartNumberingAfterBreak="0">
+  <w:abstractNum w:abstractNumId="83" w15:restartNumberingAfterBreak="0">
     <w:nsid w:val="5D096D3C"/>
     <w:multiLevelType w:val="multilevel"/>
     <w:tmpl w:val="D4485C38"/>
@@ -54223,7 +57052,120 @@
       </w:rPr>
     </w:lvl>
   </w:abstractNum>
-  <w:abstractNum w:abstractNumId="83" w15:restartNumberingAfterBreak="0">
+  <w:abstractNum w:abstractNumId="84" w15:restartNumberingAfterBreak="0">
+    <w:nsid w:val="5DC06366"/>
+    <w:multiLevelType w:val="multilevel"/>
+    <w:tmpl w:val="18222200"/>
+    <w:lvl w:ilvl="0">
+      <w:start w:val="1"/>
+      <w:numFmt w:val="decimal"/>
+      <w:lvlText w:val="%1."/>
+      <w:lvlJc w:val="left"/>
+      <w:pPr>
+        <w:tabs>
+          <w:tab w:val="num" w:pos="720"/>
+        </w:tabs>
+        <w:ind w:left="720" w:hanging="360"/>
+      </w:pPr>
+    </w:lvl>
+    <w:lvl w:ilvl="1" w:tentative="1">
+      <w:start w:val="1"/>
+      <w:numFmt w:val="decimal"/>
+      <w:lvlText w:val="%2."/>
+      <w:lvlJc w:val="left"/>
+      <w:pPr>
+        <w:tabs>
+          <w:tab w:val="num" w:pos="1440"/>
+        </w:tabs>
+        <w:ind w:left="1440" w:hanging="360"/>
+      </w:pPr>
+    </w:lvl>
+    <w:lvl w:ilvl="2" w:tentative="1">
+      <w:start w:val="1"/>
+      <w:numFmt w:val="decimal"/>
+      <w:lvlText w:val="%3."/>
+      <w:lvlJc w:val="left"/>
+      <w:pPr>
+        <w:tabs>
+          <w:tab w:val="num" w:pos="2160"/>
+        </w:tabs>
+        <w:ind w:left="2160" w:hanging="360"/>
+      </w:pPr>
+    </w:lvl>
+    <w:lvl w:ilvl="3" w:tentative="1">
+      <w:start w:val="1"/>
+      <w:numFmt w:val="decimal"/>
+      <w:lvlText w:val="%4."/>
+      <w:lvlJc w:val="left"/>
+      <w:pPr>
+        <w:tabs>
+          <w:tab w:val="num" w:pos="2880"/>
+        </w:tabs>
+        <w:ind w:left="2880" w:hanging="360"/>
+      </w:pPr>
+    </w:lvl>
+    <w:lvl w:ilvl="4" w:tentative="1">
+      <w:start w:val="1"/>
+      <w:numFmt w:val="decimal"/>
+      <w:lvlText w:val="%5."/>
+      <w:lvlJc w:val="left"/>
+      <w:pPr>
+        <w:tabs>
+          <w:tab w:val="num" w:pos="3600"/>
+        </w:tabs>
+        <w:ind w:left="3600" w:hanging="360"/>
+      </w:pPr>
+    </w:lvl>
+    <w:lvl w:ilvl="5" w:tentative="1">
+      <w:start w:val="1"/>
+      <w:numFmt w:val="decimal"/>
+      <w:lvlText w:val="%6."/>
+      <w:lvlJc w:val="left"/>
+      <w:pPr>
+        <w:tabs>
+          <w:tab w:val="num" w:pos="4320"/>
+        </w:tabs>
+        <w:ind w:left="4320" w:hanging="360"/>
+      </w:pPr>
+    </w:lvl>
+    <w:lvl w:ilvl="6" w:tentative="1">
+      <w:start w:val="1"/>
+      <w:numFmt w:val="decimal"/>
+      <w:lvlText w:val="%7."/>
+      <w:lvlJc w:val="left"/>
+      <w:pPr>
+        <w:tabs>
+          <w:tab w:val="num" w:pos="5040"/>
+        </w:tabs>
+        <w:ind w:left="5040" w:hanging="360"/>
+      </w:pPr>
+    </w:lvl>
+    <w:lvl w:ilvl="7" w:tentative="1">
+      <w:start w:val="1"/>
+      <w:numFmt w:val="decimal"/>
+      <w:lvlText w:val="%8."/>
+      <w:lvlJc w:val="left"/>
+      <w:pPr>
+        <w:tabs>
+          <w:tab w:val="num" w:pos="5760"/>
+        </w:tabs>
+        <w:ind w:left="5760" w:hanging="360"/>
+      </w:pPr>
+    </w:lvl>
+    <w:lvl w:ilvl="8" w:tentative="1">
+      <w:start w:val="1"/>
+      <w:numFmt w:val="decimal"/>
+      <w:lvlText w:val="%9."/>
+      <w:lvlJc w:val="left"/>
+      <w:pPr>
+        <w:tabs>
+          <w:tab w:val="num" w:pos="6480"/>
+        </w:tabs>
+        <w:ind w:left="6480" w:hanging="360"/>
+      </w:pPr>
+    </w:lvl>
+  </w:abstractNum>
+  <w:abstractNum w:abstractNumId="85" w15:restartNumberingAfterBreak="0">
     <w:nsid w:val="5EAA68A4"/>
     <w:multiLevelType w:val="multilevel"/>
     <w:tmpl w:val="3ABA45C0"/>
@@ -54372,7 +57314,7 @@
       </w:rPr>
     </w:lvl>
   </w:abstractNum>
-  <w:abstractNum w:abstractNumId="84" w15:restartNumberingAfterBreak="0">
+  <w:abstractNum w:abstractNumId="86" w15:restartNumberingAfterBreak="0">
     <w:nsid w:val="5FCA158F"/>
     <w:multiLevelType w:val="multilevel"/>
     <w:tmpl w:val="68CA80B8"/>
@@ -54521,7 +57463,7 @@
       </w:rPr>
     </w:lvl>
   </w:abstractNum>
-  <w:abstractNum w:abstractNumId="85" w15:restartNumberingAfterBreak="0">
+  <w:abstractNum w:abstractNumId="87" w15:restartNumberingAfterBreak="0">
     <w:nsid w:val="63A57E7E"/>
     <w:multiLevelType w:val="multilevel"/>
     <w:tmpl w:val="0B287BE6"/>
@@ -54670,7 +57612,7 @@
       </w:rPr>
     </w:lvl>
   </w:abstractNum>
-  <w:abstractNum w:abstractNumId="86" w15:restartNumberingAfterBreak="0">
+  <w:abstractNum w:abstractNumId="88" w15:restartNumberingAfterBreak="0">
     <w:nsid w:val="63DC42E4"/>
     <w:multiLevelType w:val="multilevel"/>
     <w:tmpl w:val="E5FEF0FA"/>
@@ -54783,7 +57725,7 @@
       </w:pPr>
     </w:lvl>
   </w:abstractNum>
-  <w:abstractNum w:abstractNumId="87" w15:restartNumberingAfterBreak="0">
+  <w:abstractNum w:abstractNumId="89" w15:restartNumberingAfterBreak="0">
     <w:nsid w:val="65524667"/>
     <w:multiLevelType w:val="multilevel"/>
     <w:tmpl w:val="2BCC8AE0"/>
@@ -54932,7 +57874,7 @@
       </w:rPr>
     </w:lvl>
   </w:abstractNum>
-  <w:abstractNum w:abstractNumId="88" w15:restartNumberingAfterBreak="0">
+  <w:abstractNum w:abstractNumId="90" w15:restartNumberingAfterBreak="0">
     <w:nsid w:val="65900A27"/>
     <w:multiLevelType w:val="multilevel"/>
     <w:tmpl w:val="5310DFC2"/>
@@ -55045,7 +57987,7 @@
       </w:pPr>
     </w:lvl>
   </w:abstractNum>
-  <w:abstractNum w:abstractNumId="89" w15:restartNumberingAfterBreak="0">
+  <w:abstractNum w:abstractNumId="91" w15:restartNumberingAfterBreak="0">
     <w:nsid w:val="65E6702B"/>
     <w:multiLevelType w:val="multilevel"/>
     <w:tmpl w:val="FB7EA91A"/>
@@ -55194,7 +58136,7 @@
       </w:rPr>
     </w:lvl>
   </w:abstractNum>
-  <w:abstractNum w:abstractNumId="90" w15:restartNumberingAfterBreak="0">
+  <w:abstractNum w:abstractNumId="92" w15:restartNumberingAfterBreak="0">
     <w:nsid w:val="66A227A0"/>
     <w:multiLevelType w:val="multilevel"/>
     <w:tmpl w:val="D2361068"/>
@@ -55343,7 +58285,7 @@
       </w:rPr>
     </w:lvl>
   </w:abstractNum>
-  <w:abstractNum w:abstractNumId="91" w15:restartNumberingAfterBreak="0">
+  <w:abstractNum w:abstractNumId="93" w15:restartNumberingAfterBreak="0">
     <w:nsid w:val="67C65459"/>
     <w:multiLevelType w:val="multilevel"/>
     <w:tmpl w:val="2A44CF5A"/>
@@ -55492,7 +58434,7 @@
       </w:rPr>
     </w:lvl>
   </w:abstractNum>
-  <w:abstractNum w:abstractNumId="92" w15:restartNumberingAfterBreak="0">
+  <w:abstractNum w:abstractNumId="94" w15:restartNumberingAfterBreak="0">
     <w:nsid w:val="6A533949"/>
     <w:multiLevelType w:val="multilevel"/>
     <w:tmpl w:val="C1A08E6C"/>
@@ -55641,7 +58583,7 @@
       </w:rPr>
     </w:lvl>
   </w:abstractNum>
-  <w:abstractNum w:abstractNumId="93" w15:restartNumberingAfterBreak="0">
+  <w:abstractNum w:abstractNumId="95" w15:restartNumberingAfterBreak="0">
     <w:nsid w:val="6AC26392"/>
     <w:multiLevelType w:val="multilevel"/>
     <w:tmpl w:val="37E0160E"/>
@@ -55790,7 +58732,7 @@
       </w:rPr>
     </w:lvl>
   </w:abstractNum>
-  <w:abstractNum w:abstractNumId="94" w15:restartNumberingAfterBreak="0">
+  <w:abstractNum w:abstractNumId="96" w15:restartNumberingAfterBreak="0">
     <w:nsid w:val="6C1F42D3"/>
     <w:multiLevelType w:val="multilevel"/>
     <w:tmpl w:val="CB86936A"/>
@@ -55939,7 +58881,7 @@
       </w:rPr>
     </w:lvl>
   </w:abstractNum>
-  <w:abstractNum w:abstractNumId="95" w15:restartNumberingAfterBreak="0">
+  <w:abstractNum w:abstractNumId="97" w15:restartNumberingAfterBreak="0">
     <w:nsid w:val="6DD319B2"/>
     <w:multiLevelType w:val="multilevel"/>
     <w:tmpl w:val="D10C3020"/>
@@ -56088,7 +59030,7 @@
       </w:rPr>
     </w:lvl>
   </w:abstractNum>
-  <w:abstractNum w:abstractNumId="96" w15:restartNumberingAfterBreak="0">
+  <w:abstractNum w:abstractNumId="98" w15:restartNumberingAfterBreak="0">
     <w:nsid w:val="6EEE7A24"/>
     <w:multiLevelType w:val="multilevel"/>
     <w:tmpl w:val="0D001568"/>
@@ -56237,7 +59179,7 @@
       </w:rPr>
     </w:lvl>
   </w:abstractNum>
-  <w:abstractNum w:abstractNumId="97" w15:restartNumberingAfterBreak="0">
+  <w:abstractNum w:abstractNumId="99" w15:restartNumberingAfterBreak="0">
     <w:nsid w:val="6F08433A"/>
     <w:multiLevelType w:val="multilevel"/>
     <w:tmpl w:val="A3848A0C"/>
@@ -56386,7 +59328,7 @@
       </w:rPr>
     </w:lvl>
   </w:abstractNum>
-  <w:abstractNum w:abstractNumId="98" w15:restartNumberingAfterBreak="0">
+  <w:abstractNum w:abstractNumId="100" w15:restartNumberingAfterBreak="0">
     <w:nsid w:val="71505D61"/>
     <w:multiLevelType w:val="multilevel"/>
     <w:tmpl w:val="2A58F17A"/>
@@ -56535,7 +59477,7 @@
       </w:rPr>
     </w:lvl>
   </w:abstractNum>
-  <w:abstractNum w:abstractNumId="99" w15:restartNumberingAfterBreak="0">
+  <w:abstractNum w:abstractNumId="101" w15:restartNumberingAfterBreak="0">
     <w:nsid w:val="72876C08"/>
     <w:multiLevelType w:val="multilevel"/>
     <w:tmpl w:val="64B4E73E"/>
@@ -56684,7 +59626,7 @@
       </w:rPr>
     </w:lvl>
   </w:abstractNum>
-  <w:abstractNum w:abstractNumId="100" w15:restartNumberingAfterBreak="0">
+  <w:abstractNum w:abstractNumId="102" w15:restartNumberingAfterBreak="0">
     <w:nsid w:val="74D84DEF"/>
     <w:multiLevelType w:val="multilevel"/>
     <w:tmpl w:val="37B8D952"/>
@@ -56833,7 +59775,7 @@
       </w:rPr>
     </w:lvl>
   </w:abstractNum>
-  <w:abstractNum w:abstractNumId="101" w15:restartNumberingAfterBreak="0">
+  <w:abstractNum w:abstractNumId="103" w15:restartNumberingAfterBreak="0">
     <w:nsid w:val="75BD285B"/>
     <w:multiLevelType w:val="multilevel"/>
     <w:tmpl w:val="E1DE9ECC"/>
@@ -56982,7 +59924,7 @@
       </w:rPr>
     </w:lvl>
   </w:abstractNum>
-  <w:abstractNum w:abstractNumId="102" w15:restartNumberingAfterBreak="0">
+  <w:abstractNum w:abstractNumId="104" w15:restartNumberingAfterBreak="0">
     <w:nsid w:val="75F502F6"/>
     <w:multiLevelType w:val="multilevel"/>
     <w:tmpl w:val="B1EC38D8"/>
@@ -57131,7 +60073,7 @@
       </w:rPr>
     </w:lvl>
   </w:abstractNum>
-  <w:abstractNum w:abstractNumId="103" w15:restartNumberingAfterBreak="0">
+  <w:abstractNum w:abstractNumId="105" w15:restartNumberingAfterBreak="0">
     <w:nsid w:val="76FB534B"/>
     <w:multiLevelType w:val="multilevel"/>
     <w:tmpl w:val="58B81B54"/>
@@ -57280,7 +60222,7 @@
       </w:rPr>
     </w:lvl>
   </w:abstractNum>
-  <w:abstractNum w:abstractNumId="104" w15:restartNumberingAfterBreak="0">
+  <w:abstractNum w:abstractNumId="106" w15:restartNumberingAfterBreak="0">
     <w:nsid w:val="79DE0B4B"/>
     <w:multiLevelType w:val="multilevel"/>
     <w:tmpl w:val="C682E762"/>
@@ -57429,7 +60371,7 @@
       </w:rPr>
     </w:lvl>
   </w:abstractNum>
-  <w:abstractNum w:abstractNumId="105" w15:restartNumberingAfterBreak="0">
+  <w:abstractNum w:abstractNumId="107" w15:restartNumberingAfterBreak="0">
     <w:nsid w:val="7AE32FBF"/>
     <w:multiLevelType w:val="multilevel"/>
     <w:tmpl w:val="DE3AE4B8"/>
@@ -57542,7 +60484,7 @@
       </w:pPr>
     </w:lvl>
   </w:abstractNum>
-  <w:abstractNum w:abstractNumId="106" w15:restartNumberingAfterBreak="0">
+  <w:abstractNum w:abstractNumId="108" w15:restartNumberingAfterBreak="0">
     <w:nsid w:val="7B2D48C8"/>
     <w:multiLevelType w:val="multilevel"/>
     <w:tmpl w:val="BA026254"/>
@@ -57691,7 +60633,7 @@
       </w:rPr>
     </w:lvl>
   </w:abstractNum>
-  <w:abstractNum w:abstractNumId="107" w15:restartNumberingAfterBreak="0">
+  <w:abstractNum w:abstractNumId="109" w15:restartNumberingAfterBreak="0">
     <w:nsid w:val="7D063504"/>
     <w:multiLevelType w:val="multilevel"/>
     <w:tmpl w:val="0D96A572"/>
@@ -57840,7 +60782,7 @@
       </w:rPr>
     </w:lvl>
   </w:abstractNum>
-  <w:abstractNum w:abstractNumId="108" w15:restartNumberingAfterBreak="0">
+  <w:abstractNum w:abstractNumId="110" w15:restartNumberingAfterBreak="0">
     <w:nsid w:val="7F1064EE"/>
     <w:multiLevelType w:val="multilevel"/>
     <w:tmpl w:val="A51CC41C"/>
@@ -57993,7 +60935,7 @@
     <w:abstractNumId w:val="16"/>
   </w:num>
   <w:num w:numId="2" w16cid:durableId="995454239">
-    <w:abstractNumId w:val="57"/>
+    <w:abstractNumId w:val="58"/>
   </w:num>
   <w:num w:numId="3" w16cid:durableId="115950615">
     <w:abstractNumId w:val="26"/>
@@ -58008,19 +60950,19 @@
     <w:abstractNumId w:val="18"/>
   </w:num>
   <w:num w:numId="7" w16cid:durableId="864247418">
-    <w:abstractNumId w:val="65"/>
+    <w:abstractNumId w:val="66"/>
   </w:num>
   <w:num w:numId="8" w16cid:durableId="755857984">
     <w:abstractNumId w:val="15"/>
   </w:num>
   <w:num w:numId="9" w16cid:durableId="1165052934">
-    <w:abstractNumId w:val="101"/>
+    <w:abstractNumId w:val="103"/>
   </w:num>
   <w:num w:numId="10" w16cid:durableId="914048185">
-    <w:abstractNumId w:val="86"/>
+    <w:abstractNumId w:val="88"/>
   </w:num>
   <w:num w:numId="11" w16cid:durableId="287244389">
-    <w:abstractNumId w:val="76"/>
+    <w:abstractNumId w:val="77"/>
   </w:num>
   <w:num w:numId="12" w16cid:durableId="397364303">
     <w:abstractNumId w:val="17"/>
@@ -58035,28 +60977,28 @@
     <w:abstractNumId w:val="32"/>
   </w:num>
   <w:num w:numId="16" w16cid:durableId="1471509574">
-    <w:abstractNumId w:val="85"/>
+    <w:abstractNumId w:val="87"/>
   </w:num>
   <w:num w:numId="17" w16cid:durableId="697007975">
-    <w:abstractNumId w:val="77"/>
+    <w:abstractNumId w:val="78"/>
   </w:num>
   <w:num w:numId="18" w16cid:durableId="1137799227">
-    <w:abstractNumId w:val="97"/>
+    <w:abstractNumId w:val="99"/>
   </w:num>
   <w:num w:numId="19" w16cid:durableId="374088952">
-    <w:abstractNumId w:val="54"/>
+    <w:abstractNumId w:val="55"/>
   </w:num>
   <w:num w:numId="20" w16cid:durableId="1962805325">
-    <w:abstractNumId w:val="94"/>
+    <w:abstractNumId w:val="96"/>
   </w:num>
   <w:num w:numId="21" w16cid:durableId="1804931705">
-    <w:abstractNumId w:val="74"/>
+    <w:abstractNumId w:val="75"/>
   </w:num>
   <w:num w:numId="22" w16cid:durableId="277953068">
     <w:abstractNumId w:val="11"/>
   </w:num>
   <w:num w:numId="23" w16cid:durableId="1581016305">
-    <w:abstractNumId w:val="95"/>
+    <w:abstractNumId w:val="97"/>
   </w:num>
   <w:num w:numId="24" w16cid:durableId="803429329">
     <w:abstractNumId w:val="2"/>
@@ -58065,7 +61007,7 @@
     <w:abstractNumId w:val="9"/>
   </w:num>
   <w:num w:numId="26" w16cid:durableId="1283801197">
-    <w:abstractNumId w:val="75"/>
+    <w:abstractNumId w:val="76"/>
   </w:num>
   <w:num w:numId="27" w16cid:durableId="826240967">
     <w:abstractNumId w:val="10"/>
@@ -58074,31 +61016,31 @@
     <w:abstractNumId w:val="12"/>
   </w:num>
   <w:num w:numId="29" w16cid:durableId="1968900058">
-    <w:abstractNumId w:val="62"/>
+    <w:abstractNumId w:val="63"/>
   </w:num>
   <w:num w:numId="30" w16cid:durableId="771122082">
-    <w:abstractNumId w:val="98"/>
+    <w:abstractNumId w:val="100"/>
   </w:num>
   <w:num w:numId="31" w16cid:durableId="1463037098">
-    <w:abstractNumId w:val="88"/>
+    <w:abstractNumId w:val="90"/>
   </w:num>
   <w:num w:numId="32" w16cid:durableId="418214108">
     <w:abstractNumId w:val="14"/>
   </w:num>
   <w:num w:numId="33" w16cid:durableId="1749033598">
-    <w:abstractNumId w:val="69"/>
+    <w:abstractNumId w:val="70"/>
   </w:num>
   <w:num w:numId="34" w16cid:durableId="2011788882">
     <w:abstractNumId w:val="23"/>
   </w:num>
   <w:num w:numId="35" w16cid:durableId="790978249">
-    <w:abstractNumId w:val="67"/>
+    <w:abstractNumId w:val="68"/>
   </w:num>
   <w:num w:numId="36" w16cid:durableId="1338968806">
     <w:abstractNumId w:val="1"/>
   </w:num>
   <w:num w:numId="37" w16cid:durableId="1416394094">
-    <w:abstractNumId w:val="90"/>
+    <w:abstractNumId w:val="92"/>
   </w:num>
   <w:num w:numId="38" w16cid:durableId="1222671073">
     <w:abstractNumId w:val="31"/>
@@ -58110,7 +61052,7 @@
     <w:abstractNumId w:val="37"/>
   </w:num>
   <w:num w:numId="41" w16cid:durableId="463425390">
-    <w:abstractNumId w:val="92"/>
+    <w:abstractNumId w:val="94"/>
   </w:num>
   <w:num w:numId="42" w16cid:durableId="1008409669">
     <w:abstractNumId w:val="13"/>
@@ -58119,16 +61061,16 @@
     <w:abstractNumId w:val="27"/>
   </w:num>
   <w:num w:numId="44" w16cid:durableId="754401949">
-    <w:abstractNumId w:val="63"/>
+    <w:abstractNumId w:val="64"/>
   </w:num>
   <w:num w:numId="45" w16cid:durableId="1738627066">
     <w:abstractNumId w:val="25"/>
   </w:num>
   <w:num w:numId="46" w16cid:durableId="309753625">
-    <w:abstractNumId w:val="80"/>
+    <w:abstractNumId w:val="81"/>
   </w:num>
   <w:num w:numId="47" w16cid:durableId="1022048564">
-    <w:abstractNumId w:val="55"/>
+    <w:abstractNumId w:val="56"/>
   </w:num>
   <w:num w:numId="48" w16cid:durableId="1597863304">
     <w:abstractNumId w:val="45"/>
@@ -58137,28 +61079,28 @@
     <w:abstractNumId w:val="43"/>
   </w:num>
   <w:num w:numId="50" w16cid:durableId="1127162595">
-    <w:abstractNumId w:val="96"/>
+    <w:abstractNumId w:val="98"/>
   </w:num>
   <w:num w:numId="51" w16cid:durableId="2137139789">
-    <w:abstractNumId w:val="102"/>
+    <w:abstractNumId w:val="104"/>
   </w:num>
   <w:num w:numId="52" w16cid:durableId="1947417959">
-    <w:abstractNumId w:val="103"/>
+    <w:abstractNumId w:val="105"/>
   </w:num>
   <w:num w:numId="53" w16cid:durableId="388502117">
-    <w:abstractNumId w:val="104"/>
+    <w:abstractNumId w:val="106"/>
   </w:num>
   <w:num w:numId="54" w16cid:durableId="658001515">
-    <w:abstractNumId w:val="51"/>
+    <w:abstractNumId w:val="52"/>
   </w:num>
   <w:num w:numId="55" w16cid:durableId="1252816705">
-    <w:abstractNumId w:val="53"/>
+    <w:abstractNumId w:val="54"/>
   </w:num>
   <w:num w:numId="56" w16cid:durableId="169028552">
-    <w:abstractNumId w:val="59"/>
+    <w:abstractNumId w:val="60"/>
   </w:num>
   <w:num w:numId="57" w16cid:durableId="1129251530">
-    <w:abstractNumId w:val="81"/>
+    <w:abstractNumId w:val="82"/>
   </w:num>
   <w:num w:numId="58" w16cid:durableId="1209731358">
     <w:abstractNumId w:val="48"/>
@@ -58167,16 +61109,16 @@
     <w:abstractNumId w:val="4"/>
   </w:num>
   <w:num w:numId="60" w16cid:durableId="569000633">
-    <w:abstractNumId w:val="83"/>
+    <w:abstractNumId w:val="85"/>
   </w:num>
   <w:num w:numId="61" w16cid:durableId="1327392892">
-    <w:abstractNumId w:val="84"/>
+    <w:abstractNumId w:val="86"/>
   </w:num>
   <w:num w:numId="62" w16cid:durableId="813527756">
-    <w:abstractNumId w:val="91"/>
+    <w:abstractNumId w:val="93"/>
   </w:num>
   <w:num w:numId="63" w16cid:durableId="338506258">
-    <w:abstractNumId w:val="61"/>
+    <w:abstractNumId w:val="62"/>
   </w:num>
   <w:num w:numId="64" w16cid:durableId="1674797898">
     <w:abstractNumId w:val="39"/>
@@ -58185,7 +61127,7 @@
     <w:abstractNumId w:val="21"/>
   </w:num>
   <w:num w:numId="66" w16cid:durableId="437338680">
-    <w:abstractNumId w:val="58"/>
+    <w:abstractNumId w:val="59"/>
   </w:num>
   <w:num w:numId="67" w16cid:durableId="1148209785">
     <w:abstractNumId w:val="40"/>
@@ -58194,7 +61136,7 @@
     <w:abstractNumId w:val="34"/>
   </w:num>
   <w:num w:numId="69" w16cid:durableId="365639432">
-    <w:abstractNumId w:val="64"/>
+    <w:abstractNumId w:val="65"/>
   </w:num>
   <w:num w:numId="70" w16cid:durableId="852914590">
     <w:abstractNumId w:val="22"/>
@@ -58203,16 +61145,16 @@
     <w:abstractNumId w:val="20"/>
   </w:num>
   <w:num w:numId="72" w16cid:durableId="800004401">
-    <w:abstractNumId w:val="87"/>
+    <w:abstractNumId w:val="89"/>
   </w:num>
   <w:num w:numId="73" w16cid:durableId="1693260648">
-    <w:abstractNumId w:val="79"/>
+    <w:abstractNumId w:val="80"/>
   </w:num>
   <w:num w:numId="74" w16cid:durableId="833031280">
     <w:abstractNumId w:val="8"/>
   </w:num>
   <w:num w:numId="75" w16cid:durableId="2094352509">
-    <w:abstractNumId w:val="99"/>
+    <w:abstractNumId w:val="101"/>
   </w:num>
   <w:num w:numId="76" w16cid:durableId="1689674831">
     <w:abstractNumId w:val="7"/>
@@ -58221,52 +61163,52 @@
     <w:abstractNumId w:val="5"/>
   </w:num>
   <w:num w:numId="78" w16cid:durableId="418254091">
-    <w:abstractNumId w:val="82"/>
+    <w:abstractNumId w:val="83"/>
   </w:num>
   <w:num w:numId="79" w16cid:durableId="2115174586">
-    <w:abstractNumId w:val="108"/>
+    <w:abstractNumId w:val="110"/>
   </w:num>
   <w:num w:numId="80" w16cid:durableId="888610881">
-    <w:abstractNumId w:val="93"/>
+    <w:abstractNumId w:val="95"/>
   </w:num>
   <w:num w:numId="81" w16cid:durableId="1369720777">
-    <w:abstractNumId w:val="100"/>
+    <w:abstractNumId w:val="102"/>
   </w:num>
   <w:num w:numId="82" w16cid:durableId="1843160045">
-    <w:abstractNumId w:val="71"/>
+    <w:abstractNumId w:val="72"/>
   </w:num>
   <w:num w:numId="83" w16cid:durableId="1158376115">
-    <w:abstractNumId w:val="107"/>
+    <w:abstractNumId w:val="109"/>
   </w:num>
   <w:num w:numId="84" w16cid:durableId="713969430">
     <w:abstractNumId w:val="19"/>
   </w:num>
   <w:num w:numId="85" w16cid:durableId="1694262786">
-    <w:abstractNumId w:val="60"/>
+    <w:abstractNumId w:val="61"/>
   </w:num>
   <w:num w:numId="86" w16cid:durableId="136339129">
     <w:abstractNumId w:val="42"/>
   </w:num>
   <w:num w:numId="87" w16cid:durableId="330833589">
-    <w:abstractNumId w:val="70"/>
+    <w:abstractNumId w:val="71"/>
   </w:num>
   <w:num w:numId="88" w16cid:durableId="690451170">
-    <w:abstractNumId w:val="52"/>
+    <w:abstractNumId w:val="53"/>
   </w:num>
   <w:num w:numId="89" w16cid:durableId="847599793">
     <w:abstractNumId w:val="0"/>
   </w:num>
   <w:num w:numId="90" w16cid:durableId="874653875">
-    <w:abstractNumId w:val="73"/>
+    <w:abstractNumId w:val="74"/>
   </w:num>
   <w:num w:numId="91" w16cid:durableId="2051764738">
     <w:abstractNumId w:val="44"/>
   </w:num>
   <w:num w:numId="92" w16cid:durableId="1333994303">
-    <w:abstractNumId w:val="106"/>
+    <w:abstractNumId w:val="108"/>
   </w:num>
   <w:num w:numId="93" w16cid:durableId="1680622959">
-    <w:abstractNumId w:val="72"/>
+    <w:abstractNumId w:val="73"/>
   </w:num>
   <w:num w:numId="94" w16cid:durableId="988170221">
     <w:abstractNumId w:val="35"/>
@@ -58275,7 +61217,7 @@
     <w:abstractNumId w:val="6"/>
   </w:num>
   <w:num w:numId="96" w16cid:durableId="1240022672">
-    <w:abstractNumId w:val="78"/>
+    <w:abstractNumId w:val="79"/>
   </w:num>
   <w:num w:numId="97" w16cid:durableId="1716661028">
     <w:abstractNumId w:val="50"/>
@@ -58290,31 +61232,37 @@
     <w:abstractNumId w:val="47"/>
   </w:num>
   <w:num w:numId="101" w16cid:durableId="1804884056">
-    <w:abstractNumId w:val="68"/>
+    <w:abstractNumId w:val="69"/>
   </w:num>
   <w:num w:numId="102" w16cid:durableId="351762531">
-    <w:abstractNumId w:val="105"/>
+    <w:abstractNumId w:val="107"/>
   </w:num>
   <w:num w:numId="103" w16cid:durableId="1738018844">
     <w:abstractNumId w:val="33"/>
   </w:num>
   <w:num w:numId="104" w16cid:durableId="1866551265">
-    <w:abstractNumId w:val="56"/>
+    <w:abstractNumId w:val="57"/>
   </w:num>
   <w:num w:numId="105" w16cid:durableId="33193353">
     <w:abstractNumId w:val="49"/>
   </w:num>
   <w:num w:numId="106" w16cid:durableId="161507215">
-    <w:abstractNumId w:val="66"/>
+    <w:abstractNumId w:val="67"/>
   </w:num>
   <w:num w:numId="107" w16cid:durableId="961033908">
     <w:abstractNumId w:val="3"/>
   </w:num>
   <w:num w:numId="108" w16cid:durableId="1993487183">
-    <w:abstractNumId w:val="89"/>
+    <w:abstractNumId w:val="91"/>
   </w:num>
   <w:num w:numId="109" w16cid:durableId="1722359585">
     <w:abstractNumId w:val="24"/>
+  </w:num>
+  <w:num w:numId="110" w16cid:durableId="1686857934">
+    <w:abstractNumId w:val="84"/>
+  </w:num>
+  <w:num w:numId="111" w16cid:durableId="1840730663">
+    <w:abstractNumId w:val="51"/>
   </w:num>
   <w:numIdMacAtCleanup w:val="109"/>
 </w:numbering>

</xml_diff>

<commit_message>
E commarce Backend completed
</commit_message>
<xml_diff>
--- a/Java Development Notes.docx
+++ b/Java Development Notes.docx
@@ -45895,6 +45895,75 @@
           <w:szCs w:val="20"/>
         </w:rPr>
         <w:t xml:space="preserve">Step 3 = Now Make Controller for Products </w:t>
+      </w:r>
+    </w:p>
+    <w:p>
+      <w:pPr>
+        <w:rPr>
+          <w:sz w:val="20"/>
+          <w:szCs w:val="20"/>
+        </w:rPr>
+      </w:pPr>
+      <w:r>
+        <w:rPr>
+          <w:sz w:val="20"/>
+          <w:szCs w:val="20"/>
+        </w:rPr>
+        <w:t xml:space="preserve">Step 4 = Now Connect with database using Model </w:t>
+      </w:r>
+      <w:r>
+        <w:rPr>
+          <w:sz w:val="20"/>
+          <w:szCs w:val="20"/>
+        </w:rPr>
+        <w:br/>
+        <w:t xml:space="preserve">create a Model package with essential variables </w:t>
+      </w:r>
+    </w:p>
+    <w:p>
+      <w:pPr>
+        <w:rPr>
+          <w:sz w:val="20"/>
+          <w:szCs w:val="20"/>
+        </w:rPr>
+      </w:pPr>
+      <w:r>
+        <w:rPr>
+          <w:sz w:val="20"/>
+          <w:szCs w:val="20"/>
+        </w:rPr>
+        <w:t xml:space="preserve">Step 5 = Now create a API to fetch data for that make Service package where they request to repo package to fetch data </w:t>
+      </w:r>
+      <w:proofErr w:type="spellStart"/>
+      <w:r>
+        <w:rPr>
+          <w:sz w:val="20"/>
+          <w:szCs w:val="20"/>
+        </w:rPr>
+        <w:t>fron</w:t>
+      </w:r>
+      <w:proofErr w:type="spellEnd"/>
+      <w:r>
+        <w:rPr>
+          <w:sz w:val="20"/>
+          <w:szCs w:val="20"/>
+        </w:rPr>
+        <w:t xml:space="preserve"> the database.</w:t>
+      </w:r>
+    </w:p>
+    <w:p>
+      <w:pPr>
+        <w:rPr>
+          <w:sz w:val="20"/>
+          <w:szCs w:val="20"/>
+        </w:rPr>
+      </w:pPr>
+      <w:r>
+        <w:rPr>
+          <w:sz w:val="20"/>
+          <w:szCs w:val="20"/>
+        </w:rPr>
+        <w:t xml:space="preserve">  </w:t>
       </w:r>
     </w:p>
     <w:p>

</xml_diff>